<commit_message>
migrating to new computer Signed-off-by: John Hetrick <hetrickjm@ornl.gov>
</commit_message>
<xml_diff>
--- a/org.eclipse.ice.modeling/docs/ARv2_SDD.docx
+++ b/org.eclipse.ice.modeling/docs/ARv2_SDD.docx
@@ -7,22 +7,42 @@
         <w:pStyle w:val="Title"/>
         <w:jc w:val="right"/>
       </w:pPr>
-      <w:fldSimple w:instr=" DOCPROPERTY  Project  \* MERGEFORMAT ">
-        <w:r>
-          <w:t>ARv2</w:t>
-        </w:r>
-      </w:fldSimple>
+      <w:r>
+        <w:fldChar w:fldCharType="begin"/>
+      </w:r>
+      <w:r>
+        <w:instrText xml:space="preserve"> DOCPROPERTY  Project  \* MERGEFORMAT </w:instrText>
+      </w:r>
+      <w:r>
+        <w:fldChar w:fldCharType="separate"/>
+      </w:r>
+      <w:r>
+        <w:t>ARv2</w:t>
+      </w:r>
+      <w:r>
+        <w:fldChar w:fldCharType="end"/>
+      </w:r>
     </w:p>
     <w:p>
       <w:pPr>
         <w:pStyle w:val="Title"/>
         <w:jc w:val="right"/>
       </w:pPr>
-      <w:fldSimple w:instr=" DOCPROPERTY  Title  \* MERGEFORMAT ">
-        <w:r>
-          <w:t>AR Workflow Software Design Document</w:t>
-        </w:r>
-      </w:fldSimple>
+      <w:r>
+        <w:fldChar w:fldCharType="begin"/>
+      </w:r>
+      <w:r>
+        <w:instrText xml:space="preserve"> DOCPROPERTY  Title  \* MERGEFORMAT </w:instrText>
+      </w:r>
+      <w:r>
+        <w:fldChar w:fldCharType="separate"/>
+      </w:r>
+      <w:r>
+        <w:t>AR Workflow Software Design Document</w:t>
+      </w:r>
+      <w:r>
+        <w:fldChar w:fldCharType="end"/>
+      </w:r>
     </w:p>
     <w:p>
       <w:pPr>
@@ -601,7 +621,7 @@
         <w:rPr>
           <w:noProof/>
         </w:rPr>
-        <w:instrText xml:space="preserve"> PAGEREF _Toc33682169 \h </w:instrText>
+        <w:instrText xml:space="preserve"> PAGEREF _Toc33772618 \h </w:instrText>
       </w:r>
       <w:r>
         <w:rPr>
@@ -677,7 +697,7 @@
         <w:rPr>
           <w:noProof/>
         </w:rPr>
-        <w:instrText xml:space="preserve"> PAGEREF _Toc33682170 \h </w:instrText>
+        <w:instrText xml:space="preserve"> PAGEREF _Toc33772619 \h </w:instrText>
       </w:r>
       <w:r>
         <w:rPr>
@@ -753,7 +773,7 @@
         <w:rPr>
           <w:noProof/>
         </w:rPr>
-        <w:instrText xml:space="preserve"> PAGEREF _Toc33682171 \h </w:instrText>
+        <w:instrText xml:space="preserve"> PAGEREF _Toc33772620 \h </w:instrText>
       </w:r>
       <w:r>
         <w:rPr>
@@ -829,7 +849,7 @@
         <w:rPr>
           <w:noProof/>
         </w:rPr>
-        <w:instrText xml:space="preserve"> PAGEREF _Toc33682172 \h </w:instrText>
+        <w:instrText xml:space="preserve"> PAGEREF _Toc33772621 \h </w:instrText>
       </w:r>
       <w:r>
         <w:rPr>
@@ -905,7 +925,7 @@
         <w:rPr>
           <w:noProof/>
         </w:rPr>
-        <w:instrText xml:space="preserve"> PAGEREF _Toc33682173 \h </w:instrText>
+        <w:instrText xml:space="preserve"> PAGEREF _Toc33772622 \h </w:instrText>
       </w:r>
       <w:r>
         <w:rPr>
@@ -978,7 +998,7 @@
         <w:rPr>
           <w:noProof/>
         </w:rPr>
-        <w:instrText xml:space="preserve"> PAGEREF _Toc33682174 \h </w:instrText>
+        <w:instrText xml:space="preserve"> PAGEREF _Toc33772623 \h </w:instrText>
       </w:r>
       <w:r>
         <w:rPr>
@@ -1051,7 +1071,7 @@
         <w:rPr>
           <w:noProof/>
         </w:rPr>
-        <w:instrText xml:space="preserve"> PAGEREF _Toc33682175 \h </w:instrText>
+        <w:instrText xml:space="preserve"> PAGEREF _Toc33772624 \h </w:instrText>
       </w:r>
       <w:r>
         <w:rPr>
@@ -1127,7 +1147,7 @@
         <w:rPr>
           <w:noProof/>
         </w:rPr>
-        <w:instrText xml:space="preserve"> PAGEREF _Toc33682176 \h </w:instrText>
+        <w:instrText xml:space="preserve"> PAGEREF _Toc33772625 \h </w:instrText>
       </w:r>
       <w:r>
         <w:rPr>
@@ -1203,7 +1223,7 @@
         <w:rPr>
           <w:noProof/>
         </w:rPr>
-        <w:instrText xml:space="preserve"> PAGEREF _Toc33682177 \h </w:instrText>
+        <w:instrText xml:space="preserve"> PAGEREF _Toc33772626 \h </w:instrText>
       </w:r>
       <w:r>
         <w:rPr>
@@ -1279,7 +1299,7 @@
         <w:rPr>
           <w:noProof/>
         </w:rPr>
-        <w:instrText xml:space="preserve"> PAGEREF _Toc33682178 \h </w:instrText>
+        <w:instrText xml:space="preserve"> PAGEREF _Toc33772627 \h </w:instrText>
       </w:r>
       <w:r>
         <w:rPr>
@@ -1355,7 +1375,7 @@
         <w:rPr>
           <w:noProof/>
         </w:rPr>
-        <w:instrText xml:space="preserve"> PAGEREF _Toc33682179 \h </w:instrText>
+        <w:instrText xml:space="preserve"> PAGEREF _Toc33772628 \h </w:instrText>
       </w:r>
       <w:r>
         <w:rPr>
@@ -1431,7 +1451,7 @@
         <w:rPr>
           <w:noProof/>
         </w:rPr>
-        <w:instrText xml:space="preserve"> PAGEREF _Toc33682180 \h </w:instrText>
+        <w:instrText xml:space="preserve"> PAGEREF _Toc33772629 \h </w:instrText>
       </w:r>
       <w:r>
         <w:rPr>
@@ -1507,7 +1527,7 @@
         <w:rPr>
           <w:noProof/>
         </w:rPr>
-        <w:instrText xml:space="preserve"> PAGEREF _Toc33682181 \h </w:instrText>
+        <w:instrText xml:space="preserve"> PAGEREF _Toc33772630 \h </w:instrText>
       </w:r>
       <w:r>
         <w:rPr>
@@ -1583,7 +1603,7 @@
         <w:rPr>
           <w:noProof/>
         </w:rPr>
-        <w:instrText xml:space="preserve"> PAGEREF _Toc33682182 \h </w:instrText>
+        <w:instrText xml:space="preserve"> PAGEREF _Toc33772631 \h </w:instrText>
       </w:r>
       <w:r>
         <w:rPr>
@@ -1659,7 +1679,7 @@
         <w:rPr>
           <w:noProof/>
         </w:rPr>
-        <w:instrText xml:space="preserve"> PAGEREF _Toc33682183 \h </w:instrText>
+        <w:instrText xml:space="preserve"> PAGEREF _Toc33772632 \h </w:instrText>
       </w:r>
       <w:r>
         <w:rPr>
@@ -1735,7 +1755,7 @@
         <w:rPr>
           <w:noProof/>
         </w:rPr>
-        <w:instrText xml:space="preserve"> PAGEREF _Toc33682184 \h </w:instrText>
+        <w:instrText xml:space="preserve"> PAGEREF _Toc33772633 \h </w:instrText>
       </w:r>
       <w:r>
         <w:rPr>
@@ -1811,7 +1831,7 @@
         <w:rPr>
           <w:noProof/>
         </w:rPr>
-        <w:instrText xml:space="preserve"> PAGEREF _Toc33682185 \h </w:instrText>
+        <w:instrText xml:space="preserve"> PAGEREF _Toc33772634 \h </w:instrText>
       </w:r>
       <w:r>
         <w:rPr>
@@ -1887,7 +1907,7 @@
         <w:rPr>
           <w:noProof/>
         </w:rPr>
-        <w:instrText xml:space="preserve"> PAGEREF _Toc33682186 \h </w:instrText>
+        <w:instrText xml:space="preserve"> PAGEREF _Toc33772635 \h </w:instrText>
       </w:r>
       <w:r>
         <w:rPr>
@@ -1963,7 +1983,7 @@
         <w:rPr>
           <w:noProof/>
         </w:rPr>
-        <w:instrText xml:space="preserve"> PAGEREF _Toc33682187 \h </w:instrText>
+        <w:instrText xml:space="preserve"> PAGEREF _Toc33772636 \h </w:instrText>
       </w:r>
       <w:r>
         <w:rPr>
@@ -2039,7 +2059,7 @@
         <w:rPr>
           <w:noProof/>
         </w:rPr>
-        <w:instrText xml:space="preserve"> PAGEREF _Toc33682188 \h </w:instrText>
+        <w:instrText xml:space="preserve"> PAGEREF _Toc33772637 \h </w:instrText>
       </w:r>
       <w:r>
         <w:rPr>
@@ -2115,7 +2135,7 @@
         <w:rPr>
           <w:noProof/>
         </w:rPr>
-        <w:instrText xml:space="preserve"> PAGEREF _Toc33682189 \h </w:instrText>
+        <w:instrText xml:space="preserve"> PAGEREF _Toc33772638 \h </w:instrText>
       </w:r>
       <w:r>
         <w:rPr>
@@ -2191,7 +2211,7 @@
         <w:rPr>
           <w:noProof/>
         </w:rPr>
-        <w:instrText xml:space="preserve"> PAGEREF _Toc33682190 \h </w:instrText>
+        <w:instrText xml:space="preserve"> PAGEREF _Toc33772639 \h </w:instrText>
       </w:r>
       <w:r>
         <w:rPr>
@@ -2209,6 +2229,462 @@
           <w:noProof/>
         </w:rPr>
         <w:t>6</w:t>
+      </w:r>
+      <w:r>
+        <w:rPr>
+          <w:noProof/>
+        </w:rPr>
+        <w:fldChar w:fldCharType="end"/>
+      </w:r>
+    </w:p>
+    <w:p>
+      <w:pPr>
+        <w:pStyle w:val="TOC2"/>
+        <w:tabs>
+          <w:tab w:val="left" w:pos="1000"/>
+        </w:tabs>
+        <w:rPr>
+          <w:rFonts w:asciiTheme="minorHAnsi" w:eastAsiaTheme="minorEastAsia" w:hAnsiTheme="minorHAnsi" w:cstheme="minorBidi"/>
+          <w:noProof/>
+          <w:sz w:val="22"/>
+          <w:szCs w:val="22"/>
+        </w:rPr>
+      </w:pPr>
+      <w:r>
+        <w:rPr>
+          <w:noProof/>
+        </w:rPr>
+        <w:t>7.1</w:t>
+      </w:r>
+      <w:r>
+        <w:rPr>
+          <w:rFonts w:asciiTheme="minorHAnsi" w:eastAsiaTheme="minorEastAsia" w:hAnsiTheme="minorHAnsi" w:cstheme="minorBidi"/>
+          <w:noProof/>
+          <w:sz w:val="22"/>
+          <w:szCs w:val="22"/>
+        </w:rPr>
+        <w:tab/>
+      </w:r>
+      <w:r>
+        <w:rPr>
+          <w:noProof/>
+        </w:rPr>
+        <w:t>WorkflowSystem</w:t>
+      </w:r>
+      <w:r>
+        <w:rPr>
+          <w:noProof/>
+        </w:rPr>
+        <w:tab/>
+      </w:r>
+      <w:r>
+        <w:rPr>
+          <w:noProof/>
+        </w:rPr>
+        <w:fldChar w:fldCharType="begin"/>
+      </w:r>
+      <w:r>
+        <w:rPr>
+          <w:noProof/>
+        </w:rPr>
+        <w:instrText xml:space="preserve"> PAGEREF _Toc33772640 \h </w:instrText>
+      </w:r>
+      <w:r>
+        <w:rPr>
+          <w:noProof/>
+        </w:rPr>
+      </w:r>
+      <w:r>
+        <w:rPr>
+          <w:noProof/>
+        </w:rPr>
+        <w:fldChar w:fldCharType="separate"/>
+      </w:r>
+      <w:r>
+        <w:rPr>
+          <w:noProof/>
+        </w:rPr>
+        <w:t>6</w:t>
+      </w:r>
+      <w:r>
+        <w:rPr>
+          <w:noProof/>
+        </w:rPr>
+        <w:fldChar w:fldCharType="end"/>
+      </w:r>
+    </w:p>
+    <w:p>
+      <w:pPr>
+        <w:pStyle w:val="TOC2"/>
+        <w:tabs>
+          <w:tab w:val="left" w:pos="1000"/>
+        </w:tabs>
+        <w:rPr>
+          <w:rFonts w:asciiTheme="minorHAnsi" w:eastAsiaTheme="minorEastAsia" w:hAnsiTheme="minorHAnsi" w:cstheme="minorBidi"/>
+          <w:noProof/>
+          <w:sz w:val="22"/>
+          <w:szCs w:val="22"/>
+        </w:rPr>
+      </w:pPr>
+      <w:r>
+        <w:rPr>
+          <w:noProof/>
+        </w:rPr>
+        <w:t>7.2</w:t>
+      </w:r>
+      <w:r>
+        <w:rPr>
+          <w:rFonts w:asciiTheme="minorHAnsi" w:eastAsiaTheme="minorEastAsia" w:hAnsiTheme="minorHAnsi" w:cstheme="minorBidi"/>
+          <w:noProof/>
+          <w:sz w:val="22"/>
+          <w:szCs w:val="22"/>
+        </w:rPr>
+        <w:tab/>
+      </w:r>
+      <w:r>
+        <w:rPr>
+          <w:noProof/>
+        </w:rPr>
+        <w:t>WorkflowEngine</w:t>
+      </w:r>
+      <w:r>
+        <w:rPr>
+          <w:noProof/>
+        </w:rPr>
+        <w:tab/>
+      </w:r>
+      <w:r>
+        <w:rPr>
+          <w:noProof/>
+        </w:rPr>
+        <w:fldChar w:fldCharType="begin"/>
+      </w:r>
+      <w:r>
+        <w:rPr>
+          <w:noProof/>
+        </w:rPr>
+        <w:instrText xml:space="preserve"> PAGEREF _Toc33772641 \h </w:instrText>
+      </w:r>
+      <w:r>
+        <w:rPr>
+          <w:noProof/>
+        </w:rPr>
+      </w:r>
+      <w:r>
+        <w:rPr>
+          <w:noProof/>
+        </w:rPr>
+        <w:fldChar w:fldCharType="separate"/>
+      </w:r>
+      <w:r>
+        <w:rPr>
+          <w:noProof/>
+        </w:rPr>
+        <w:t>6</w:t>
+      </w:r>
+      <w:r>
+        <w:rPr>
+          <w:noProof/>
+        </w:rPr>
+        <w:fldChar w:fldCharType="end"/>
+      </w:r>
+    </w:p>
+    <w:p>
+      <w:pPr>
+        <w:pStyle w:val="TOC2"/>
+        <w:tabs>
+          <w:tab w:val="left" w:pos="1000"/>
+        </w:tabs>
+        <w:rPr>
+          <w:rFonts w:asciiTheme="minorHAnsi" w:eastAsiaTheme="minorEastAsia" w:hAnsiTheme="minorHAnsi" w:cstheme="minorBidi"/>
+          <w:noProof/>
+          <w:sz w:val="22"/>
+          <w:szCs w:val="22"/>
+        </w:rPr>
+      </w:pPr>
+      <w:r>
+        <w:rPr>
+          <w:noProof/>
+        </w:rPr>
+        <w:t>7.3</w:t>
+      </w:r>
+      <w:r>
+        <w:rPr>
+          <w:rFonts w:asciiTheme="minorHAnsi" w:eastAsiaTheme="minorEastAsia" w:hAnsiTheme="minorHAnsi" w:cstheme="minorBidi"/>
+          <w:noProof/>
+          <w:sz w:val="22"/>
+          <w:szCs w:val="22"/>
+        </w:rPr>
+        <w:tab/>
+      </w:r>
+      <w:r>
+        <w:rPr>
+          <w:noProof/>
+        </w:rPr>
+        <w:t>WorkflowDescription</w:t>
+      </w:r>
+      <w:r>
+        <w:rPr>
+          <w:noProof/>
+        </w:rPr>
+        <w:tab/>
+      </w:r>
+      <w:r>
+        <w:rPr>
+          <w:noProof/>
+        </w:rPr>
+        <w:fldChar w:fldCharType="begin"/>
+      </w:r>
+      <w:r>
+        <w:rPr>
+          <w:noProof/>
+        </w:rPr>
+        <w:instrText xml:space="preserve"> PAGEREF _Toc33772642 \h </w:instrText>
+      </w:r>
+      <w:r>
+        <w:rPr>
+          <w:noProof/>
+        </w:rPr>
+      </w:r>
+      <w:r>
+        <w:rPr>
+          <w:noProof/>
+        </w:rPr>
+        <w:fldChar w:fldCharType="separate"/>
+      </w:r>
+      <w:r>
+        <w:rPr>
+          <w:noProof/>
+        </w:rPr>
+        <w:t>7</w:t>
+      </w:r>
+      <w:r>
+        <w:rPr>
+          <w:noProof/>
+        </w:rPr>
+        <w:fldChar w:fldCharType="end"/>
+      </w:r>
+    </w:p>
+    <w:p>
+      <w:pPr>
+        <w:pStyle w:val="TOC2"/>
+        <w:tabs>
+          <w:tab w:val="left" w:pos="1000"/>
+        </w:tabs>
+        <w:rPr>
+          <w:rFonts w:asciiTheme="minorHAnsi" w:eastAsiaTheme="minorEastAsia" w:hAnsiTheme="minorHAnsi" w:cstheme="minorBidi"/>
+          <w:noProof/>
+          <w:sz w:val="22"/>
+          <w:szCs w:val="22"/>
+        </w:rPr>
+      </w:pPr>
+      <w:r>
+        <w:rPr>
+          <w:noProof/>
+        </w:rPr>
+        <w:t>7.4</w:t>
+      </w:r>
+      <w:r>
+        <w:rPr>
+          <w:rFonts w:asciiTheme="minorHAnsi" w:eastAsiaTheme="minorEastAsia" w:hAnsiTheme="minorHAnsi" w:cstheme="minorBidi"/>
+          <w:noProof/>
+          <w:sz w:val="22"/>
+          <w:szCs w:val="22"/>
+        </w:rPr>
+        <w:tab/>
+      </w:r>
+      <w:r>
+        <w:rPr>
+          <w:noProof/>
+        </w:rPr>
+        <w:t>Workflow</w:t>
+      </w:r>
+      <w:r>
+        <w:rPr>
+          <w:noProof/>
+        </w:rPr>
+        <w:tab/>
+      </w:r>
+      <w:r>
+        <w:rPr>
+          <w:noProof/>
+        </w:rPr>
+        <w:fldChar w:fldCharType="begin"/>
+      </w:r>
+      <w:r>
+        <w:rPr>
+          <w:noProof/>
+        </w:rPr>
+        <w:instrText xml:space="preserve"> PAGEREF _Toc33772643 \h </w:instrText>
+      </w:r>
+      <w:r>
+        <w:rPr>
+          <w:noProof/>
+        </w:rPr>
+      </w:r>
+      <w:r>
+        <w:rPr>
+          <w:noProof/>
+        </w:rPr>
+        <w:fldChar w:fldCharType="separate"/>
+      </w:r>
+      <w:r>
+        <w:rPr>
+          <w:noProof/>
+        </w:rPr>
+        <w:t>7</w:t>
+      </w:r>
+      <w:r>
+        <w:rPr>
+          <w:noProof/>
+        </w:rPr>
+        <w:fldChar w:fldCharType="end"/>
+      </w:r>
+    </w:p>
+    <w:p>
+      <w:pPr>
+        <w:pStyle w:val="TOC2"/>
+        <w:tabs>
+          <w:tab w:val="left" w:pos="1000"/>
+        </w:tabs>
+        <w:rPr>
+          <w:rFonts w:asciiTheme="minorHAnsi" w:eastAsiaTheme="minorEastAsia" w:hAnsiTheme="minorHAnsi" w:cstheme="minorBidi"/>
+          <w:noProof/>
+          <w:sz w:val="22"/>
+          <w:szCs w:val="22"/>
+        </w:rPr>
+      </w:pPr>
+      <w:r>
+        <w:rPr>
+          <w:noProof/>
+        </w:rPr>
+        <w:t>7.5</w:t>
+      </w:r>
+      <w:r>
+        <w:rPr>
+          <w:rFonts w:asciiTheme="minorHAnsi" w:eastAsiaTheme="minorEastAsia" w:hAnsiTheme="minorHAnsi" w:cstheme="minorBidi"/>
+          <w:noProof/>
+          <w:sz w:val="22"/>
+          <w:szCs w:val="22"/>
+        </w:rPr>
+        <w:tab/>
+      </w:r>
+      <w:r>
+        <w:rPr>
+          <w:noProof/>
+        </w:rPr>
+        <w:t>Experiment</w:t>
+      </w:r>
+      <w:r>
+        <w:rPr>
+          <w:noProof/>
+        </w:rPr>
+        <w:tab/>
+      </w:r>
+      <w:r>
+        <w:rPr>
+          <w:noProof/>
+        </w:rPr>
+        <w:fldChar w:fldCharType="begin"/>
+      </w:r>
+      <w:r>
+        <w:rPr>
+          <w:noProof/>
+        </w:rPr>
+        <w:instrText xml:space="preserve"> PAGEREF _Toc33772644 \h </w:instrText>
+      </w:r>
+      <w:r>
+        <w:rPr>
+          <w:noProof/>
+        </w:rPr>
+      </w:r>
+      <w:r>
+        <w:rPr>
+          <w:noProof/>
+        </w:rPr>
+        <w:fldChar w:fldCharType="separate"/>
+      </w:r>
+      <w:r>
+        <w:rPr>
+          <w:noProof/>
+        </w:rPr>
+        <w:t>7</w:t>
+      </w:r>
+      <w:r>
+        <w:rPr>
+          <w:noProof/>
+        </w:rPr>
+        <w:fldChar w:fldCharType="end"/>
+      </w:r>
+    </w:p>
+    <w:p>
+      <w:pPr>
+        <w:pStyle w:val="TOC2"/>
+        <w:tabs>
+          <w:tab w:val="left" w:pos="1000"/>
+        </w:tabs>
+        <w:rPr>
+          <w:rFonts w:asciiTheme="minorHAnsi" w:eastAsiaTheme="minorEastAsia" w:hAnsiTheme="minorHAnsi" w:cstheme="minorBidi"/>
+          <w:noProof/>
+          <w:sz w:val="22"/>
+          <w:szCs w:val="22"/>
+        </w:rPr>
+      </w:pPr>
+      <w:r>
+        <w:rPr>
+          <w:noProof/>
+        </w:rPr>
+        <w:t>7.6</w:t>
+      </w:r>
+      <w:r>
+        <w:rPr>
+          <w:rFonts w:asciiTheme="minorHAnsi" w:eastAsiaTheme="minorEastAsia" w:hAnsiTheme="minorHAnsi" w:cstheme="minorBidi"/>
+          <w:noProof/>
+          <w:sz w:val="22"/>
+          <w:szCs w:val="22"/>
+        </w:rPr>
+        <w:tab/>
+      </w:r>
+      <w:r>
+        <w:rPr>
+          <w:noProof/>
+        </w:rPr>
+        <w:t>Actors</w:t>
+      </w:r>
+      <w:r>
+        <w:rPr>
+          <w:noProof/>
+        </w:rPr>
+        <w:tab/>
+      </w:r>
+      <w:r>
+        <w:rPr>
+          <w:noProof/>
+        </w:rPr>
+        <w:fldChar w:fldCharType="begin"/>
+      </w:r>
+      <w:r>
+        <w:rPr>
+          <w:noProof/>
+        </w:rPr>
+        <w:instrText xml:space="preserve"> PAGEREF _Toc33772645 \h </w:instrText>
+      </w:r>
+      <w:r>
+        <w:rPr>
+          <w:noProof/>
+        </w:rPr>
+      </w:r>
+      <w:r>
+        <w:rPr>
+          <w:noProof/>
+        </w:rPr>
+        <w:fldChar w:fldCharType="separate"/>
+      </w:r>
+      <w:r>
+        <w:rPr>
+          <w:noProof/>
+        </w:rPr>
+        <w:t>7</w:t>
       </w:r>
       <w:r>
         <w:rPr>
@@ -2267,7 +2743,7 @@
         <w:rPr>
           <w:noProof/>
         </w:rPr>
-        <w:instrText xml:space="preserve"> PAGEREF _Toc33682191 \h </w:instrText>
+        <w:instrText xml:space="preserve"> PAGEREF _Toc33772646 \h </w:instrText>
       </w:r>
       <w:r>
         <w:rPr>
@@ -2284,7 +2760,7 @@
         <w:rPr>
           <w:noProof/>
         </w:rPr>
-        <w:t>6</w:t>
+        <w:t>7</w:t>
       </w:r>
       <w:r>
         <w:rPr>
@@ -2316,11 +2792,22 @@
       <w:pPr>
         <w:pStyle w:val="Title"/>
       </w:pPr>
-      <w:fldSimple w:instr=" TITLE  \* MERGEFORMAT ">
-        <w:r>
-          <w:t>AR Workflow Software Design Document</w:t>
-        </w:r>
-      </w:fldSimple>
+      <w:r>
+        <w:lastRenderedPageBreak/>
+        <w:fldChar w:fldCharType="begin"/>
+      </w:r>
+      <w:r>
+        <w:instrText xml:space="preserve"> TITLE  \* MERGEFORMAT </w:instrText>
+      </w:r>
+      <w:r>
+        <w:fldChar w:fldCharType="separate"/>
+      </w:r>
+      <w:r>
+        <w:t>AR Workflow Software Design Document</w:t>
+      </w:r>
+      <w:r>
+        <w:fldChar w:fldCharType="end"/>
+      </w:r>
       <w:r>
         <w:t xml:space="preserve"> </w:t>
       </w:r>
@@ -2331,7 +2818,7 @@
       </w:pPr>
       <w:bookmarkStart w:id="0" w:name="_Toc456598586"/>
       <w:bookmarkStart w:id="1" w:name="_Toc456600917"/>
-      <w:bookmarkStart w:id="2" w:name="_Toc33682169"/>
+      <w:bookmarkStart w:id="2" w:name="_Toc33772618"/>
       <w:r>
         <w:t>Introduction</w:t>
       </w:r>
@@ -2373,7 +2860,7 @@
       <w:pPr>
         <w:pStyle w:val="Heading2"/>
       </w:pPr>
-      <w:bookmarkStart w:id="5" w:name="_Toc33682170"/>
+      <w:bookmarkStart w:id="5" w:name="_Toc33772619"/>
       <w:r>
         <w:t>Purpose</w:t>
       </w:r>
@@ -2403,10 +2890,18 @@
         <w:pStyle w:val="BodyText"/>
       </w:pPr>
       <w:r>
-        <w:t xml:space="preserve">The purpose of this document is to </w:t>
-      </w:r>
-      <w:r>
-        <w:t>???.  This is a living document which will be updated as needed to further define and clarify key decisions?</w:t>
+        <w:t xml:space="preserve">The purpose of this document is </w:t>
+      </w:r>
+      <w:proofErr w:type="gramStart"/>
+      <w:r>
+        <w:t xml:space="preserve">to </w:t>
+      </w:r>
+      <w:r>
+        <w:t>?</w:t>
+      </w:r>
+      <w:proofErr w:type="gramEnd"/>
+      <w:r>
+        <w:t>??.  This is a living document which will be updated as needed to further define and clarify key decisions?</w:t>
       </w:r>
     </w:p>
     <w:p>
@@ -2415,7 +2910,7 @@
       </w:pPr>
       <w:bookmarkStart w:id="6" w:name="_Toc456598588"/>
       <w:bookmarkStart w:id="7" w:name="_Toc456600919"/>
-      <w:bookmarkStart w:id="8" w:name="_Toc33682171"/>
+      <w:bookmarkStart w:id="8" w:name="_Toc33772620"/>
       <w:r>
         <w:t>Scope</w:t>
       </w:r>
@@ -2451,11 +2946,21 @@
       <w:r>
         <w:t xml:space="preserve">is specific for the </w:t>
       </w:r>
-      <w:fldSimple w:instr=" DOCPROPERTY  Project  \* MERGEFORMAT ">
-        <w:r>
-          <w:t>ARv2</w:t>
-        </w:r>
-      </w:fldSimple>
+      <w:r>
+        <w:fldChar w:fldCharType="begin"/>
+      </w:r>
+      <w:r>
+        <w:instrText xml:space="preserve"> DOCPROPERTY  Project  \* MERGEFORMAT </w:instrText>
+      </w:r>
+      <w:r>
+        <w:fldChar w:fldCharType="separate"/>
+      </w:r>
+      <w:r>
+        <w:t>ARv2</w:t>
+      </w:r>
+      <w:r>
+        <w:fldChar w:fldCharType="end"/>
+      </w:r>
       <w:r>
         <w:t xml:space="preserve"> project.  This document covers</w:t>
       </w:r>
@@ -2474,7 +2979,7 @@
       </w:pPr>
       <w:bookmarkStart w:id="9" w:name="_Toc456598590"/>
       <w:bookmarkStart w:id="10" w:name="_Toc456600921"/>
-      <w:bookmarkStart w:id="11" w:name="_Toc33682172"/>
+      <w:bookmarkStart w:id="11" w:name="_Toc33772621"/>
       <w:r>
         <w:t>References</w:t>
       </w:r>
@@ -2539,7 +3044,7 @@
       <w:bookmarkStart w:id="12" w:name="_Toc456598589"/>
       <w:bookmarkStart w:id="13" w:name="_Toc456600920"/>
       <w:bookmarkStart w:id="14" w:name="_Ref97365248"/>
-      <w:bookmarkStart w:id="15" w:name="_Toc33682173"/>
+      <w:bookmarkStart w:id="15" w:name="_Toc33772622"/>
       <w:r>
         <w:t>Definitions, Acronyms, and Abbreviations</w:t>
       </w:r>
@@ -2584,6 +3089,7 @@
           <w:dataBinding w:prefixMappings="xmlns:ns0='http://purl.org/dc/elements/1.1/' xmlns:ns1='http://schemas.openxmlformats.org/package/2006/metadata/core-properties' " w:xpath="/ns1:coreProperties[1]/ns0:subject[1]" w:storeItemID="{6C3C8BC8-F283-45AE-878A-BAB7291924A1}"/>
           <w:text/>
         </w:sdtPr>
+        <w:sdtEndPr/>
         <w:sdtContent>
           <w:r>
             <w:t>Automated Reduction Workflow</w:t>
@@ -2604,7 +3110,7 @@
         <w:pStyle w:val="Heading3"/>
       </w:pPr>
       <w:bookmarkStart w:id="16" w:name="_Toc440459060"/>
-      <w:bookmarkStart w:id="17" w:name="_Toc33682174"/>
+      <w:bookmarkStart w:id="17" w:name="_Toc33772623"/>
       <w:r>
         <w:t>Acronyms</w:t>
       </w:r>
@@ -2737,7 +3243,7 @@
       <w:pPr>
         <w:pStyle w:val="Heading3"/>
       </w:pPr>
-      <w:bookmarkStart w:id="18" w:name="_Toc33682175"/>
+      <w:bookmarkStart w:id="18" w:name="_Toc33772624"/>
       <w:r>
         <w:t>Terms and Definitions</w:t>
       </w:r>
@@ -2855,7 +3361,7 @@
       <w:pPr>
         <w:pStyle w:val="Heading2"/>
       </w:pPr>
-      <w:bookmarkStart w:id="19" w:name="_Toc33682176"/>
+      <w:bookmarkStart w:id="19" w:name="_Toc33772625"/>
       <w:r>
         <w:t>Overview</w:t>
       </w:r>
@@ -2897,6 +3403,7 @@
           <w:dataBinding w:prefixMappings="xmlns:ns0='http://purl.org/dc/elements/1.1/' xmlns:ns1='http://schemas.openxmlformats.org/package/2006/metadata/core-properties' " w:xpath="/ns1:coreProperties[1]/ns0:subject[1]" w:storeItemID="{6C3C8BC8-F283-45AE-878A-BAB7291924A1}"/>
           <w:text/>
         </w:sdtPr>
+        <w:sdtEndPr/>
         <w:sdtContent>
           <w:r>
             <w:t>Automated Reduction Workflow</w:t>
@@ -2924,7 +3431,7 @@
       <w:r>
         <w:br w:type="page"/>
       </w:r>
-      <w:bookmarkStart w:id="20" w:name="_Toc33682177"/>
+      <w:bookmarkStart w:id="20" w:name="_Toc33772626"/>
       <w:r>
         <w:lastRenderedPageBreak/>
         <w:t>System Overview (Black Box Context</w:t>
@@ -3013,11 +3520,21 @@
       <w:r>
         <w:t xml:space="preserve">The </w:t>
       </w:r>
-      <w:fldSimple w:instr=" DOCPROPERTY  SUD  \* MERGEFORMAT ">
-        <w:r>
-          <w:t>Workflow</w:t>
-        </w:r>
-      </w:fldSimple>
+      <w:r>
+        <w:fldChar w:fldCharType="begin"/>
+      </w:r>
+      <w:r>
+        <w:instrText xml:space="preserve"> DOCPROPERTY  SUD  \* MERGEFORMAT </w:instrText>
+      </w:r>
+      <w:r>
+        <w:fldChar w:fldCharType="separate"/>
+      </w:r>
+      <w:r>
+        <w:t>Workflow</w:t>
+      </w:r>
+      <w:r>
+        <w:fldChar w:fldCharType="end"/>
+      </w:r>
       <w:r>
         <w:t xml:space="preserve"> System is the system that manages the reduction of the data that is created as a result of neutron spallation experiment.</w:t>
       </w:r>
@@ -3031,7 +3548,7 @@
       <w:pPr>
         <w:pStyle w:val="Heading2"/>
       </w:pPr>
-      <w:bookmarkStart w:id="21" w:name="_Toc33682178"/>
+      <w:bookmarkStart w:id="21" w:name="_Toc33772627"/>
       <w:r>
         <w:t>Actors</w:t>
       </w:r>
@@ -3044,11 +3561,21 @@
       <w:r>
         <w:t xml:space="preserve">This is a list of actors to the </w:t>
       </w:r>
-      <w:fldSimple w:instr=" DOCPROPERTY  SUD  \* MERGEFORMAT ">
-        <w:r>
-          <w:t>Workflow</w:t>
-        </w:r>
-      </w:fldSimple>
+      <w:r>
+        <w:fldChar w:fldCharType="begin"/>
+      </w:r>
+      <w:r>
+        <w:instrText xml:space="preserve"> DOCPROPERTY  SUD  \* MERGEFORMAT </w:instrText>
+      </w:r>
+      <w:r>
+        <w:fldChar w:fldCharType="separate"/>
+      </w:r>
+      <w:r>
+        <w:t>Workflow</w:t>
+      </w:r>
+      <w:r>
+        <w:fldChar w:fldCharType="end"/>
+      </w:r>
       <w:r>
         <w:t xml:space="preserve"> system.  This includes any people, other computer systems, and processes that interact with this system.</w:t>
       </w:r>
@@ -3060,11 +3587,21 @@
       <w:r>
         <w:t xml:space="preserve">Translation Service – The Translation Service is entity that tells the </w:t>
       </w:r>
-      <w:fldSimple w:instr=" DOCPROPERTY  SUD  \* MERGEFORMAT ">
-        <w:r>
-          <w:t>Workflow</w:t>
-        </w:r>
-      </w:fldSimple>
+      <w:r>
+        <w:fldChar w:fldCharType="begin"/>
+      </w:r>
+      <w:r>
+        <w:instrText xml:space="preserve"> DOCPROPERTY  SUD  \* MERGEFORMAT </w:instrText>
+      </w:r>
+      <w:r>
+        <w:fldChar w:fldCharType="separate"/>
+      </w:r>
+      <w:r>
+        <w:t>Workflow</w:t>
+      </w:r>
+      <w:r>
+        <w:fldChar w:fldCharType="end"/>
+      </w:r>
       <w:r>
         <w:t xml:space="preserve"> System there is a file of experiment run data from an instrument ready for processing.  The following is information is exchanged by the actor:</w:t>
       </w:r>
@@ -3129,7 +3666,7 @@
       <w:pPr>
         <w:pStyle w:val="Heading2"/>
       </w:pPr>
-      <w:bookmarkStart w:id="22" w:name="_Toc33682179"/>
+      <w:bookmarkStart w:id="22" w:name="_Toc33772628"/>
       <w:r>
         <w:t>Data Exchanges</w:t>
       </w:r>
@@ -3154,7 +3691,7 @@
       <w:pPr>
         <w:pStyle w:val="Heading1"/>
       </w:pPr>
-      <w:bookmarkStart w:id="23" w:name="_Toc33682180"/>
+      <w:bookmarkStart w:id="23" w:name="_Toc33772629"/>
       <w:r>
         <w:t>Interfaces &amp; Protocols</w:t>
       </w:r>
@@ -3180,11 +3717,13 @@
       <w:pPr>
         <w:pStyle w:val="Heading2"/>
       </w:pPr>
-      <w:bookmarkStart w:id="24" w:name="_Toc33682181"/>
+      <w:bookmarkStart w:id="24" w:name="_Toc33772630"/>
+      <w:proofErr w:type="spellStart"/>
       <w:r>
         <w:t>POSTPROCESS.DATA_Ready</w:t>
       </w:r>
       <w:bookmarkEnd w:id="24"/>
+      <w:proofErr w:type="spellEnd"/>
     </w:p>
     <w:p>
       <w:pPr>
@@ -3199,7 +3738,15 @@
         <w:pStyle w:val="BodyText"/>
       </w:pPr>
       <w:r>
-        <w:t xml:space="preserve">This message can come in two formats: text string or JSON.  Both formats contain the same basic information.  This information is actually a path to a file on a file system.  The path is not a UNC it does not contain a hostname of any kind.  The assumption is that the file system is mounted to the both the system that generated the file and to the AR Workflow System.  This means the path is </w:t>
+        <w:t xml:space="preserve">This message can come in two formats: text string or JSON.  Both formats contain the same basic information.  This information is </w:t>
+      </w:r>
+      <w:proofErr w:type="gramStart"/>
+      <w:r>
+        <w:t>actually a</w:t>
+      </w:r>
+      <w:proofErr w:type="gramEnd"/>
+      <w:r>
+        <w:t xml:space="preserve"> path to a file on a file system.  The path is not a UNC it does not contain a hostname of any kind.  The assumption is that the file system is mounted to the both the system that generated the file and to the AR Workflow System.  This means the path is </w:t>
       </w:r>
       <w:r>
         <w:t>immediately</w:t>
@@ -3305,7 +3852,7 @@
       <w:pPr>
         <w:pStyle w:val="Heading2"/>
       </w:pPr>
-      <w:bookmarkStart w:id="25" w:name="_Toc33682182"/>
+      <w:bookmarkStart w:id="25" w:name="_Toc33772631"/>
       <w:r>
         <w:t>Other Protocol Messages</w:t>
       </w:r>
@@ -3369,7 +3916,7 @@
       <w:pPr>
         <w:pStyle w:val="Heading1"/>
       </w:pPr>
-      <w:bookmarkStart w:id="26" w:name="_Toc33682183"/>
+      <w:bookmarkStart w:id="26" w:name="_Toc33772632"/>
       <w:r>
         <w:t>Use-Case View (High Level Functional Requirements)</w:t>
       </w:r>
@@ -3424,9 +3971,11 @@
       <w:r>
         <w:t xml:space="preserve">(containing a </w:t>
       </w:r>
+      <w:proofErr w:type="spellStart"/>
       <w:r>
         <w:t>DataSet</w:t>
       </w:r>
+      <w:proofErr w:type="spellEnd"/>
       <w:r>
         <w:t>)</w:t>
       </w:r>
@@ -3442,8 +3991,13 @@
         </w:numPr>
       </w:pPr>
       <w:r>
-        <w:t>The system creates determines which Procedure (recipe) to use from the MetaData</w:t>
-      </w:r>
+        <w:t xml:space="preserve">The system creates determines which Procedure (recipe) to use from the </w:t>
+      </w:r>
+      <w:proofErr w:type="spellStart"/>
+      <w:r>
+        <w:t>MetaData</w:t>
+      </w:r>
+      <w:proofErr w:type="spellEnd"/>
     </w:p>
     <w:p>
       <w:pPr>
@@ -3453,7 +4007,15 @@
         </w:numPr>
       </w:pPr>
       <w:r>
-        <w:t>The system instantiates a new workflow to bind the DataSet and the Procedure(s) together</w:t>
+        <w:t xml:space="preserve">The system instantiates a new workflow to bind the </w:t>
+      </w:r>
+      <w:proofErr w:type="spellStart"/>
+      <w:r>
+        <w:t>DataSet</w:t>
+      </w:r>
+      <w:proofErr w:type="spellEnd"/>
+      <w:r>
+        <w:t xml:space="preserve"> and the Procedure(s) together</w:t>
       </w:r>
     </w:p>
     <w:p>
@@ -3464,7 +4026,15 @@
         </w:numPr>
       </w:pPr>
       <w:r>
-        <w:t>This needs to happen at the RunSet and a Run level</w:t>
+        <w:t xml:space="preserve">This needs to happen at the </w:t>
+      </w:r>
+      <w:proofErr w:type="spellStart"/>
+      <w:r>
+        <w:t>RunSet</w:t>
+      </w:r>
+      <w:proofErr w:type="spellEnd"/>
+      <w:r>
+        <w:t xml:space="preserve"> and a Run level</w:t>
       </w:r>
     </w:p>
     <w:p>
@@ -3486,8 +4056,13 @@
         </w:numPr>
       </w:pPr>
       <w:r>
-        <w:t>There are two different types of Recipes for the RunSet</w:t>
-      </w:r>
+        <w:t xml:space="preserve">There are two different types of Recipes for the </w:t>
+      </w:r>
+      <w:proofErr w:type="spellStart"/>
+      <w:r>
+        <w:t>RunSet</w:t>
+      </w:r>
+      <w:proofErr w:type="spellEnd"/>
     </w:p>
     <w:p>
       <w:pPr>
@@ -3530,7 +4105,15 @@
         </w:numPr>
       </w:pPr>
       <w:r>
-        <w:t>This should use the same RunSet and Runs from the original</w:t>
+        <w:t xml:space="preserve">This should use the same </w:t>
+      </w:r>
+      <w:proofErr w:type="spellStart"/>
+      <w:r>
+        <w:t>RunSet</w:t>
+      </w:r>
+      <w:proofErr w:type="spellEnd"/>
+      <w:r>
+        <w:t xml:space="preserve"> and Runs from the original</w:t>
       </w:r>
     </w:p>
     <w:p>
@@ -3541,7 +4124,15 @@
         </w:numPr>
       </w:pPr>
       <w:r>
-        <w:t>This will create a new instance of a workflow. (Not overwrite the prvious)</w:t>
+        <w:t xml:space="preserve">This will create a new instance of a workflow. (Not overwrite the </w:t>
+      </w:r>
+      <w:proofErr w:type="spellStart"/>
+      <w:r>
+        <w:t>prvious</w:t>
+      </w:r>
+      <w:proofErr w:type="spellEnd"/>
+      <w:r>
+        <w:t>)</w:t>
       </w:r>
     </w:p>
     <w:p>
@@ -3630,7 +4221,15 @@
         </w:numPr>
       </w:pPr>
       <w:r>
-        <w:t>Goal is to be able to change a Procedure, but the not the MetaData of a data set that identifies which Procedure to use.</w:t>
+        <w:t xml:space="preserve">Goal is to be able to change a Procedure, but the not the </w:t>
+      </w:r>
+      <w:proofErr w:type="spellStart"/>
+      <w:r>
+        <w:t>MetaData</w:t>
+      </w:r>
+      <w:proofErr w:type="spellEnd"/>
+      <w:r>
+        <w:t xml:space="preserve"> of a data set that identifies which Procedure to use.</w:t>
       </w:r>
     </w:p>
     <w:p>
@@ -3663,7 +4262,23 @@
         </w:numPr>
       </w:pPr>
       <w:r>
-        <w:t>Need to determine what to do if a DataSet needs to use a truly new Procedure.  I would think the MeatData would have to change in this case</w:t>
+        <w:t xml:space="preserve">Need to determine what to do if a </w:t>
+      </w:r>
+      <w:proofErr w:type="spellStart"/>
+      <w:r>
+        <w:t>DataSet</w:t>
+      </w:r>
+      <w:proofErr w:type="spellEnd"/>
+      <w:r>
+        <w:t xml:space="preserve"> needs to use a truly new Procedure.  I would think the </w:t>
+      </w:r>
+      <w:proofErr w:type="spellStart"/>
+      <w:r>
+        <w:t>MeatData</w:t>
+      </w:r>
+      <w:proofErr w:type="spellEnd"/>
+      <w:r>
+        <w:t xml:space="preserve"> would have to change in this case</w:t>
       </w:r>
     </w:p>
     <w:p>
@@ -3683,7 +4298,7 @@
       <w:pPr>
         <w:pStyle w:val="Heading2"/>
       </w:pPr>
-      <w:bookmarkStart w:id="27" w:name="_Toc33682184"/>
+      <w:bookmarkStart w:id="27" w:name="_Toc33772633"/>
       <w:r>
         <w:t>Use Case</w:t>
       </w:r>
@@ -3752,7 +4367,15 @@
         </w:numPr>
       </w:pPr>
       <w:r>
-        <w:t>Additional Data Set for know Experiment and known Run Set</w:t>
+        <w:t xml:space="preserve">Additional Data Set </w:t>
+      </w:r>
+      <w:proofErr w:type="spellStart"/>
+      <w:r>
+        <w:t>for know</w:t>
+      </w:r>
+      <w:proofErr w:type="spellEnd"/>
+      <w:r>
+        <w:t xml:space="preserve"> Experiment and known Run Set</w:t>
       </w:r>
     </w:p>
     <w:p>
@@ -3819,7 +4442,7 @@
       <w:pPr>
         <w:pStyle w:val="Heading2"/>
       </w:pPr>
-      <w:bookmarkStart w:id="28" w:name="_Toc33682185"/>
+      <w:bookmarkStart w:id="28" w:name="_Toc33772634"/>
       <w:r>
         <w:t>Use Case: Add (CRUD) Workflow Description (Procedure)</w:t>
       </w:r>
@@ -3860,7 +4483,15 @@
         </w:numPr>
       </w:pPr>
       <w:r>
-        <w:t>Is the new Workflow Description contained in a file (JSON or other format)?</w:t>
+        <w:t xml:space="preserve">Is the new Workflow Description contained in a file (JSON or </w:t>
+      </w:r>
+      <w:proofErr w:type="gramStart"/>
+      <w:r>
+        <w:t>other</w:t>
+      </w:r>
+      <w:proofErr w:type="gramEnd"/>
+      <w:r>
+        <w:t xml:space="preserve"> format)?</w:t>
       </w:r>
     </w:p>
     <w:p>
@@ -3893,7 +4524,15 @@
         </w:numPr>
       </w:pPr>
       <w:r>
-        <w:t>Does a new step require new code, or can it really be something the system can excute without adding new code?</w:t>
+        <w:t xml:space="preserve">Does a new step require new code, or can it really be something the system can </w:t>
+      </w:r>
+      <w:proofErr w:type="spellStart"/>
+      <w:r>
+        <w:t>excute</w:t>
+      </w:r>
+      <w:proofErr w:type="spellEnd"/>
+      <w:r>
+        <w:t xml:space="preserve"> without adding new code?</w:t>
       </w:r>
     </w:p>
     <w:p>
@@ -3935,7 +4574,7 @@
       <w:pPr>
         <w:pStyle w:val="Heading2"/>
       </w:pPr>
-      <w:bookmarkStart w:id="29" w:name="_Toc33682186"/>
+      <w:bookmarkStart w:id="29" w:name="_Toc33772635"/>
       <w:r>
         <w:t xml:space="preserve">Use Case: Rerun </w:t>
       </w:r>
@@ -4033,7 +4672,7 @@
       <w:pPr>
         <w:pStyle w:val="Heading2"/>
       </w:pPr>
-      <w:bookmarkStart w:id="30" w:name="_Toc33682187"/>
+      <w:bookmarkStart w:id="30" w:name="_Toc33772636"/>
       <w:r>
         <w:t>Use Case: Perform New Reduction on Existing Run Set</w:t>
       </w:r>
@@ -4044,7 +4683,15 @@
         <w:pStyle w:val="BodyText"/>
       </w:pPr>
       <w:r>
-        <w:t>This use case begins when a &lt;user&gt; wants to perform a new reduction on a set of existing data that was previously reduced.  The system will create new instances of the workflows involved but will use the latest version of the Workflow Descriptions that are indicated by the MetaData.</w:t>
+        <w:t xml:space="preserve">This use case begins when a &lt;user&gt; wants to perform a new reduction on a set of existing data that was previously reduced.  The system will create new instances of the workflows involved but will use the latest version of the Workflow Descriptions that are indicated by the </w:t>
+      </w:r>
+      <w:proofErr w:type="spellStart"/>
+      <w:r>
+        <w:t>MetaData</w:t>
+      </w:r>
+      <w:proofErr w:type="spellEnd"/>
+      <w:r>
+        <w:t>.</w:t>
       </w:r>
     </w:p>
     <w:p>
@@ -4139,7 +4786,7 @@
       <w:pPr>
         <w:pStyle w:val="Heading1"/>
       </w:pPr>
-      <w:bookmarkStart w:id="31" w:name="_Toc33682188"/>
+      <w:bookmarkStart w:id="31" w:name="_Toc33772637"/>
       <w:r>
         <w:t>System Architecture (Abstract Components)</w:t>
       </w:r>
@@ -4200,7 +4847,7 @@
       <w:pPr>
         <w:pStyle w:val="Heading1"/>
       </w:pPr>
-      <w:bookmarkStart w:id="32" w:name="_Toc33682189"/>
+      <w:bookmarkStart w:id="32" w:name="_Toc33772638"/>
       <w:r>
         <w:t>Use-Case Realizations</w:t>
       </w:r>
@@ -4262,7 +4909,7 @@
       <w:pPr>
         <w:pStyle w:val="Heading1"/>
       </w:pPr>
-      <w:bookmarkStart w:id="33" w:name="_Toc33682190"/>
+      <w:bookmarkStart w:id="33" w:name="_Toc33772639"/>
       <w:r>
         <w:t>Design</w:t>
       </w:r>
@@ -4291,6 +4938,7 @@
           <w:numId w:val="8"/>
         </w:numPr>
       </w:pPr>
+      <w:proofErr w:type="spellStart"/>
       <w:r>
         <w:rPr>
           <w:b/>
@@ -4298,6 +4946,7 @@
         </w:rPr>
         <w:t>WorkflowSystem</w:t>
       </w:r>
+      <w:proofErr w:type="spellEnd"/>
       <w:r>
         <w:t xml:space="preserve"> – This component represents the entire workflow system.  This is the black box.  It contains all the other pieces (components) of the systems</w:t>
       </w:r>
@@ -4309,6 +4958,7 @@
           <w:numId w:val="8"/>
         </w:numPr>
       </w:pPr>
+      <w:proofErr w:type="spellStart"/>
       <w:r>
         <w:rPr>
           <w:b/>
@@ -4316,6 +4966,7 @@
         </w:rPr>
         <w:t>WorkflowEngine</w:t>
       </w:r>
+      <w:proofErr w:type="spellEnd"/>
       <w:r>
         <w:t xml:space="preserve"> – The workflow engine is the part of the system responsible for receiving incoming messages and invoking the correct workflow to process the message.  It is also responsible for sending any actions from a workflow that are to be executed by an actor (e.g. a Reducer).</w:t>
       </w:r>
@@ -4327,6 +4978,7 @@
           <w:numId w:val="8"/>
         </w:numPr>
       </w:pPr>
+      <w:proofErr w:type="spellStart"/>
       <w:r>
         <w:rPr>
           <w:b/>
@@ -4334,6 +4986,7 @@
         </w:rPr>
         <w:t>WorkflowDescription</w:t>
       </w:r>
+      <w:proofErr w:type="spellEnd"/>
       <w:r>
         <w:t xml:space="preserve"> – </w:t>
       </w:r>
@@ -4343,6 +4996,7 @@
       <w:r>
         <w:t xml:space="preserve">he </w:t>
       </w:r>
+      <w:proofErr w:type="spellStart"/>
       <w:r>
         <w:t>W</w:t>
       </w:r>
@@ -4352,13 +5006,23 @@
       <w:r>
         <w:t>D</w:t>
       </w:r>
-      <w:bookmarkStart w:id="34" w:name="_GoBack"/>
-      <w:bookmarkEnd w:id="34"/>
-      <w:r>
-        <w:t xml:space="preserve">escription component is the set of Tasks that have been orchestrated to processes (recipes, procedures).  There </w:t>
-      </w:r>
-      <w:r>
-        <w:t xml:space="preserve">are multiple WorkflowDescriptions </w:t>
+      <w:r>
+        <w:t>escription</w:t>
+      </w:r>
+      <w:proofErr w:type="spellEnd"/>
+      <w:r>
+        <w:t xml:space="preserve"> component is the set of Tasks that have been orchestrated to processes (recipes, procedures).  There </w:t>
+      </w:r>
+      <w:r>
+        <w:t xml:space="preserve">are multiple </w:t>
+      </w:r>
+      <w:proofErr w:type="spellStart"/>
+      <w:r>
+        <w:t>WorkflowDescriptions</w:t>
+      </w:r>
+      <w:proofErr w:type="spellEnd"/>
+      <w:r>
+        <w:t xml:space="preserve"> </w:t>
       </w:r>
       <w:r>
         <w:t xml:space="preserve">for each </w:t>
@@ -4382,7 +5046,15 @@
         <w:t>Workflow</w:t>
       </w:r>
       <w:r>
-        <w:t xml:space="preserve"> – Workflows are created dynamically and bind a data set (or the reference to a data set) with a WorkflowDescription.  It is this Workflow that holds the state of a data set that is waiting to be, is being, or has been processed.  For the AR Workflow System there are two specializations of the Workflow; one for processing a group of data sets (runs) and another for processing the data sets (runs) themselves.</w:t>
+        <w:t xml:space="preserve"> – Workflows are created dynamically and bind a data set (or the reference to a data set) with a </w:t>
+      </w:r>
+      <w:proofErr w:type="spellStart"/>
+      <w:r>
+        <w:t>WorkflowDescription</w:t>
+      </w:r>
+      <w:proofErr w:type="spellEnd"/>
+      <w:r>
+        <w:t>.  It is this Workflow that holds the state of a data set that is waiting to be, is being, or has been processed.  For the AR Workflow System there are two specializations of the Workflow; one for processing a group of data sets (runs) and another for processing the data sets (runs) themselves.</w:t>
       </w:r>
     </w:p>
     <w:p>
@@ -4421,7 +5093,15 @@
         <w:t>Actors</w:t>
       </w:r>
       <w:r>
-        <w:t xml:space="preserve"> – The actors package is a container for components that can act as stubs for the real systems and users of the AR workflow system.  These components are mostly used for testing.</w:t>
+        <w:t xml:space="preserve"> – The </w:t>
+      </w:r>
+      <w:proofErr w:type="gramStart"/>
+      <w:r>
+        <w:t>actors</w:t>
+      </w:r>
+      <w:proofErr w:type="gramEnd"/>
+      <w:r>
+        <w:t xml:space="preserve"> package is a container for components that can act as stubs for the real systems and users of the AR workflow system.  These components are mostly used for testing.</w:t>
       </w:r>
     </w:p>
     <w:p>
@@ -4438,9 +5118,13 @@
       <w:pPr>
         <w:pStyle w:val="Heading2"/>
       </w:pPr>
+      <w:bookmarkStart w:id="34" w:name="_Toc33772640"/>
+      <w:proofErr w:type="spellStart"/>
       <w:r>
         <w:t>WorkflowSystem</w:t>
       </w:r>
+      <w:bookmarkEnd w:id="34"/>
+      <w:proofErr w:type="spellEnd"/>
     </w:p>
     <w:p>
       <w:pPr>
@@ -4483,9 +5167,13 @@
       <w:pPr>
         <w:pStyle w:val="Heading2"/>
       </w:pPr>
+      <w:bookmarkStart w:id="35" w:name="_Toc33772641"/>
+      <w:proofErr w:type="spellStart"/>
       <w:r>
         <w:t>WorkflowEngine</w:t>
       </w:r>
+      <w:bookmarkEnd w:id="35"/>
+      <w:proofErr w:type="spellEnd"/>
     </w:p>
     <w:p>
       <w:pPr>
@@ -4523,10 +5211,14 @@
       <w:pPr>
         <w:pStyle w:val="Heading2"/>
       </w:pPr>
+      <w:bookmarkStart w:id="36" w:name="_Toc33772642"/>
+      <w:proofErr w:type="spellStart"/>
       <w:r>
         <w:lastRenderedPageBreak/>
         <w:t>WorkflowDescription</w:t>
       </w:r>
+      <w:bookmarkEnd w:id="36"/>
+      <w:proofErr w:type="spellEnd"/>
     </w:p>
     <w:p>
       <w:pPr>
@@ -4535,17 +5227,21 @@
       <w:r>
         <w:t xml:space="preserve">The </w:t>
       </w:r>
-      <w:r>
-        <w:t>W</w:t>
-      </w:r>
-      <w:r>
-        <w:t>orkflow</w:t>
-      </w:r>
-      <w:r>
-        <w:t>D</w:t>
-      </w:r>
-      <w:r>
-        <w:t>escription component is the set of Tasks that have been orchestrated to processes (recipes, procedures).  There are multiple WorkflowDescriptions for each representing a different set of orchestrated tasks that can be used to process data from an experiment.</w:t>
+      <w:proofErr w:type="spellStart"/>
+      <w:r>
+        <w:t>WorkflowDescription</w:t>
+      </w:r>
+      <w:proofErr w:type="spellEnd"/>
+      <w:r>
+        <w:t xml:space="preserve"> component is the set of Tasks that have been orchestrated to processes (recipes, procedures).  There are multiple </w:t>
+      </w:r>
+      <w:proofErr w:type="spellStart"/>
+      <w:r>
+        <w:t>WorkflowDescriptions</w:t>
+      </w:r>
+      <w:proofErr w:type="spellEnd"/>
+      <w:r>
+        <w:t xml:space="preserve"> for each representing a different set of orchestrated tasks that can be used to process data from an experiment.</w:t>
       </w:r>
     </w:p>
     <w:p>
@@ -4576,16 +5272,26 @@
       <w:pPr>
         <w:pStyle w:val="Heading2"/>
       </w:pPr>
+      <w:bookmarkStart w:id="37" w:name="_Toc33772643"/>
       <w:r>
         <w:t>Workflow</w:t>
       </w:r>
-    </w:p>
-    <w:p>
-      <w:pPr>
-        <w:pStyle w:val="BodyText"/>
-      </w:pPr>
-      <w:r>
-        <w:t>Workflows are created dynamically and bind a data set (or the reference to a data set) with a WorkflowDescription.  It is this Workflow that holds the state of a data set that is waiting to be, is being, or has been processed.  For the AR Workflow System there are two specializations of the Workflow; one for processing a group of data sets (runs) and another for processing the data sets (runs) themselves.</w:t>
+      <w:bookmarkEnd w:id="37"/>
+    </w:p>
+    <w:p>
+      <w:pPr>
+        <w:pStyle w:val="BodyText"/>
+      </w:pPr>
+      <w:r>
+        <w:t xml:space="preserve">Workflows are created dynamically and bind a data set (or the reference to a data set) with a </w:t>
+      </w:r>
+      <w:proofErr w:type="spellStart"/>
+      <w:r>
+        <w:t>WorkflowDescription</w:t>
+      </w:r>
+      <w:proofErr w:type="spellEnd"/>
+      <w:r>
+        <w:t>.  It is this Workflow that holds the state of a data set that is waiting to be, is being, or has been processed.  For the AR Workflow System there are two specializations of the Workflow; one for processing a group of data sets (runs) and another for processing the data sets (runs) themselves.</w:t>
       </w:r>
     </w:p>
     <w:p>
@@ -4614,11 +5320,31 @@
     </w:p>
     <w:p>
       <w:pPr>
+        <w:pStyle w:val="BodyText"/>
+      </w:pPr>
+      <w:r>
+        <w:rPr>
+          <w:highlight w:val="yellow"/>
+        </w:rPr>
+        <w:t>Need to figure out how to create unique workflow IDs!</w:t>
+      </w:r>
+      <w:bookmarkStart w:id="38" w:name="_GoBack"/>
+      <w:bookmarkEnd w:id="38"/>
+    </w:p>
+    <w:p>
+      <w:pPr>
+        <w:pStyle w:val="BodyText"/>
+      </w:pPr>
+    </w:p>
+    <w:p>
+      <w:pPr>
         <w:pStyle w:val="Heading2"/>
       </w:pPr>
+      <w:bookmarkStart w:id="39" w:name="_Toc33772644"/>
       <w:r>
         <w:t>Experiment</w:t>
       </w:r>
+      <w:bookmarkEnd w:id="39"/>
     </w:p>
     <w:p>
       <w:pPr>
@@ -4656,16 +5382,26 @@
       <w:pPr>
         <w:pStyle w:val="Heading2"/>
       </w:pPr>
+      <w:bookmarkStart w:id="40" w:name="_Toc33772645"/>
       <w:r>
         <w:t>Actors</w:t>
       </w:r>
-    </w:p>
-    <w:p>
-      <w:pPr>
-        <w:pStyle w:val="BodyText"/>
-      </w:pPr>
-      <w:r>
-        <w:t>The actors package is a container for components that can act as stubs for the real systems and users of the AR workflow system.  These components are mostly used for testing.</w:t>
+      <w:bookmarkEnd w:id="40"/>
+    </w:p>
+    <w:p>
+      <w:pPr>
+        <w:pStyle w:val="BodyText"/>
+      </w:pPr>
+      <w:r>
+        <w:t xml:space="preserve">The </w:t>
+      </w:r>
+      <w:proofErr w:type="gramStart"/>
+      <w:r>
+        <w:t>actors</w:t>
+      </w:r>
+      <w:proofErr w:type="gramEnd"/>
+      <w:r>
+        <w:t xml:space="preserve"> package is a container for components that can act as stubs for the real systems and users of the AR workflow system.  These components are mostly used for testing.</w:t>
       </w:r>
     </w:p>
     <w:p>
@@ -4731,11 +5467,11 @@
       <w:pPr>
         <w:pStyle w:val="Heading1"/>
       </w:pPr>
-      <w:bookmarkStart w:id="35" w:name="_Toc33682191"/>
+      <w:bookmarkStart w:id="41" w:name="_Toc33772646"/>
       <w:r>
         <w:t>Interfaces &amp; Protocols</w:t>
       </w:r>
-      <w:bookmarkEnd w:id="35"/>
+      <w:bookmarkEnd w:id="41"/>
     </w:p>
     <w:p>
       <w:pPr>
@@ -4796,6 +5532,7 @@
         <w:pStyle w:val="BodyText"/>
       </w:pPr>
       <w:r>
+        <w:lastRenderedPageBreak/>
         <w:t>&lt;example numbered list&gt;</w:t>
       </w:r>
     </w:p>
@@ -4820,7 +5557,6 @@
         </w:numPr>
       </w:pPr>
       <w:r>
-        <w:lastRenderedPageBreak/>
         <w:t>&lt;numbered list: level 2&gt;</w:t>
       </w:r>
     </w:p>
@@ -4984,11 +5720,21 @@
           <w:r>
             <w:sym w:font="Symbol" w:char="F0D3"/>
           </w:r>
-          <w:fldSimple w:instr=" DOCPROPERTY &quot;Company&quot;  \* MERGEFORMAT ">
-            <w:r>
-              <w:t>&lt;company&gt;</w:t>
-            </w:r>
-          </w:fldSimple>
+          <w:r>
+            <w:fldChar w:fldCharType="begin"/>
+          </w:r>
+          <w:r>
+            <w:instrText xml:space="preserve"> DOCPROPERTY "Company"  \* MERGEFORMAT </w:instrText>
+          </w:r>
+          <w:r>
+            <w:fldChar w:fldCharType="separate"/>
+          </w:r>
+          <w:r>
+            <w:t>&lt;company&gt;</w:t>
+          </w:r>
+          <w:r>
+            <w:fldChar w:fldCharType="end"/>
+          </w:r>
           <w:r>
             <w:t xml:space="preserve">, </w:t>
           </w:r>
@@ -5131,11 +5877,21 @@
           <w:r>
             <w:sym w:font="Symbol" w:char="F0D3"/>
           </w:r>
-          <w:fldSimple w:instr=" DOCPROPERTY &quot;Company&quot;  \* MERGEFORMAT ">
-            <w:r>
-              <w:t>&lt;company&gt;</w:t>
-            </w:r>
-          </w:fldSimple>
+          <w:r>
+            <w:fldChar w:fldCharType="begin"/>
+          </w:r>
+          <w:r>
+            <w:instrText xml:space="preserve"> DOCPROPERTY "Company"  \* MERGEFORMAT </w:instrText>
+          </w:r>
+          <w:r>
+            <w:fldChar w:fldCharType="separate"/>
+          </w:r>
+          <w:r>
+            <w:t>&lt;company&gt;</w:t>
+          </w:r>
+          <w:r>
+            <w:fldChar w:fldCharType="end"/>
+          </w:r>
           <w:r>
             <w:t xml:space="preserve">, </w:t>
           </w:r>
@@ -5415,11 +6171,21 @@
               <w:tab w:val="left" w:pos="4727"/>
             </w:tabs>
           </w:pPr>
-          <w:fldSimple w:instr=" DOCPROPERTY  Project  \* MERGEFORMAT ">
-            <w:r>
-              <w:t>ARv2</w:t>
-            </w:r>
-          </w:fldSimple>
+          <w:r>
+            <w:fldChar w:fldCharType="begin"/>
+          </w:r>
+          <w:r>
+            <w:instrText xml:space="preserve"> DOCPROPERTY  Project  \* MERGEFORMAT </w:instrText>
+          </w:r>
+          <w:r>
+            <w:fldChar w:fldCharType="separate"/>
+          </w:r>
+          <w:r>
+            <w:t>ARv2</w:t>
+          </w:r>
+          <w:r>
+            <w:fldChar w:fldCharType="end"/>
+          </w:r>
         </w:p>
       </w:tc>
       <w:tc>
@@ -5437,11 +6203,21 @@
           <w:r>
             <w:t xml:space="preserve">  Version:           </w:t>
           </w:r>
-          <w:fldSimple w:instr=" DOCPROPERTY  Version  \* MERGEFORMAT ">
-            <w:r>
-              <w:t>0.01</w:t>
-            </w:r>
-          </w:fldSimple>
+          <w:r>
+            <w:fldChar w:fldCharType="begin"/>
+          </w:r>
+          <w:r>
+            <w:instrText xml:space="preserve"> DOCPROPERTY  Version  \* MERGEFORMAT </w:instrText>
+          </w:r>
+          <w:r>
+            <w:fldChar w:fldCharType="separate"/>
+          </w:r>
+          <w:r>
+            <w:t>0.01</w:t>
+          </w:r>
+          <w:r>
+            <w:fldChar w:fldCharType="end"/>
+          </w:r>
         </w:p>
       </w:tc>
     </w:tr>
@@ -5459,11 +6235,21 @@
               <w:tab w:val="left" w:pos="4762"/>
             </w:tabs>
           </w:pPr>
-          <w:fldSimple w:instr=" DOCPROPERTY  Title  \* MERGEFORMAT ">
-            <w:r>
-              <w:t>AR Workflow Software Design Document</w:t>
-            </w:r>
-          </w:fldSimple>
+          <w:r>
+            <w:fldChar w:fldCharType="begin"/>
+          </w:r>
+          <w:r>
+            <w:instrText xml:space="preserve"> DOCPROPERTY  Title  \* MERGEFORMAT </w:instrText>
+          </w:r>
+          <w:r>
+            <w:fldChar w:fldCharType="separate"/>
+          </w:r>
+          <w:r>
+            <w:t>AR Workflow Software Design Document</w:t>
+          </w:r>
+          <w:r>
+            <w:fldChar w:fldCharType="end"/>
+          </w:r>
         </w:p>
       </w:tc>
       <w:tc>
@@ -5474,14 +6260,27 @@
           <w:r>
             <w:t xml:space="preserve">  Date:  </w:t>
           </w:r>
-          <w:fldSimple w:instr=" SAVEDATE   \* MERGEFORMAT ">
-            <w:r>
-              <w:rPr>
-                <w:noProof/>
-              </w:rPr>
-              <w:t>2/20/2020 3:45:00 PM</w:t>
-            </w:r>
-          </w:fldSimple>
+          <w:r>
+            <w:fldChar w:fldCharType="begin"/>
+          </w:r>
+          <w:r>
+            <w:instrText xml:space="preserve"> SAVEDATE   \* MERGEFORMAT </w:instrText>
+          </w:r>
+          <w:r>
+            <w:fldChar w:fldCharType="separate"/>
+          </w:r>
+          <w:r>
+            <w:rPr>
+              <w:noProof/>
+            </w:rPr>
+            <w:t>2/27/2020 8:39:00 AM</w:t>
+          </w:r>
+          <w:r>
+            <w:rPr>
+              <w:noProof/>
+            </w:rPr>
+            <w:fldChar w:fldCharType="end"/>
+          </w:r>
         </w:p>
       </w:tc>
     </w:tr>
@@ -5492,11 +6291,21 @@
           <w:gridSpan w:val="2"/>
         </w:tcPr>
         <w:p>
-          <w:fldSimple w:instr=" DOCPROPERTY  &quot;Document number&quot;  \* MERGEFORMAT ">
-            <w:r>
-              <w:t>&lt;document identifier&gt;</w:t>
-            </w:r>
-          </w:fldSimple>
+          <w:r>
+            <w:fldChar w:fldCharType="begin"/>
+          </w:r>
+          <w:r>
+            <w:instrText xml:space="preserve"> DOCPROPERTY  "Document number"  \* MERGEFORMAT </w:instrText>
+          </w:r>
+          <w:r>
+            <w:fldChar w:fldCharType="separate"/>
+          </w:r>
+          <w:r>
+            <w:t>&lt;document identifier&gt;</w:t>
+          </w:r>
+          <w:r>
+            <w:fldChar w:fldCharType="end"/>
+          </w:r>
         </w:p>
       </w:tc>
     </w:tr>
@@ -8555,6 +9364,7 @@
   <w:rsids>
     <w:rsidRoot w:val="00D31F2D"/>
     <w:rsid w:val="000E2F81"/>
+    <w:rsid w:val="00523A6D"/>
     <w:rsid w:val="007A7E75"/>
     <w:rsid w:val="00A33E6F"/>
     <w:rsid w:val="00A35456"/>
@@ -9327,7 +10137,7 @@
 </file>
 
 <file path=customXml/itemProps1.xml><?xml version="1.0" encoding="utf-8"?>
-<ds:datastoreItem xmlns:ds="http://schemas.openxmlformats.org/officeDocument/2006/customXml" ds:itemID="{3647AE20-3601-4D77-B1C3-84BDFE440A27}">
+<ds:datastoreItem xmlns:ds="http://schemas.openxmlformats.org/officeDocument/2006/customXml" ds:itemID="{9F736280-491E-4454-91F0-6115F3D5C311}">
   <ds:schemaRefs>
     <ds:schemaRef ds:uri="http://schemas.openxmlformats.org/officeDocument/2006/bibliography"/>
   </ds:schemaRefs>

</xml_diff>

<commit_message>
Work on processing an incoming message. Handling new message indicating there is a data set ready for processing (reducing)
Signed-off-by: John Hetrick <hetrickjm@ornl.gov>
</commit_message>
<xml_diff>
--- a/org.eclipse.ice.modeling/docs/ARv2_SDD.docx
+++ b/org.eclipse.ice.modeling/docs/ARv2_SDD.docx
@@ -28,21 +28,11 @@
         <w:pStyle w:val="Title"/>
         <w:jc w:val="right"/>
       </w:pPr>
-      <w:r>
-        <w:fldChar w:fldCharType="begin"/>
-      </w:r>
-      <w:r>
-        <w:instrText xml:space="preserve"> DOCPROPERTY  Title  \* MERGEFORMAT </w:instrText>
-      </w:r>
-      <w:r>
-        <w:fldChar w:fldCharType="separate"/>
-      </w:r>
-      <w:r>
-        <w:t>AR Workflow Software Design Document</w:t>
-      </w:r>
-      <w:r>
-        <w:fldChar w:fldCharType="end"/>
-      </w:r>
+      <w:fldSimple w:instr=" DOCPROPERTY  Title  \* MERGEFORMAT ">
+        <w:r>
+          <w:t>AR Workflow Software Design Document</w:t>
+        </w:r>
+      </w:fldSimple>
     </w:p>
     <w:p>
       <w:pPr>
@@ -584,6 +574,8 @@
       <w:r>
         <w:fldChar w:fldCharType="separate"/>
       </w:r>
+      <w:bookmarkStart w:id="0" w:name="_GoBack"/>
+      <w:bookmarkEnd w:id="0"/>
       <w:r>
         <w:rPr>
           <w:noProof/>
@@ -621,7 +613,7 @@
         <w:rPr>
           <w:noProof/>
         </w:rPr>
-        <w:instrText xml:space="preserve"> PAGEREF _Toc33772618 \h </w:instrText>
+        <w:instrText xml:space="preserve"> PAGEREF _Toc35529643 \h </w:instrText>
       </w:r>
       <w:r>
         <w:rPr>
@@ -697,7 +689,7 @@
         <w:rPr>
           <w:noProof/>
         </w:rPr>
-        <w:instrText xml:space="preserve"> PAGEREF _Toc33772619 \h </w:instrText>
+        <w:instrText xml:space="preserve"> PAGEREF _Toc35529644 \h </w:instrText>
       </w:r>
       <w:r>
         <w:rPr>
@@ -773,7 +765,7 @@
         <w:rPr>
           <w:noProof/>
         </w:rPr>
-        <w:instrText xml:space="preserve"> PAGEREF _Toc33772620 \h </w:instrText>
+        <w:instrText xml:space="preserve"> PAGEREF _Toc35529645 \h </w:instrText>
       </w:r>
       <w:r>
         <w:rPr>
@@ -849,7 +841,7 @@
         <w:rPr>
           <w:noProof/>
         </w:rPr>
-        <w:instrText xml:space="preserve"> PAGEREF _Toc33772621 \h </w:instrText>
+        <w:instrText xml:space="preserve"> PAGEREF _Toc35529646 \h </w:instrText>
       </w:r>
       <w:r>
         <w:rPr>
@@ -925,7 +917,7 @@
         <w:rPr>
           <w:noProof/>
         </w:rPr>
-        <w:instrText xml:space="preserve"> PAGEREF _Toc33772622 \h </w:instrText>
+        <w:instrText xml:space="preserve"> PAGEREF _Toc35529647 \h </w:instrText>
       </w:r>
       <w:r>
         <w:rPr>
@@ -998,7 +990,7 @@
         <w:rPr>
           <w:noProof/>
         </w:rPr>
-        <w:instrText xml:space="preserve"> PAGEREF _Toc33772623 \h </w:instrText>
+        <w:instrText xml:space="preserve"> PAGEREF _Toc35529648 \h </w:instrText>
       </w:r>
       <w:r>
         <w:rPr>
@@ -1071,7 +1063,7 @@
         <w:rPr>
           <w:noProof/>
         </w:rPr>
-        <w:instrText xml:space="preserve"> PAGEREF _Toc33772624 \h </w:instrText>
+        <w:instrText xml:space="preserve"> PAGEREF _Toc35529649 \h </w:instrText>
       </w:r>
       <w:r>
         <w:rPr>
@@ -1147,7 +1139,7 @@
         <w:rPr>
           <w:noProof/>
         </w:rPr>
-        <w:instrText xml:space="preserve"> PAGEREF _Toc33772625 \h </w:instrText>
+        <w:instrText xml:space="preserve"> PAGEREF _Toc35529650 \h </w:instrText>
       </w:r>
       <w:r>
         <w:rPr>
@@ -1223,7 +1215,7 @@
         <w:rPr>
           <w:noProof/>
         </w:rPr>
-        <w:instrText xml:space="preserve"> PAGEREF _Toc33772626 \h </w:instrText>
+        <w:instrText xml:space="preserve"> PAGEREF _Toc35529651 \h </w:instrText>
       </w:r>
       <w:r>
         <w:rPr>
@@ -1299,7 +1291,7 @@
         <w:rPr>
           <w:noProof/>
         </w:rPr>
-        <w:instrText xml:space="preserve"> PAGEREF _Toc33772627 \h </w:instrText>
+        <w:instrText xml:space="preserve"> PAGEREF _Toc35529652 \h </w:instrText>
       </w:r>
       <w:r>
         <w:rPr>
@@ -1375,7 +1367,7 @@
         <w:rPr>
           <w:noProof/>
         </w:rPr>
-        <w:instrText xml:space="preserve"> PAGEREF _Toc33772628 \h </w:instrText>
+        <w:instrText xml:space="preserve"> PAGEREF _Toc35529653 \h </w:instrText>
       </w:r>
       <w:r>
         <w:rPr>
@@ -1451,7 +1443,7 @@
         <w:rPr>
           <w:noProof/>
         </w:rPr>
-        <w:instrText xml:space="preserve"> PAGEREF _Toc33772629 \h </w:instrText>
+        <w:instrText xml:space="preserve"> PAGEREF _Toc35529654 \h </w:instrText>
       </w:r>
       <w:r>
         <w:rPr>
@@ -1527,7 +1519,7 @@
         <w:rPr>
           <w:noProof/>
         </w:rPr>
-        <w:instrText xml:space="preserve"> PAGEREF _Toc33772630 \h </w:instrText>
+        <w:instrText xml:space="preserve"> PAGEREF _Toc35529655 \h </w:instrText>
       </w:r>
       <w:r>
         <w:rPr>
@@ -1603,7 +1595,7 @@
         <w:rPr>
           <w:noProof/>
         </w:rPr>
-        <w:instrText xml:space="preserve"> PAGEREF _Toc33772631 \h </w:instrText>
+        <w:instrText xml:space="preserve"> PAGEREF _Toc35529656 \h </w:instrText>
       </w:r>
       <w:r>
         <w:rPr>
@@ -1679,7 +1671,7 @@
         <w:rPr>
           <w:noProof/>
         </w:rPr>
-        <w:instrText xml:space="preserve"> PAGEREF _Toc33772632 \h </w:instrText>
+        <w:instrText xml:space="preserve"> PAGEREF _Toc35529657 \h </w:instrText>
       </w:r>
       <w:r>
         <w:rPr>
@@ -1755,7 +1747,7 @@
         <w:rPr>
           <w:noProof/>
         </w:rPr>
-        <w:instrText xml:space="preserve"> PAGEREF _Toc33772633 \h </w:instrText>
+        <w:instrText xml:space="preserve"> PAGEREF _Toc35529658 \h </w:instrText>
       </w:r>
       <w:r>
         <w:rPr>
@@ -1831,7 +1823,7 @@
         <w:rPr>
           <w:noProof/>
         </w:rPr>
-        <w:instrText xml:space="preserve"> PAGEREF _Toc33772634 \h </w:instrText>
+        <w:instrText xml:space="preserve"> PAGEREF _Toc35529659 \h </w:instrText>
       </w:r>
       <w:r>
         <w:rPr>
@@ -1907,7 +1899,7 @@
         <w:rPr>
           <w:noProof/>
         </w:rPr>
-        <w:instrText xml:space="preserve"> PAGEREF _Toc33772635 \h </w:instrText>
+        <w:instrText xml:space="preserve"> PAGEREF _Toc35529660 \h </w:instrText>
       </w:r>
       <w:r>
         <w:rPr>
@@ -1983,7 +1975,7 @@
         <w:rPr>
           <w:noProof/>
         </w:rPr>
-        <w:instrText xml:space="preserve"> PAGEREF _Toc33772636 \h </w:instrText>
+        <w:instrText xml:space="preserve"> PAGEREF _Toc35529661 \h </w:instrText>
       </w:r>
       <w:r>
         <w:rPr>
@@ -2059,7 +2051,7 @@
         <w:rPr>
           <w:noProof/>
         </w:rPr>
-        <w:instrText xml:space="preserve"> PAGEREF _Toc33772637 \h </w:instrText>
+        <w:instrText xml:space="preserve"> PAGEREF _Toc35529662 \h </w:instrText>
       </w:r>
       <w:r>
         <w:rPr>
@@ -2135,7 +2127,7 @@
         <w:rPr>
           <w:noProof/>
         </w:rPr>
-        <w:instrText xml:space="preserve"> PAGEREF _Toc33772638 \h </w:instrText>
+        <w:instrText xml:space="preserve"> PAGEREF _Toc35529663 \h </w:instrText>
       </w:r>
       <w:r>
         <w:rPr>
@@ -2211,7 +2203,7 @@
         <w:rPr>
           <w:noProof/>
         </w:rPr>
-        <w:instrText xml:space="preserve"> PAGEREF _Toc33772639 \h </w:instrText>
+        <w:instrText xml:space="preserve"> PAGEREF _Toc35529664 \h </w:instrText>
       </w:r>
       <w:r>
         <w:rPr>
@@ -2287,7 +2279,7 @@
         <w:rPr>
           <w:noProof/>
         </w:rPr>
-        <w:instrText xml:space="preserve"> PAGEREF _Toc33772640 \h </w:instrText>
+        <w:instrText xml:space="preserve"> PAGEREF _Toc35529665 \h </w:instrText>
       </w:r>
       <w:r>
         <w:rPr>
@@ -2363,7 +2355,7 @@
         <w:rPr>
           <w:noProof/>
         </w:rPr>
-        <w:instrText xml:space="preserve"> PAGEREF _Toc33772641 \h </w:instrText>
+        <w:instrText xml:space="preserve"> PAGEREF _Toc35529666 \h </w:instrText>
       </w:r>
       <w:r>
         <w:rPr>
@@ -2439,7 +2431,7 @@
         <w:rPr>
           <w:noProof/>
         </w:rPr>
-        <w:instrText xml:space="preserve"> PAGEREF _Toc33772642 \h </w:instrText>
+        <w:instrText xml:space="preserve"> PAGEREF _Toc35529667 \h </w:instrText>
       </w:r>
       <w:r>
         <w:rPr>
@@ -2515,7 +2507,7 @@
         <w:rPr>
           <w:noProof/>
         </w:rPr>
-        <w:instrText xml:space="preserve"> PAGEREF _Toc33772643 \h </w:instrText>
+        <w:instrText xml:space="preserve"> PAGEREF _Toc35529668 \h </w:instrText>
       </w:r>
       <w:r>
         <w:rPr>
@@ -2591,7 +2583,7 @@
         <w:rPr>
           <w:noProof/>
         </w:rPr>
-        <w:instrText xml:space="preserve"> PAGEREF _Toc33772644 \h </w:instrText>
+        <w:instrText xml:space="preserve"> PAGEREF _Toc35529669 \h </w:instrText>
       </w:r>
       <w:r>
         <w:rPr>
@@ -2667,7 +2659,7 @@
         <w:rPr>
           <w:noProof/>
         </w:rPr>
-        <w:instrText xml:space="preserve"> PAGEREF _Toc33772645 \h </w:instrText>
+        <w:instrText xml:space="preserve"> PAGEREF _Toc35529670 \h </w:instrText>
       </w:r>
       <w:r>
         <w:rPr>
@@ -2725,7 +2717,7 @@
         <w:rPr>
           <w:noProof/>
         </w:rPr>
-        <w:t>Interfaces &amp; Protocols</w:t>
+        <w:t>Design Patters, Rules, &amp; Guideline</w:t>
       </w:r>
       <w:r>
         <w:rPr>
@@ -2743,7 +2735,7 @@
         <w:rPr>
           <w:noProof/>
         </w:rPr>
-        <w:instrText xml:space="preserve"> PAGEREF _Toc33772646 \h </w:instrText>
+        <w:instrText xml:space="preserve"> PAGEREF _Toc35529671 \h </w:instrText>
       </w:r>
       <w:r>
         <w:rPr>
@@ -2761,6 +2753,593 @@
           <w:noProof/>
         </w:rPr>
         <w:t>7</w:t>
+      </w:r>
+      <w:r>
+        <w:rPr>
+          <w:noProof/>
+        </w:rPr>
+        <w:fldChar w:fldCharType="end"/>
+      </w:r>
+    </w:p>
+    <w:p>
+      <w:pPr>
+        <w:pStyle w:val="TOC2"/>
+        <w:tabs>
+          <w:tab w:val="left" w:pos="1000"/>
+        </w:tabs>
+        <w:rPr>
+          <w:rFonts w:asciiTheme="minorHAnsi" w:eastAsiaTheme="minorEastAsia" w:hAnsiTheme="minorHAnsi" w:cstheme="minorBidi"/>
+          <w:noProof/>
+          <w:sz w:val="22"/>
+          <w:szCs w:val="22"/>
+        </w:rPr>
+      </w:pPr>
+      <w:r>
+        <w:rPr>
+          <w:noProof/>
+        </w:rPr>
+        <w:t>8.1</w:t>
+      </w:r>
+      <w:r>
+        <w:rPr>
+          <w:rFonts w:asciiTheme="minorHAnsi" w:eastAsiaTheme="minorEastAsia" w:hAnsiTheme="minorHAnsi" w:cstheme="minorBidi"/>
+          <w:noProof/>
+          <w:sz w:val="22"/>
+          <w:szCs w:val="22"/>
+        </w:rPr>
+        <w:tab/>
+      </w:r>
+      <w:r>
+        <w:rPr>
+          <w:noProof/>
+        </w:rPr>
+        <w:t>ID Strategies</w:t>
+      </w:r>
+      <w:r>
+        <w:rPr>
+          <w:noProof/>
+        </w:rPr>
+        <w:tab/>
+      </w:r>
+      <w:r>
+        <w:rPr>
+          <w:noProof/>
+        </w:rPr>
+        <w:fldChar w:fldCharType="begin"/>
+      </w:r>
+      <w:r>
+        <w:rPr>
+          <w:noProof/>
+        </w:rPr>
+        <w:instrText xml:space="preserve"> PAGEREF _Toc35529672 \h </w:instrText>
+      </w:r>
+      <w:r>
+        <w:rPr>
+          <w:noProof/>
+        </w:rPr>
+      </w:r>
+      <w:r>
+        <w:rPr>
+          <w:noProof/>
+        </w:rPr>
+        <w:fldChar w:fldCharType="separate"/>
+      </w:r>
+      <w:r>
+        <w:rPr>
+          <w:noProof/>
+        </w:rPr>
+        <w:t>8</w:t>
+      </w:r>
+      <w:r>
+        <w:rPr>
+          <w:noProof/>
+        </w:rPr>
+        <w:fldChar w:fldCharType="end"/>
+      </w:r>
+    </w:p>
+    <w:p>
+      <w:pPr>
+        <w:pStyle w:val="TOC3"/>
+        <w:rPr>
+          <w:rFonts w:asciiTheme="minorHAnsi" w:eastAsiaTheme="minorEastAsia" w:hAnsiTheme="minorHAnsi" w:cstheme="minorBidi"/>
+          <w:noProof/>
+          <w:sz w:val="22"/>
+          <w:szCs w:val="22"/>
+        </w:rPr>
+      </w:pPr>
+      <w:r>
+        <w:rPr>
+          <w:noProof/>
+        </w:rPr>
+        <w:t>8.1.1</w:t>
+      </w:r>
+      <w:r>
+        <w:rPr>
+          <w:rFonts w:asciiTheme="minorHAnsi" w:eastAsiaTheme="minorEastAsia" w:hAnsiTheme="minorHAnsi" w:cstheme="minorBidi"/>
+          <w:noProof/>
+          <w:sz w:val="22"/>
+          <w:szCs w:val="22"/>
+        </w:rPr>
+        <w:tab/>
+      </w:r>
+      <w:r>
+        <w:rPr>
+          <w:noProof/>
+        </w:rPr>
+        <w:t>Data IDs (Meta Data)</w:t>
+      </w:r>
+      <w:r>
+        <w:rPr>
+          <w:noProof/>
+        </w:rPr>
+        <w:tab/>
+      </w:r>
+      <w:r>
+        <w:rPr>
+          <w:noProof/>
+        </w:rPr>
+        <w:fldChar w:fldCharType="begin"/>
+      </w:r>
+      <w:r>
+        <w:rPr>
+          <w:noProof/>
+        </w:rPr>
+        <w:instrText xml:space="preserve"> PAGEREF _Toc35529673 \h </w:instrText>
+      </w:r>
+      <w:r>
+        <w:rPr>
+          <w:noProof/>
+        </w:rPr>
+      </w:r>
+      <w:r>
+        <w:rPr>
+          <w:noProof/>
+        </w:rPr>
+        <w:fldChar w:fldCharType="separate"/>
+      </w:r>
+      <w:r>
+        <w:rPr>
+          <w:noProof/>
+        </w:rPr>
+        <w:t>8</w:t>
+      </w:r>
+      <w:r>
+        <w:rPr>
+          <w:noProof/>
+        </w:rPr>
+        <w:fldChar w:fldCharType="end"/>
+      </w:r>
+    </w:p>
+    <w:p>
+      <w:pPr>
+        <w:pStyle w:val="TOC3"/>
+        <w:rPr>
+          <w:rFonts w:asciiTheme="minorHAnsi" w:eastAsiaTheme="minorEastAsia" w:hAnsiTheme="minorHAnsi" w:cstheme="minorBidi"/>
+          <w:noProof/>
+          <w:sz w:val="22"/>
+          <w:szCs w:val="22"/>
+        </w:rPr>
+      </w:pPr>
+      <w:r>
+        <w:rPr>
+          <w:noProof/>
+        </w:rPr>
+        <w:t>8.1.2</w:t>
+      </w:r>
+      <w:r>
+        <w:rPr>
+          <w:rFonts w:asciiTheme="minorHAnsi" w:eastAsiaTheme="minorEastAsia" w:hAnsiTheme="minorHAnsi" w:cstheme="minorBidi"/>
+          <w:noProof/>
+          <w:sz w:val="22"/>
+          <w:szCs w:val="22"/>
+        </w:rPr>
+        <w:tab/>
+      </w:r>
+      <w:r>
+        <w:rPr>
+          <w:noProof/>
+        </w:rPr>
+        <w:t>Experiment IDs</w:t>
+      </w:r>
+      <w:r>
+        <w:rPr>
+          <w:noProof/>
+        </w:rPr>
+        <w:tab/>
+      </w:r>
+      <w:r>
+        <w:rPr>
+          <w:noProof/>
+        </w:rPr>
+        <w:fldChar w:fldCharType="begin"/>
+      </w:r>
+      <w:r>
+        <w:rPr>
+          <w:noProof/>
+        </w:rPr>
+        <w:instrText xml:space="preserve"> PAGEREF _Toc35529674 \h </w:instrText>
+      </w:r>
+      <w:r>
+        <w:rPr>
+          <w:noProof/>
+        </w:rPr>
+      </w:r>
+      <w:r>
+        <w:rPr>
+          <w:noProof/>
+        </w:rPr>
+        <w:fldChar w:fldCharType="separate"/>
+      </w:r>
+      <w:r>
+        <w:rPr>
+          <w:noProof/>
+        </w:rPr>
+        <w:t>8</w:t>
+      </w:r>
+      <w:r>
+        <w:rPr>
+          <w:noProof/>
+        </w:rPr>
+        <w:fldChar w:fldCharType="end"/>
+      </w:r>
+    </w:p>
+    <w:p>
+      <w:pPr>
+        <w:pStyle w:val="TOC3"/>
+        <w:rPr>
+          <w:rFonts w:asciiTheme="minorHAnsi" w:eastAsiaTheme="minorEastAsia" w:hAnsiTheme="minorHAnsi" w:cstheme="minorBidi"/>
+          <w:noProof/>
+          <w:sz w:val="22"/>
+          <w:szCs w:val="22"/>
+        </w:rPr>
+      </w:pPr>
+      <w:r>
+        <w:rPr>
+          <w:noProof/>
+        </w:rPr>
+        <w:t>8.1.3</w:t>
+      </w:r>
+      <w:r>
+        <w:rPr>
+          <w:rFonts w:asciiTheme="minorHAnsi" w:eastAsiaTheme="minorEastAsia" w:hAnsiTheme="minorHAnsi" w:cstheme="minorBidi"/>
+          <w:noProof/>
+          <w:sz w:val="22"/>
+          <w:szCs w:val="22"/>
+        </w:rPr>
+        <w:tab/>
+      </w:r>
+      <w:r>
+        <w:rPr>
+          <w:noProof/>
+        </w:rPr>
+        <w:t>Group IDs</w:t>
+      </w:r>
+      <w:r>
+        <w:rPr>
+          <w:noProof/>
+        </w:rPr>
+        <w:tab/>
+      </w:r>
+      <w:r>
+        <w:rPr>
+          <w:noProof/>
+        </w:rPr>
+        <w:fldChar w:fldCharType="begin"/>
+      </w:r>
+      <w:r>
+        <w:rPr>
+          <w:noProof/>
+        </w:rPr>
+        <w:instrText xml:space="preserve"> PAGEREF _Toc35529675 \h </w:instrText>
+      </w:r>
+      <w:r>
+        <w:rPr>
+          <w:noProof/>
+        </w:rPr>
+      </w:r>
+      <w:r>
+        <w:rPr>
+          <w:noProof/>
+        </w:rPr>
+        <w:fldChar w:fldCharType="separate"/>
+      </w:r>
+      <w:r>
+        <w:rPr>
+          <w:noProof/>
+        </w:rPr>
+        <w:t>9</w:t>
+      </w:r>
+      <w:r>
+        <w:rPr>
+          <w:noProof/>
+        </w:rPr>
+        <w:fldChar w:fldCharType="end"/>
+      </w:r>
+    </w:p>
+    <w:p>
+      <w:pPr>
+        <w:pStyle w:val="TOC3"/>
+        <w:rPr>
+          <w:rFonts w:asciiTheme="minorHAnsi" w:eastAsiaTheme="minorEastAsia" w:hAnsiTheme="minorHAnsi" w:cstheme="minorBidi"/>
+          <w:noProof/>
+          <w:sz w:val="22"/>
+          <w:szCs w:val="22"/>
+        </w:rPr>
+      </w:pPr>
+      <w:r>
+        <w:rPr>
+          <w:noProof/>
+        </w:rPr>
+        <w:t>8.1.4</w:t>
+      </w:r>
+      <w:r>
+        <w:rPr>
+          <w:rFonts w:asciiTheme="minorHAnsi" w:eastAsiaTheme="minorEastAsia" w:hAnsiTheme="minorHAnsi" w:cstheme="minorBidi"/>
+          <w:noProof/>
+          <w:sz w:val="22"/>
+          <w:szCs w:val="22"/>
+        </w:rPr>
+        <w:tab/>
+      </w:r>
+      <w:r>
+        <w:rPr>
+          <w:noProof/>
+        </w:rPr>
+        <w:t>Sequence IDs</w:t>
+      </w:r>
+      <w:r>
+        <w:rPr>
+          <w:noProof/>
+        </w:rPr>
+        <w:tab/>
+      </w:r>
+      <w:r>
+        <w:rPr>
+          <w:noProof/>
+        </w:rPr>
+        <w:fldChar w:fldCharType="begin"/>
+      </w:r>
+      <w:r>
+        <w:rPr>
+          <w:noProof/>
+        </w:rPr>
+        <w:instrText xml:space="preserve"> PAGEREF _Toc35529676 \h </w:instrText>
+      </w:r>
+      <w:r>
+        <w:rPr>
+          <w:noProof/>
+        </w:rPr>
+      </w:r>
+      <w:r>
+        <w:rPr>
+          <w:noProof/>
+        </w:rPr>
+        <w:fldChar w:fldCharType="separate"/>
+      </w:r>
+      <w:r>
+        <w:rPr>
+          <w:noProof/>
+        </w:rPr>
+        <w:t>9</w:t>
+      </w:r>
+      <w:r>
+        <w:rPr>
+          <w:noProof/>
+        </w:rPr>
+        <w:fldChar w:fldCharType="end"/>
+      </w:r>
+    </w:p>
+    <w:p>
+      <w:pPr>
+        <w:pStyle w:val="TOC3"/>
+        <w:rPr>
+          <w:rFonts w:asciiTheme="minorHAnsi" w:eastAsiaTheme="minorEastAsia" w:hAnsiTheme="minorHAnsi" w:cstheme="minorBidi"/>
+          <w:noProof/>
+          <w:sz w:val="22"/>
+          <w:szCs w:val="22"/>
+        </w:rPr>
+      </w:pPr>
+      <w:r>
+        <w:rPr>
+          <w:noProof/>
+        </w:rPr>
+        <w:t>8.1.5</w:t>
+      </w:r>
+      <w:r>
+        <w:rPr>
+          <w:rFonts w:asciiTheme="minorHAnsi" w:eastAsiaTheme="minorEastAsia" w:hAnsiTheme="minorHAnsi" w:cstheme="minorBidi"/>
+          <w:noProof/>
+          <w:sz w:val="22"/>
+          <w:szCs w:val="22"/>
+        </w:rPr>
+        <w:tab/>
+      </w:r>
+      <w:r>
+        <w:rPr>
+          <w:noProof/>
+        </w:rPr>
+        <w:t>Workflow Description IDs</w:t>
+      </w:r>
+      <w:r>
+        <w:rPr>
+          <w:noProof/>
+        </w:rPr>
+        <w:tab/>
+      </w:r>
+      <w:r>
+        <w:rPr>
+          <w:noProof/>
+        </w:rPr>
+        <w:fldChar w:fldCharType="begin"/>
+      </w:r>
+      <w:r>
+        <w:rPr>
+          <w:noProof/>
+        </w:rPr>
+        <w:instrText xml:space="preserve"> PAGEREF _Toc35529677 \h </w:instrText>
+      </w:r>
+      <w:r>
+        <w:rPr>
+          <w:noProof/>
+        </w:rPr>
+      </w:r>
+      <w:r>
+        <w:rPr>
+          <w:noProof/>
+        </w:rPr>
+        <w:fldChar w:fldCharType="separate"/>
+      </w:r>
+      <w:r>
+        <w:rPr>
+          <w:noProof/>
+        </w:rPr>
+        <w:t>9</w:t>
+      </w:r>
+      <w:r>
+        <w:rPr>
+          <w:noProof/>
+        </w:rPr>
+        <w:fldChar w:fldCharType="end"/>
+      </w:r>
+    </w:p>
+    <w:p>
+      <w:pPr>
+        <w:pStyle w:val="TOC3"/>
+        <w:rPr>
+          <w:rFonts w:asciiTheme="minorHAnsi" w:eastAsiaTheme="minorEastAsia" w:hAnsiTheme="minorHAnsi" w:cstheme="minorBidi"/>
+          <w:noProof/>
+          <w:sz w:val="22"/>
+          <w:szCs w:val="22"/>
+        </w:rPr>
+      </w:pPr>
+      <w:r>
+        <w:rPr>
+          <w:noProof/>
+        </w:rPr>
+        <w:t>8.1.6</w:t>
+      </w:r>
+      <w:r>
+        <w:rPr>
+          <w:rFonts w:asciiTheme="minorHAnsi" w:eastAsiaTheme="minorEastAsia" w:hAnsiTheme="minorHAnsi" w:cstheme="minorBidi"/>
+          <w:noProof/>
+          <w:sz w:val="22"/>
+          <w:szCs w:val="22"/>
+        </w:rPr>
+        <w:tab/>
+      </w:r>
+      <w:r>
+        <w:rPr>
+          <w:noProof/>
+        </w:rPr>
+        <w:t>Task IDs</w:t>
+      </w:r>
+      <w:r>
+        <w:rPr>
+          <w:noProof/>
+        </w:rPr>
+        <w:tab/>
+      </w:r>
+      <w:r>
+        <w:rPr>
+          <w:noProof/>
+        </w:rPr>
+        <w:fldChar w:fldCharType="begin"/>
+      </w:r>
+      <w:r>
+        <w:rPr>
+          <w:noProof/>
+        </w:rPr>
+        <w:instrText xml:space="preserve"> PAGEREF _Toc35529678 \h </w:instrText>
+      </w:r>
+      <w:r>
+        <w:rPr>
+          <w:noProof/>
+        </w:rPr>
+      </w:r>
+      <w:r>
+        <w:rPr>
+          <w:noProof/>
+        </w:rPr>
+        <w:fldChar w:fldCharType="separate"/>
+      </w:r>
+      <w:r>
+        <w:rPr>
+          <w:noProof/>
+        </w:rPr>
+        <w:t>11</w:t>
+      </w:r>
+      <w:r>
+        <w:rPr>
+          <w:noProof/>
+        </w:rPr>
+        <w:fldChar w:fldCharType="end"/>
+      </w:r>
+    </w:p>
+    <w:p>
+      <w:pPr>
+        <w:pStyle w:val="TOC3"/>
+        <w:rPr>
+          <w:rFonts w:asciiTheme="minorHAnsi" w:eastAsiaTheme="minorEastAsia" w:hAnsiTheme="minorHAnsi" w:cstheme="minorBidi"/>
+          <w:noProof/>
+          <w:sz w:val="22"/>
+          <w:szCs w:val="22"/>
+        </w:rPr>
+      </w:pPr>
+      <w:r>
+        <w:rPr>
+          <w:noProof/>
+        </w:rPr>
+        <w:t>8.1.7</w:t>
+      </w:r>
+      <w:r>
+        <w:rPr>
+          <w:rFonts w:asciiTheme="minorHAnsi" w:eastAsiaTheme="minorEastAsia" w:hAnsiTheme="minorHAnsi" w:cstheme="minorBidi"/>
+          <w:noProof/>
+          <w:sz w:val="22"/>
+          <w:szCs w:val="22"/>
+        </w:rPr>
+        <w:tab/>
+      </w:r>
+      <w:r>
+        <w:rPr>
+          <w:noProof/>
+        </w:rPr>
+        <w:t>Workflow IDs</w:t>
+      </w:r>
+      <w:r>
+        <w:rPr>
+          <w:noProof/>
+        </w:rPr>
+        <w:tab/>
+      </w:r>
+      <w:r>
+        <w:rPr>
+          <w:noProof/>
+        </w:rPr>
+        <w:fldChar w:fldCharType="begin"/>
+      </w:r>
+      <w:r>
+        <w:rPr>
+          <w:noProof/>
+        </w:rPr>
+        <w:instrText xml:space="preserve"> PAGEREF _Toc35529679 \h </w:instrText>
+      </w:r>
+      <w:r>
+        <w:rPr>
+          <w:noProof/>
+        </w:rPr>
+      </w:r>
+      <w:r>
+        <w:rPr>
+          <w:noProof/>
+        </w:rPr>
+        <w:fldChar w:fldCharType="separate"/>
+      </w:r>
+      <w:r>
+        <w:rPr>
+          <w:noProof/>
+        </w:rPr>
+        <w:t>11</w:t>
       </w:r>
       <w:r>
         <w:rPr>
@@ -2792,22 +3371,11 @@
       <w:pPr>
         <w:pStyle w:val="Title"/>
       </w:pPr>
-      <w:r>
-        <w:lastRenderedPageBreak/>
-        <w:fldChar w:fldCharType="begin"/>
-      </w:r>
-      <w:r>
-        <w:instrText xml:space="preserve"> TITLE  \* MERGEFORMAT </w:instrText>
-      </w:r>
-      <w:r>
-        <w:fldChar w:fldCharType="separate"/>
-      </w:r>
-      <w:r>
-        <w:t>AR Workflow Software Design Document</w:t>
-      </w:r>
-      <w:r>
-        <w:fldChar w:fldCharType="end"/>
-      </w:r>
+      <w:fldSimple w:instr=" TITLE  \* MERGEFORMAT ">
+        <w:r>
+          <w:t>AR Workflow Software Design Document</w:t>
+        </w:r>
+      </w:fldSimple>
       <w:r>
         <w:t xml:space="preserve"> </w:t>
       </w:r>
@@ -2816,22 +3384,22 @@
       <w:pPr>
         <w:pStyle w:val="Heading1"/>
       </w:pPr>
-      <w:bookmarkStart w:id="0" w:name="_Toc456598586"/>
-      <w:bookmarkStart w:id="1" w:name="_Toc456600917"/>
-      <w:bookmarkStart w:id="2" w:name="_Toc33772618"/>
+      <w:bookmarkStart w:id="1" w:name="_Toc456598586"/>
+      <w:bookmarkStart w:id="2" w:name="_Toc456600917"/>
+      <w:bookmarkStart w:id="3" w:name="_Toc35529643"/>
       <w:r>
         <w:t>Introduction</w:t>
       </w:r>
-      <w:bookmarkEnd w:id="0"/>
       <w:bookmarkEnd w:id="1"/>
       <w:bookmarkEnd w:id="2"/>
+      <w:bookmarkEnd w:id="3"/>
     </w:p>
     <w:p>
       <w:pPr>
         <w:pStyle w:val="InfoBlue"/>
       </w:pPr>
-      <w:bookmarkStart w:id="3" w:name="_Toc456598587"/>
-      <w:bookmarkStart w:id="4" w:name="_Toc456600918"/>
+      <w:bookmarkStart w:id="4" w:name="_Toc456598587"/>
+      <w:bookmarkStart w:id="5" w:name="_Toc456600918"/>
       <w:r>
         <w:t xml:space="preserve">[The introduction of the </w:t>
       </w:r>
@@ -2860,13 +3428,13 @@
       <w:pPr>
         <w:pStyle w:val="Heading2"/>
       </w:pPr>
-      <w:bookmarkStart w:id="5" w:name="_Toc33772619"/>
+      <w:bookmarkStart w:id="6" w:name="_Toc35529644"/>
       <w:r>
         <w:t>Purpose</w:t>
       </w:r>
-      <w:bookmarkEnd w:id="3"/>
       <w:bookmarkEnd w:id="4"/>
       <w:bookmarkEnd w:id="5"/>
+      <w:bookmarkEnd w:id="6"/>
     </w:p>
     <w:p>
       <w:pPr>
@@ -2908,15 +3476,15 @@
       <w:pPr>
         <w:pStyle w:val="Heading2"/>
       </w:pPr>
-      <w:bookmarkStart w:id="6" w:name="_Toc456598588"/>
-      <w:bookmarkStart w:id="7" w:name="_Toc456600919"/>
-      <w:bookmarkStart w:id="8" w:name="_Toc33772620"/>
+      <w:bookmarkStart w:id="7" w:name="_Toc456598588"/>
+      <w:bookmarkStart w:id="8" w:name="_Toc456600919"/>
+      <w:bookmarkStart w:id="9" w:name="_Toc35529645"/>
       <w:r>
         <w:t>Scope</w:t>
       </w:r>
-      <w:bookmarkEnd w:id="6"/>
       <w:bookmarkEnd w:id="7"/>
       <w:bookmarkEnd w:id="8"/>
+      <w:bookmarkEnd w:id="9"/>
     </w:p>
     <w:p>
       <w:pPr>
@@ -2946,21 +3514,11 @@
       <w:r>
         <w:t xml:space="preserve">is specific for the </w:t>
       </w:r>
-      <w:r>
-        <w:fldChar w:fldCharType="begin"/>
-      </w:r>
-      <w:r>
-        <w:instrText xml:space="preserve"> DOCPROPERTY  Project  \* MERGEFORMAT </w:instrText>
-      </w:r>
-      <w:r>
-        <w:fldChar w:fldCharType="separate"/>
-      </w:r>
-      <w:r>
-        <w:t>ARv2</w:t>
-      </w:r>
-      <w:r>
-        <w:fldChar w:fldCharType="end"/>
-      </w:r>
+      <w:fldSimple w:instr=" DOCPROPERTY  Project  \* MERGEFORMAT ">
+        <w:r>
+          <w:t>ARv2</w:t>
+        </w:r>
+      </w:fldSimple>
       <w:r>
         <w:t xml:space="preserve"> project.  This document covers</w:t>
       </w:r>
@@ -2977,15 +3535,15 @@
       <w:pPr>
         <w:pStyle w:val="Heading2"/>
       </w:pPr>
-      <w:bookmarkStart w:id="9" w:name="_Toc456598590"/>
-      <w:bookmarkStart w:id="10" w:name="_Toc456600921"/>
-      <w:bookmarkStart w:id="11" w:name="_Toc33772621"/>
+      <w:bookmarkStart w:id="10" w:name="_Toc456598590"/>
+      <w:bookmarkStart w:id="11" w:name="_Toc456600921"/>
+      <w:bookmarkStart w:id="12" w:name="_Toc35529646"/>
       <w:r>
         <w:t>References</w:t>
       </w:r>
-      <w:bookmarkEnd w:id="9"/>
       <w:bookmarkEnd w:id="10"/>
       <w:bookmarkEnd w:id="11"/>
+      <w:bookmarkEnd w:id="12"/>
     </w:p>
     <w:p>
       <w:pPr>
@@ -3041,17 +3599,17 @@
       <w:pPr>
         <w:pStyle w:val="Heading2"/>
       </w:pPr>
-      <w:bookmarkStart w:id="12" w:name="_Toc456598589"/>
-      <w:bookmarkStart w:id="13" w:name="_Toc456600920"/>
-      <w:bookmarkStart w:id="14" w:name="_Ref97365248"/>
-      <w:bookmarkStart w:id="15" w:name="_Toc33772622"/>
+      <w:bookmarkStart w:id="13" w:name="_Toc456598589"/>
+      <w:bookmarkStart w:id="14" w:name="_Toc456600920"/>
+      <w:bookmarkStart w:id="15" w:name="_Ref97365248"/>
+      <w:bookmarkStart w:id="16" w:name="_Toc35529647"/>
       <w:r>
         <w:t>Definitions, Acronyms, and Abbreviations</w:t>
       </w:r>
-      <w:bookmarkEnd w:id="12"/>
       <w:bookmarkEnd w:id="13"/>
       <w:bookmarkEnd w:id="14"/>
       <w:bookmarkEnd w:id="15"/>
+      <w:bookmarkEnd w:id="16"/>
     </w:p>
     <w:p>
       <w:pPr>
@@ -3089,7 +3647,6 @@
           <w:dataBinding w:prefixMappings="xmlns:ns0='http://purl.org/dc/elements/1.1/' xmlns:ns1='http://schemas.openxmlformats.org/package/2006/metadata/core-properties' " w:xpath="/ns1:coreProperties[1]/ns0:subject[1]" w:storeItemID="{6C3C8BC8-F283-45AE-878A-BAB7291924A1}"/>
           <w:text/>
         </w:sdtPr>
-        <w:sdtEndPr/>
         <w:sdtContent>
           <w:r>
             <w:t>Automated Reduction Workflow</w:t>
@@ -3109,13 +3666,13 @@
       <w:pPr>
         <w:pStyle w:val="Heading3"/>
       </w:pPr>
-      <w:bookmarkStart w:id="16" w:name="_Toc440459060"/>
-      <w:bookmarkStart w:id="17" w:name="_Toc33772623"/>
+      <w:bookmarkStart w:id="17" w:name="_Toc440459060"/>
+      <w:bookmarkStart w:id="18" w:name="_Toc35529648"/>
       <w:r>
         <w:t>Acronyms</w:t>
       </w:r>
-      <w:bookmarkEnd w:id="16"/>
       <w:bookmarkEnd w:id="17"/>
+      <w:bookmarkEnd w:id="18"/>
     </w:p>
     <w:tbl>
       <w:tblPr>
@@ -3243,11 +3800,11 @@
       <w:pPr>
         <w:pStyle w:val="Heading3"/>
       </w:pPr>
-      <w:bookmarkStart w:id="18" w:name="_Toc33772624"/>
+      <w:bookmarkStart w:id="19" w:name="_Toc35529649"/>
       <w:r>
         <w:t>Terms and Definitions</w:t>
       </w:r>
-      <w:bookmarkEnd w:id="18"/>
+      <w:bookmarkEnd w:id="19"/>
     </w:p>
     <w:tbl>
       <w:tblPr>
@@ -3361,11 +3918,11 @@
       <w:pPr>
         <w:pStyle w:val="Heading2"/>
       </w:pPr>
-      <w:bookmarkStart w:id="19" w:name="_Toc33772625"/>
+      <w:bookmarkStart w:id="20" w:name="_Toc35529650"/>
       <w:r>
         <w:t>Overview</w:t>
       </w:r>
-      <w:bookmarkEnd w:id="19"/>
+      <w:bookmarkEnd w:id="20"/>
     </w:p>
     <w:p>
       <w:pPr>
@@ -3403,7 +3960,6 @@
           <w:dataBinding w:prefixMappings="xmlns:ns0='http://purl.org/dc/elements/1.1/' xmlns:ns1='http://schemas.openxmlformats.org/package/2006/metadata/core-properties' " w:xpath="/ns1:coreProperties[1]/ns0:subject[1]" w:storeItemID="{6C3C8BC8-F283-45AE-878A-BAB7291924A1}"/>
           <w:text/>
         </w:sdtPr>
-        <w:sdtEndPr/>
         <w:sdtContent>
           <w:r>
             <w:t>Automated Reduction Workflow</w:t>
@@ -3431,12 +3987,12 @@
       <w:r>
         <w:br w:type="page"/>
       </w:r>
-      <w:bookmarkStart w:id="20" w:name="_Toc33772626"/>
+      <w:bookmarkStart w:id="21" w:name="_Toc35529651"/>
       <w:r>
         <w:lastRenderedPageBreak/>
         <w:t>System Overview (Black Box Context</w:t>
       </w:r>
-      <w:bookmarkEnd w:id="20"/>
+      <w:bookmarkEnd w:id="21"/>
     </w:p>
     <w:p>
       <w:pPr>
@@ -3520,21 +4076,11 @@
       <w:r>
         <w:t xml:space="preserve">The </w:t>
       </w:r>
-      <w:r>
-        <w:fldChar w:fldCharType="begin"/>
-      </w:r>
-      <w:r>
-        <w:instrText xml:space="preserve"> DOCPROPERTY  SUD  \* MERGEFORMAT </w:instrText>
-      </w:r>
-      <w:r>
-        <w:fldChar w:fldCharType="separate"/>
-      </w:r>
-      <w:r>
-        <w:t>Workflow</w:t>
-      </w:r>
-      <w:r>
-        <w:fldChar w:fldCharType="end"/>
-      </w:r>
+      <w:fldSimple w:instr=" DOCPROPERTY  SUD  \* MERGEFORMAT ">
+        <w:r>
+          <w:t>Workflow</w:t>
+        </w:r>
+      </w:fldSimple>
       <w:r>
         <w:t xml:space="preserve"> System is the system that manages the reduction of the data that is created as a result of neutron spallation experiment.</w:t>
       </w:r>
@@ -3548,11 +4094,11 @@
       <w:pPr>
         <w:pStyle w:val="Heading2"/>
       </w:pPr>
-      <w:bookmarkStart w:id="21" w:name="_Toc33772627"/>
+      <w:bookmarkStart w:id="22" w:name="_Toc35529652"/>
       <w:r>
         <w:t>Actors</w:t>
       </w:r>
-      <w:bookmarkEnd w:id="21"/>
+      <w:bookmarkEnd w:id="22"/>
     </w:p>
     <w:p>
       <w:pPr>
@@ -3561,21 +4107,11 @@
       <w:r>
         <w:t xml:space="preserve">This is a list of actors to the </w:t>
       </w:r>
-      <w:r>
-        <w:fldChar w:fldCharType="begin"/>
-      </w:r>
-      <w:r>
-        <w:instrText xml:space="preserve"> DOCPROPERTY  SUD  \* MERGEFORMAT </w:instrText>
-      </w:r>
-      <w:r>
-        <w:fldChar w:fldCharType="separate"/>
-      </w:r>
-      <w:r>
-        <w:t>Workflow</w:t>
-      </w:r>
-      <w:r>
-        <w:fldChar w:fldCharType="end"/>
-      </w:r>
+      <w:fldSimple w:instr=" DOCPROPERTY  SUD  \* MERGEFORMAT ">
+        <w:r>
+          <w:t>Workflow</w:t>
+        </w:r>
+      </w:fldSimple>
       <w:r>
         <w:t xml:space="preserve"> system.  This includes any people, other computer systems, and processes that interact with this system.</w:t>
       </w:r>
@@ -3587,21 +4123,11 @@
       <w:r>
         <w:t xml:space="preserve">Translation Service – The Translation Service is entity that tells the </w:t>
       </w:r>
-      <w:r>
-        <w:fldChar w:fldCharType="begin"/>
-      </w:r>
-      <w:r>
-        <w:instrText xml:space="preserve"> DOCPROPERTY  SUD  \* MERGEFORMAT </w:instrText>
-      </w:r>
-      <w:r>
-        <w:fldChar w:fldCharType="separate"/>
-      </w:r>
-      <w:r>
-        <w:t>Workflow</w:t>
-      </w:r>
-      <w:r>
-        <w:fldChar w:fldCharType="end"/>
-      </w:r>
+      <w:fldSimple w:instr=" DOCPROPERTY  SUD  \* MERGEFORMAT ">
+        <w:r>
+          <w:t>Workflow</w:t>
+        </w:r>
+      </w:fldSimple>
       <w:r>
         <w:t xml:space="preserve"> System there is a file of experiment run data from an instrument ready for processing.  The following is information is exchanged by the actor:</w:t>
       </w:r>
@@ -3666,11 +4192,11 @@
       <w:pPr>
         <w:pStyle w:val="Heading2"/>
       </w:pPr>
-      <w:bookmarkStart w:id="22" w:name="_Toc33772628"/>
+      <w:bookmarkStart w:id="23" w:name="_Toc35529653"/>
       <w:r>
         <w:t>Data Exchanges</w:t>
       </w:r>
-      <w:bookmarkEnd w:id="22"/>
+      <w:bookmarkEnd w:id="23"/>
     </w:p>
     <w:p>
       <w:pPr>
@@ -3691,11 +4217,11 @@
       <w:pPr>
         <w:pStyle w:val="Heading1"/>
       </w:pPr>
-      <w:bookmarkStart w:id="23" w:name="_Toc33772629"/>
+      <w:bookmarkStart w:id="24" w:name="_Toc35529654"/>
       <w:r>
         <w:t>Interfaces &amp; Protocols</w:t>
       </w:r>
-      <w:bookmarkEnd w:id="23"/>
+      <w:bookmarkEnd w:id="24"/>
     </w:p>
     <w:p>
       <w:pPr>
@@ -3717,12 +4243,12 @@
       <w:pPr>
         <w:pStyle w:val="Heading2"/>
       </w:pPr>
-      <w:bookmarkStart w:id="24" w:name="_Toc33772630"/>
+      <w:bookmarkStart w:id="25" w:name="_Toc35529655"/>
       <w:proofErr w:type="spellStart"/>
       <w:r>
         <w:t>POSTPROCESS.DATA_Ready</w:t>
       </w:r>
-      <w:bookmarkEnd w:id="24"/>
+      <w:bookmarkEnd w:id="25"/>
       <w:proofErr w:type="spellEnd"/>
     </w:p>
     <w:p>
@@ -3852,11 +4378,11 @@
       <w:pPr>
         <w:pStyle w:val="Heading2"/>
       </w:pPr>
-      <w:bookmarkStart w:id="25" w:name="_Toc33772631"/>
+      <w:bookmarkStart w:id="26" w:name="_Toc35529656"/>
       <w:r>
         <w:t>Other Protocol Messages</w:t>
       </w:r>
-      <w:bookmarkEnd w:id="25"/>
+      <w:bookmarkEnd w:id="26"/>
     </w:p>
     <w:p>
       <w:pPr>
@@ -3916,11 +4442,11 @@
       <w:pPr>
         <w:pStyle w:val="Heading1"/>
       </w:pPr>
-      <w:bookmarkStart w:id="26" w:name="_Toc33772632"/>
+      <w:bookmarkStart w:id="27" w:name="_Toc35529657"/>
       <w:r>
         <w:t>Use-Case View (High Level Functional Requirements)</w:t>
       </w:r>
-      <w:bookmarkEnd w:id="26"/>
+      <w:bookmarkEnd w:id="27"/>
     </w:p>
     <w:p>
       <w:pPr>
@@ -4298,7 +4824,7 @@
       <w:pPr>
         <w:pStyle w:val="Heading2"/>
       </w:pPr>
-      <w:bookmarkStart w:id="27" w:name="_Toc33772633"/>
+      <w:bookmarkStart w:id="28" w:name="_Toc35529658"/>
       <w:r>
         <w:t>Use Case</w:t>
       </w:r>
@@ -4308,7 +4834,7 @@
       <w:r>
         <w:t xml:space="preserve"> Reduce Data Set</w:t>
       </w:r>
-      <w:bookmarkEnd w:id="27"/>
+      <w:bookmarkEnd w:id="28"/>
     </w:p>
     <w:p>
       <w:pPr>
@@ -4442,11 +4968,11 @@
       <w:pPr>
         <w:pStyle w:val="Heading2"/>
       </w:pPr>
-      <w:bookmarkStart w:id="28" w:name="_Toc33772634"/>
+      <w:bookmarkStart w:id="29" w:name="_Toc35529659"/>
       <w:r>
         <w:t>Use Case: Add (CRUD) Workflow Description (Procedure)</w:t>
       </w:r>
-      <w:bookmarkEnd w:id="28"/>
+      <w:bookmarkEnd w:id="29"/>
     </w:p>
     <w:p>
       <w:pPr>
@@ -4574,7 +5100,7 @@
       <w:pPr>
         <w:pStyle w:val="Heading2"/>
       </w:pPr>
-      <w:bookmarkStart w:id="29" w:name="_Toc33772635"/>
+      <w:bookmarkStart w:id="30" w:name="_Toc35529660"/>
       <w:r>
         <w:t xml:space="preserve">Use Case: Rerun </w:t>
       </w:r>
@@ -4584,7 +5110,7 @@
       <w:r>
         <w:t>Run Set</w:t>
       </w:r>
-      <w:bookmarkEnd w:id="29"/>
+      <w:bookmarkEnd w:id="30"/>
     </w:p>
     <w:p>
       <w:pPr>
@@ -4672,11 +5198,11 @@
       <w:pPr>
         <w:pStyle w:val="Heading2"/>
       </w:pPr>
-      <w:bookmarkStart w:id="30" w:name="_Toc33772636"/>
+      <w:bookmarkStart w:id="31" w:name="_Toc35529661"/>
       <w:r>
         <w:t>Use Case: Perform New Reduction on Existing Run Set</w:t>
       </w:r>
-      <w:bookmarkEnd w:id="30"/>
+      <w:bookmarkEnd w:id="31"/>
     </w:p>
     <w:p>
       <w:pPr>
@@ -4786,11 +5312,11 @@
       <w:pPr>
         <w:pStyle w:val="Heading1"/>
       </w:pPr>
-      <w:bookmarkStart w:id="31" w:name="_Toc33772637"/>
+      <w:bookmarkStart w:id="32" w:name="_Toc35529662"/>
       <w:r>
         <w:t>System Architecture (Abstract Components)</w:t>
       </w:r>
-      <w:bookmarkEnd w:id="31"/>
+      <w:bookmarkEnd w:id="32"/>
     </w:p>
     <w:p>
       <w:pPr>
@@ -4847,11 +5373,11 @@
       <w:pPr>
         <w:pStyle w:val="Heading1"/>
       </w:pPr>
-      <w:bookmarkStart w:id="32" w:name="_Toc33772638"/>
+      <w:bookmarkStart w:id="33" w:name="_Toc35529663"/>
       <w:r>
         <w:t>Use-Case Realizations</w:t>
       </w:r>
-      <w:bookmarkEnd w:id="32"/>
+      <w:bookmarkEnd w:id="33"/>
     </w:p>
     <w:p>
       <w:pPr>
@@ -4909,11 +5435,11 @@
       <w:pPr>
         <w:pStyle w:val="Heading1"/>
       </w:pPr>
-      <w:bookmarkStart w:id="33" w:name="_Toc33772639"/>
+      <w:bookmarkStart w:id="34" w:name="_Toc35529664"/>
       <w:r>
         <w:t>Design</w:t>
       </w:r>
-      <w:bookmarkEnd w:id="33"/>
+      <w:bookmarkEnd w:id="34"/>
     </w:p>
     <w:p>
       <w:pPr>
@@ -5118,12 +5644,12 @@
       <w:pPr>
         <w:pStyle w:val="Heading2"/>
       </w:pPr>
-      <w:bookmarkStart w:id="34" w:name="_Toc33772640"/>
+      <w:bookmarkStart w:id="35" w:name="_Toc35529665"/>
       <w:proofErr w:type="spellStart"/>
       <w:r>
         <w:t>WorkflowSystem</w:t>
       </w:r>
-      <w:bookmarkEnd w:id="34"/>
+      <w:bookmarkEnd w:id="35"/>
       <w:proofErr w:type="spellEnd"/>
     </w:p>
     <w:p>
@@ -5167,12 +5693,12 @@
       <w:pPr>
         <w:pStyle w:val="Heading2"/>
       </w:pPr>
-      <w:bookmarkStart w:id="35" w:name="_Toc33772641"/>
+      <w:bookmarkStart w:id="36" w:name="_Toc35529666"/>
       <w:proofErr w:type="spellStart"/>
       <w:r>
         <w:t>WorkflowEngine</w:t>
       </w:r>
-      <w:bookmarkEnd w:id="35"/>
+      <w:bookmarkEnd w:id="36"/>
       <w:proofErr w:type="spellEnd"/>
     </w:p>
     <w:p>
@@ -5211,13 +5737,13 @@
       <w:pPr>
         <w:pStyle w:val="Heading2"/>
       </w:pPr>
-      <w:bookmarkStart w:id="36" w:name="_Toc33772642"/>
+      <w:bookmarkStart w:id="37" w:name="_Toc35529667"/>
       <w:proofErr w:type="spellStart"/>
       <w:r>
         <w:lastRenderedPageBreak/>
         <w:t>WorkflowDescription</w:t>
       </w:r>
-      <w:bookmarkEnd w:id="36"/>
+      <w:bookmarkEnd w:id="37"/>
       <w:proofErr w:type="spellEnd"/>
     </w:p>
     <w:p>
@@ -5272,11 +5798,11 @@
       <w:pPr>
         <w:pStyle w:val="Heading2"/>
       </w:pPr>
-      <w:bookmarkStart w:id="37" w:name="_Toc33772643"/>
+      <w:bookmarkStart w:id="38" w:name="_Toc35529668"/>
       <w:r>
         <w:t>Workflow</w:t>
       </w:r>
-      <w:bookmarkEnd w:id="37"/>
+      <w:bookmarkEnd w:id="38"/>
     </w:p>
     <w:p>
       <w:pPr>
@@ -5328,8 +5854,6 @@
         </w:rPr>
         <w:t>Need to figure out how to create unique workflow IDs!</w:t>
       </w:r>
-      <w:bookmarkStart w:id="38" w:name="_GoBack"/>
-      <w:bookmarkEnd w:id="38"/>
     </w:p>
     <w:p>
       <w:pPr>
@@ -5340,7 +5864,7 @@
       <w:pPr>
         <w:pStyle w:val="Heading2"/>
       </w:pPr>
-      <w:bookmarkStart w:id="39" w:name="_Toc33772644"/>
+      <w:bookmarkStart w:id="39" w:name="_Toc35529669"/>
       <w:r>
         <w:t>Experiment</w:t>
       </w:r>
@@ -5382,7 +5906,7 @@
       <w:pPr>
         <w:pStyle w:val="Heading2"/>
       </w:pPr>
-      <w:bookmarkStart w:id="40" w:name="_Toc33772645"/>
+      <w:bookmarkStart w:id="40" w:name="_Toc35529670"/>
       <w:r>
         <w:t>Actors</w:t>
       </w:r>
@@ -5467,9 +5991,9 @@
       <w:pPr>
         <w:pStyle w:val="Heading1"/>
       </w:pPr>
-      <w:bookmarkStart w:id="41" w:name="_Toc33772646"/>
-      <w:r>
-        <w:t>Interfaces &amp; Protocols</w:t>
+      <w:bookmarkStart w:id="41" w:name="_Toc35529671"/>
+      <w:r>
+        <w:t>Design Patters, Rules, &amp; Guideline</w:t>
       </w:r>
       <w:bookmarkEnd w:id="41"/>
     </w:p>
@@ -5496,8 +6020,67 @@
       <w:pPr>
         <w:pStyle w:val="BodyText"/>
       </w:pPr>
-      <w:r>
-        <w:t>&lt;example bullet list&gt;</w:t>
+    </w:p>
+    <w:p>
+      <w:pPr>
+        <w:pStyle w:val="Heading2"/>
+      </w:pPr>
+      <w:bookmarkStart w:id="42" w:name="_Toc35529672"/>
+      <w:r>
+        <w:lastRenderedPageBreak/>
+        <w:t>ID Strategies</w:t>
+      </w:r>
+      <w:bookmarkEnd w:id="42"/>
+    </w:p>
+    <w:p>
+      <w:pPr>
+        <w:pStyle w:val="BodyText"/>
+      </w:pPr>
+      <w:r>
+        <w:t xml:space="preserve">There are </w:t>
+      </w:r>
+      <w:proofErr w:type="gramStart"/>
+      <w:r>
+        <w:t>a number of</w:t>
+      </w:r>
+      <w:proofErr w:type="gramEnd"/>
+      <w:r>
+        <w:t xml:space="preserve"> places where items in the system require an ID or a key.  This section covers those cases and the strategy for creating the IDs and/or keys.</w:t>
+      </w:r>
+    </w:p>
+    <w:p>
+      <w:pPr>
+        <w:pStyle w:val="BodyText"/>
+      </w:pPr>
+      <w:r>
+        <w:t>The following is a corollary document that contains some sample ID &amp; keys used in testing: testData.xl</w:t>
+      </w:r>
+      <w:r>
+        <w:t>sx.</w:t>
+      </w:r>
+    </w:p>
+    <w:p>
+      <w:pPr>
+        <w:pStyle w:val="BodyText"/>
+      </w:pPr>
+      <w:r>
+        <w:t xml:space="preserve">Unless otherwise stated </w:t>
+      </w:r>
+      <w:proofErr w:type="gramStart"/>
+      <w:r>
+        <w:t>all of</w:t>
+      </w:r>
+      <w:proofErr w:type="gramEnd"/>
+      <w:r>
+        <w:t xml:space="preserve"> the following IDs and keys will be created, at least in part, from the values in the meta data associated with a data set.  To that end a common strategy will be used </w:t>
+      </w:r>
+      <w:proofErr w:type="gramStart"/>
+      <w:r>
+        <w:t>where by</w:t>
+      </w:r>
+      <w:proofErr w:type="gramEnd"/>
+      <w:r>
+        <w:t xml:space="preserve"> sets of values will be concatenated and delimited by a forward slash “/”.  This is consistent with the raw reference to a data set which is a location on a file system (presumably Linux hence the forward slash).</w:t>
       </w:r>
     </w:p>
     <w:p>
@@ -5508,7 +6091,7 @@
         </w:numPr>
       </w:pPr>
       <w:r>
-        <w:t>&lt;bullet list: level 1&gt;</w:t>
+        <w:t>Example:</w:t>
       </w:r>
     </w:p>
     <w:p>
@@ -5517,6 +6100,1608 @@
           <w:ilvl w:val="1"/>
           <w:numId w:val="8"/>
         </w:numPr>
+        <w:rPr>
+          <w:rFonts w:ascii="Courier New" w:hAnsi="Courier New" w:cs="Courier New"/>
+        </w:rPr>
+      </w:pPr>
+      <w:proofErr w:type="spellStart"/>
+      <w:r>
+        <w:rPr>
+          <w:rFonts w:ascii="Courier New" w:hAnsi="Courier New" w:cs="Courier New"/>
+        </w:rPr>
+        <w:t>instrumentID</w:t>
+      </w:r>
+      <w:proofErr w:type="spellEnd"/>
+      <w:r>
+        <w:rPr>
+          <w:rFonts w:ascii="Courier New" w:hAnsi="Courier New" w:cs="Courier New"/>
+        </w:rPr>
+        <w:t xml:space="preserve"> +</w:t>
+      </w:r>
+    </w:p>
+    <w:p>
+      <w:pPr>
+        <w:numPr>
+          <w:ilvl w:val="1"/>
+          <w:numId w:val="8"/>
+        </w:numPr>
+        <w:rPr>
+          <w:rFonts w:ascii="Courier New" w:hAnsi="Courier New" w:cs="Courier New"/>
+        </w:rPr>
+      </w:pPr>
+      <w:r>
+        <w:rPr>
+          <w:rFonts w:ascii="Courier New" w:hAnsi="Courier New" w:cs="Courier New"/>
+        </w:rPr>
+        <w:t xml:space="preserve">“/” + </w:t>
+      </w:r>
+      <w:proofErr w:type="spellStart"/>
+      <w:r>
+        <w:rPr>
+          <w:rFonts w:ascii="Courier New" w:hAnsi="Courier New" w:cs="Courier New"/>
+        </w:rPr>
+        <w:t>experimentID</w:t>
+      </w:r>
+      <w:proofErr w:type="spellEnd"/>
+      <w:r>
+        <w:rPr>
+          <w:rFonts w:ascii="Courier New" w:hAnsi="Courier New" w:cs="Courier New"/>
+        </w:rPr>
+        <w:t xml:space="preserve"> +</w:t>
+      </w:r>
+    </w:p>
+    <w:p>
+      <w:pPr>
+        <w:numPr>
+          <w:ilvl w:val="1"/>
+          <w:numId w:val="8"/>
+        </w:numPr>
+        <w:rPr>
+          <w:rFonts w:ascii="Courier New" w:hAnsi="Courier New" w:cs="Courier New"/>
+        </w:rPr>
+      </w:pPr>
+      <w:r>
+        <w:rPr>
+          <w:rFonts w:ascii="Courier New" w:hAnsi="Courier New" w:cs="Courier New"/>
+        </w:rPr>
+        <w:t xml:space="preserve">“/” + </w:t>
+      </w:r>
+      <w:proofErr w:type="spellStart"/>
+      <w:r>
+        <w:rPr>
+          <w:rFonts w:ascii="Courier New" w:hAnsi="Courier New" w:cs="Courier New"/>
+        </w:rPr>
+        <w:t>groupID</w:t>
+      </w:r>
+      <w:proofErr w:type="spellEnd"/>
+    </w:p>
+    <w:p>
+      <w:pPr>
+        <w:numPr>
+          <w:ilvl w:val="0"/>
+          <w:numId w:val="8"/>
+        </w:numPr>
+      </w:pPr>
+      <w:r>
+        <w:t>ID/Key = “</w:t>
+      </w:r>
+      <w:proofErr w:type="spellStart"/>
+      <w:r>
+        <w:rPr>
+          <w:rFonts w:ascii="Courier New" w:hAnsi="Courier New" w:cs="Courier New"/>
+        </w:rPr>
+        <w:t>instrumentID</w:t>
+      </w:r>
+      <w:proofErr w:type="spellEnd"/>
+      <w:r>
+        <w:rPr>
+          <w:rFonts w:ascii="Courier New" w:hAnsi="Courier New" w:cs="Courier New"/>
+        </w:rPr>
+        <w:t>/</w:t>
+      </w:r>
+      <w:proofErr w:type="spellStart"/>
+      <w:r>
+        <w:rPr>
+          <w:rFonts w:ascii="Courier New" w:hAnsi="Courier New" w:cs="Courier New"/>
+        </w:rPr>
+        <w:t>experimentID</w:t>
+      </w:r>
+      <w:proofErr w:type="spellEnd"/>
+      <w:r>
+        <w:rPr>
+          <w:rFonts w:ascii="Courier New" w:hAnsi="Courier New" w:cs="Courier New"/>
+        </w:rPr>
+        <w:t>/</w:t>
+      </w:r>
+      <w:proofErr w:type="spellStart"/>
+      <w:r>
+        <w:rPr>
+          <w:rFonts w:ascii="Courier New" w:hAnsi="Courier New" w:cs="Courier New"/>
+        </w:rPr>
+        <w:t>groupID</w:t>
+      </w:r>
+      <w:proofErr w:type="spellEnd"/>
+      <w:r>
+        <w:t>”</w:t>
+      </w:r>
+    </w:p>
+    <w:p>
+      <w:pPr>
+        <w:pStyle w:val="BodyText"/>
+      </w:pPr>
+    </w:p>
+    <w:p>
+      <w:pPr>
+        <w:pStyle w:val="BodyText"/>
+      </w:pPr>
+      <w:r>
+        <w:t>IDs are generally a single identifier for the specific piece of information such as a group or a workflow description.</w:t>
+      </w:r>
+    </w:p>
+    <w:p>
+      <w:pPr>
+        <w:pStyle w:val="BodyText"/>
+      </w:pPr>
+      <w:r>
+        <w:t xml:space="preserve">Keys are most often used for searches or keys for storing the piece of information in something like a </w:t>
+      </w:r>
+      <w:proofErr w:type="spellStart"/>
+      <w:r>
+        <w:t>hashTable</w:t>
+      </w:r>
+      <w:proofErr w:type="spellEnd"/>
+      <w:r>
+        <w:t>.</w:t>
+      </w:r>
+    </w:p>
+    <w:p>
+      <w:pPr>
+        <w:pStyle w:val="BodyText"/>
+      </w:pPr>
+    </w:p>
+    <w:p>
+      <w:pPr>
+        <w:pStyle w:val="Heading3"/>
+      </w:pPr>
+      <w:bookmarkStart w:id="43" w:name="_Toc35529673"/>
+      <w:r>
+        <w:t>Data IDs (Meta Data)</w:t>
+      </w:r>
+      <w:bookmarkEnd w:id="43"/>
+    </w:p>
+    <w:p>
+      <w:pPr>
+        <w:pStyle w:val="BodyText"/>
+      </w:pPr>
+    </w:p>
+    <w:p>
+      <w:pPr>
+        <w:pStyle w:val="BodyText"/>
+        <w:rPr>
+          <w:i/>
+          <w:iCs/>
+        </w:rPr>
+      </w:pPr>
+      <w:r>
+        <w:rPr>
+          <w:i/>
+          <w:iCs/>
+          <w:highlight w:val="yellow"/>
+        </w:rPr>
+        <w:t>NOTE: At this point I know these pieces of information are contained in the meta data, but I don’t know their real structure and format.  All references to this data are considered abstract at this point till their real representation can be established.</w:t>
+      </w:r>
+    </w:p>
+    <w:p>
+      <w:pPr>
+        <w:pStyle w:val="BodyText"/>
+      </w:pPr>
+      <w:r>
+        <w:t>For the purposes of the prototype I have used the following convention for representing these pieces of data.  There is a prefix that identifies the information type and a number (#) that identifies the ID of the information.</w:t>
+      </w:r>
+    </w:p>
+    <w:p>
+      <w:pPr>
+        <w:numPr>
+          <w:ilvl w:val="0"/>
+          <w:numId w:val="8"/>
+        </w:numPr>
+      </w:pPr>
+      <w:r>
+        <w:t>Instrument ID (</w:t>
+      </w:r>
+      <w:r>
+        <w:rPr>
+          <w:rFonts w:ascii="Courier New" w:hAnsi="Courier New" w:cs="Courier New"/>
+        </w:rPr>
+        <w:t>INST-&lt;#&gt;</w:t>
+      </w:r>
+      <w:r>
+        <w:t>)</w:t>
+      </w:r>
+    </w:p>
+    <w:p>
+      <w:pPr>
+        <w:numPr>
+          <w:ilvl w:val="1"/>
+          <w:numId w:val="8"/>
+        </w:numPr>
+      </w:pPr>
+      <w:r>
+        <w:t xml:space="preserve">Ex: Instrument number 4: </w:t>
+      </w:r>
+      <w:r>
+        <w:rPr>
+          <w:rFonts w:ascii="Courier New" w:hAnsi="Courier New" w:cs="Courier New"/>
+        </w:rPr>
+        <w:t>INST-4</w:t>
+      </w:r>
+    </w:p>
+    <w:p>
+      <w:pPr>
+        <w:numPr>
+          <w:ilvl w:val="0"/>
+          <w:numId w:val="8"/>
+        </w:numPr>
+      </w:pPr>
+      <w:r>
+        <w:t>Experiment ID (</w:t>
+      </w:r>
+      <w:r>
+        <w:rPr>
+          <w:rFonts w:ascii="Courier New" w:hAnsi="Courier New" w:cs="Courier New"/>
+        </w:rPr>
+        <w:t>EXP-&lt;#&gt;</w:t>
+      </w:r>
+      <w:r>
+        <w:t>)</w:t>
+      </w:r>
+    </w:p>
+    <w:p>
+      <w:pPr>
+        <w:numPr>
+          <w:ilvl w:val="1"/>
+          <w:numId w:val="8"/>
+        </w:numPr>
+      </w:pPr>
+      <w:r>
+        <w:t xml:space="preserve">Ex: Experiment number 3054: </w:t>
+      </w:r>
+      <w:r>
+        <w:rPr>
+          <w:rFonts w:ascii="Courier New" w:hAnsi="Courier New" w:cs="Courier New"/>
+        </w:rPr>
+        <w:t>EXP-3054</w:t>
+      </w:r>
+    </w:p>
+    <w:p>
+      <w:pPr>
+        <w:numPr>
+          <w:ilvl w:val="0"/>
+          <w:numId w:val="8"/>
+        </w:numPr>
+      </w:pPr>
+      <w:r>
+        <w:t>Group ID (</w:t>
+      </w:r>
+      <w:r>
+        <w:rPr>
+          <w:rFonts w:ascii="Courier New" w:hAnsi="Courier New" w:cs="Courier New"/>
+        </w:rPr>
+        <w:t>GRP-&lt;#&gt;</w:t>
+      </w:r>
+      <w:r>
+        <w:t>)</w:t>
+      </w:r>
+    </w:p>
+    <w:p>
+      <w:pPr>
+        <w:numPr>
+          <w:ilvl w:val="1"/>
+          <w:numId w:val="8"/>
+        </w:numPr>
+      </w:pPr>
+      <w:r>
+        <w:t xml:space="preserve">Ex: Group number 0: </w:t>
+      </w:r>
+      <w:r>
+        <w:rPr>
+          <w:rFonts w:ascii="Courier New" w:hAnsi="Courier New" w:cs="Courier New"/>
+        </w:rPr>
+        <w:t>GRP-0</w:t>
+      </w:r>
+    </w:p>
+    <w:p>
+      <w:pPr>
+        <w:numPr>
+          <w:ilvl w:val="1"/>
+          <w:numId w:val="8"/>
+        </w:numPr>
+      </w:pPr>
+      <w:r>
+        <w:t>Note this is the Sequence ID from the meta data</w:t>
+      </w:r>
+    </w:p>
+    <w:p>
+      <w:pPr>
+        <w:numPr>
+          <w:ilvl w:val="0"/>
+          <w:numId w:val="8"/>
+        </w:numPr>
+      </w:pPr>
+      <w:r>
+        <w:t>Sequence Number (</w:t>
+      </w:r>
+      <w:r>
+        <w:rPr>
+          <w:rFonts w:ascii="Courier New" w:hAnsi="Courier New" w:cs="Courier New"/>
+        </w:rPr>
+        <w:t>SEQ-&lt;#&gt;</w:t>
+      </w:r>
+      <w:r>
+        <w:t>)</w:t>
+      </w:r>
+    </w:p>
+    <w:p>
+      <w:pPr>
+        <w:numPr>
+          <w:ilvl w:val="1"/>
+          <w:numId w:val="8"/>
+        </w:numPr>
+      </w:pPr>
+      <w:r>
+        <w:t xml:space="preserve">Ex: </w:t>
+      </w:r>
+      <w:r>
+        <w:t>Sequence</w:t>
+      </w:r>
+      <w:r>
+        <w:t xml:space="preserve"> number </w:t>
+      </w:r>
+      <w:r>
+        <w:t>0</w:t>
+      </w:r>
+      <w:r>
+        <w:t xml:space="preserve">: </w:t>
+      </w:r>
+      <w:r>
+        <w:rPr>
+          <w:rFonts w:ascii="Courier New" w:hAnsi="Courier New" w:cs="Courier New"/>
+        </w:rPr>
+        <w:t>SEQ</w:t>
+      </w:r>
+      <w:r>
+        <w:rPr>
+          <w:rFonts w:ascii="Courier New" w:hAnsi="Courier New" w:cs="Courier New"/>
+        </w:rPr>
+        <w:t>-</w:t>
+      </w:r>
+      <w:r>
+        <w:rPr>
+          <w:rFonts w:ascii="Courier New" w:hAnsi="Courier New" w:cs="Courier New"/>
+        </w:rPr>
+        <w:t>0</w:t>
+      </w:r>
+    </w:p>
+    <w:p>
+      <w:pPr>
+        <w:numPr>
+          <w:ilvl w:val="0"/>
+          <w:numId w:val="8"/>
+        </w:numPr>
+      </w:pPr>
+      <w:r>
+        <w:t>Data Type</w:t>
+      </w:r>
+      <w:r>
+        <w:t xml:space="preserve"> Number (</w:t>
+      </w:r>
+      <w:r>
+        <w:rPr>
+          <w:rFonts w:ascii="Courier New" w:hAnsi="Courier New" w:cs="Courier New"/>
+        </w:rPr>
+        <w:t>DT</w:t>
+      </w:r>
+      <w:r>
+        <w:rPr>
+          <w:rFonts w:ascii="Courier New" w:hAnsi="Courier New" w:cs="Courier New"/>
+        </w:rPr>
+        <w:t>-&lt;#&gt;</w:t>
+      </w:r>
+      <w:r>
+        <w:t>)</w:t>
+      </w:r>
+    </w:p>
+    <w:p>
+      <w:pPr>
+        <w:numPr>
+          <w:ilvl w:val="1"/>
+          <w:numId w:val="8"/>
+        </w:numPr>
+      </w:pPr>
+      <w:r>
+        <w:t xml:space="preserve">Ex: Sequence number 0: </w:t>
+      </w:r>
+      <w:r>
+        <w:rPr>
+          <w:rFonts w:ascii="Courier New" w:hAnsi="Courier New" w:cs="Courier New"/>
+        </w:rPr>
+        <w:t>DT</w:t>
+      </w:r>
+      <w:r>
+        <w:rPr>
+          <w:rFonts w:ascii="Courier New" w:hAnsi="Courier New" w:cs="Courier New"/>
+        </w:rPr>
+        <w:t>-0</w:t>
+      </w:r>
+    </w:p>
+    <w:p>
+      <w:pPr>
+        <w:pStyle w:val="BodyText"/>
+      </w:pPr>
+    </w:p>
+    <w:p>
+      <w:pPr>
+        <w:pStyle w:val="Heading3"/>
+      </w:pPr>
+      <w:bookmarkStart w:id="44" w:name="_Toc35529674"/>
+      <w:r>
+        <w:t>Experiment</w:t>
+      </w:r>
+      <w:r>
+        <w:t xml:space="preserve"> IDs</w:t>
+      </w:r>
+      <w:bookmarkEnd w:id="44"/>
+    </w:p>
+    <w:p>
+      <w:pPr>
+        <w:pStyle w:val="BodyText"/>
+      </w:pPr>
+      <w:r>
+        <w:t>T</w:t>
+      </w:r>
+      <w:r>
+        <w:t xml:space="preserve">he </w:t>
+      </w:r>
+      <w:r>
+        <w:t>experiment</w:t>
+      </w:r>
+      <w:r>
+        <w:t xml:space="preserve"> ID is simply the </w:t>
+      </w:r>
+      <w:r>
+        <w:t>experiment</w:t>
+      </w:r>
+      <w:r>
+        <w:t xml:space="preserve"> ID from the meta data.</w:t>
+      </w:r>
+    </w:p>
+    <w:p>
+      <w:pPr>
+        <w:numPr>
+          <w:ilvl w:val="0"/>
+          <w:numId w:val="8"/>
+        </w:numPr>
+      </w:pPr>
+      <w:r>
+        <w:t>Experiment ID (</w:t>
+      </w:r>
+      <w:r>
+        <w:rPr>
+          <w:rFonts w:ascii="Courier New" w:hAnsi="Courier New" w:cs="Courier New"/>
+        </w:rPr>
+        <w:t>EXP-&lt;#&gt;</w:t>
+      </w:r>
+      <w:r>
+        <w:t>)</w:t>
+      </w:r>
+    </w:p>
+    <w:p>
+      <w:pPr>
+        <w:numPr>
+          <w:ilvl w:val="1"/>
+          <w:numId w:val="8"/>
+        </w:numPr>
+      </w:pPr>
+      <w:r>
+        <w:t xml:space="preserve">Ex: Experiment number 3054: </w:t>
+      </w:r>
+      <w:r>
+        <w:rPr>
+          <w:rFonts w:ascii="Courier New" w:hAnsi="Courier New" w:cs="Courier New"/>
+        </w:rPr>
+        <w:t>EXP-3054</w:t>
+      </w:r>
+    </w:p>
+    <w:p>
+      <w:pPr>
+        <w:pStyle w:val="BodyText"/>
+      </w:pPr>
+    </w:p>
+    <w:p>
+      <w:pPr>
+        <w:pStyle w:val="BodyText"/>
+      </w:pPr>
+      <w:r>
+        <w:lastRenderedPageBreak/>
+        <w:t>The fully qualified key would be:</w:t>
+      </w:r>
+    </w:p>
+    <w:p>
+      <w:pPr>
+        <w:numPr>
+          <w:ilvl w:val="0"/>
+          <w:numId w:val="8"/>
+        </w:numPr>
+      </w:pPr>
+      <w:r>
+        <w:t xml:space="preserve">Instrument ID + </w:t>
+      </w:r>
+      <w:r>
+        <w:t>Experiment ID</w:t>
+      </w:r>
+    </w:p>
+    <w:p>
+      <w:pPr>
+        <w:numPr>
+          <w:ilvl w:val="0"/>
+          <w:numId w:val="8"/>
+        </w:numPr>
+      </w:pPr>
+      <w:r>
+        <w:t xml:space="preserve">Ex: </w:t>
+      </w:r>
+      <w:r>
+        <w:rPr>
+          <w:rFonts w:ascii="Courier New" w:hAnsi="Courier New" w:cs="Courier New"/>
+        </w:rPr>
+        <w:t>INST-4/EXP</w:t>
+      </w:r>
+      <w:r>
+        <w:rPr>
+          <w:rFonts w:ascii="Courier New" w:hAnsi="Courier New" w:cs="Courier New"/>
+        </w:rPr>
+        <w:t>-</w:t>
+      </w:r>
+      <w:r>
+        <w:rPr>
+          <w:rFonts w:ascii="Courier New" w:hAnsi="Courier New" w:cs="Courier New"/>
+        </w:rPr>
+        <w:t>3054</w:t>
+      </w:r>
+    </w:p>
+    <w:p>
+      <w:pPr>
+        <w:pStyle w:val="BodyText"/>
+      </w:pPr>
+    </w:p>
+    <w:p>
+      <w:pPr>
+        <w:pStyle w:val="BodyText"/>
+      </w:pPr>
+    </w:p>
+    <w:p>
+      <w:pPr>
+        <w:pStyle w:val="Heading3"/>
+      </w:pPr>
+      <w:bookmarkStart w:id="45" w:name="_Toc35529675"/>
+      <w:r>
+        <w:t>Group</w:t>
+      </w:r>
+      <w:r>
+        <w:t xml:space="preserve"> IDs</w:t>
+      </w:r>
+      <w:bookmarkEnd w:id="45"/>
+    </w:p>
+    <w:p>
+      <w:pPr>
+        <w:pStyle w:val="BodyText"/>
+      </w:pPr>
+      <w:r>
+        <w:t>T</w:t>
+      </w:r>
+      <w:r>
+        <w:t>he group ID is simply the group ID from the meta data.</w:t>
+      </w:r>
+    </w:p>
+    <w:p>
+      <w:pPr>
+        <w:numPr>
+          <w:ilvl w:val="0"/>
+          <w:numId w:val="8"/>
+        </w:numPr>
+      </w:pPr>
+      <w:r>
+        <w:t>Group ID (</w:t>
+      </w:r>
+      <w:r>
+        <w:rPr>
+          <w:rFonts w:ascii="Courier New" w:hAnsi="Courier New" w:cs="Courier New"/>
+        </w:rPr>
+        <w:t>GRP-&lt;#&gt;</w:t>
+      </w:r>
+      <w:r>
+        <w:t>)</w:t>
+      </w:r>
+    </w:p>
+    <w:p>
+      <w:pPr>
+        <w:numPr>
+          <w:ilvl w:val="1"/>
+          <w:numId w:val="8"/>
+        </w:numPr>
+      </w:pPr>
+      <w:r>
+        <w:t xml:space="preserve">Ex: Group number 0: </w:t>
+      </w:r>
+      <w:r>
+        <w:rPr>
+          <w:rFonts w:ascii="Courier New" w:hAnsi="Courier New" w:cs="Courier New"/>
+        </w:rPr>
+        <w:t>GRP-0</w:t>
+      </w:r>
+    </w:p>
+    <w:p>
+      <w:pPr>
+        <w:pStyle w:val="BodyText"/>
+      </w:pPr>
+    </w:p>
+    <w:p>
+      <w:pPr>
+        <w:pStyle w:val="BodyText"/>
+      </w:pPr>
+      <w:r>
+        <w:t>The fully qualified key would be:</w:t>
+      </w:r>
+    </w:p>
+    <w:p>
+      <w:pPr>
+        <w:numPr>
+          <w:ilvl w:val="0"/>
+          <w:numId w:val="8"/>
+        </w:numPr>
+      </w:pPr>
+      <w:r>
+        <w:t>Instrument ID + Experiment ID</w:t>
+      </w:r>
+      <w:r>
+        <w:t xml:space="preserve"> + Group ID</w:t>
+      </w:r>
+    </w:p>
+    <w:p>
+      <w:pPr>
+        <w:numPr>
+          <w:ilvl w:val="0"/>
+          <w:numId w:val="8"/>
+        </w:numPr>
+      </w:pPr>
+      <w:r>
+        <w:t xml:space="preserve">Ex: </w:t>
+      </w:r>
+      <w:r>
+        <w:rPr>
+          <w:rFonts w:ascii="Courier New" w:hAnsi="Courier New" w:cs="Courier New"/>
+        </w:rPr>
+        <w:t>INST-4/EXP</w:t>
+      </w:r>
+      <w:r>
+        <w:rPr>
+          <w:rFonts w:ascii="Courier New" w:hAnsi="Courier New" w:cs="Courier New"/>
+        </w:rPr>
+        <w:t>-</w:t>
+      </w:r>
+      <w:r>
+        <w:rPr>
+          <w:rFonts w:ascii="Courier New" w:hAnsi="Courier New" w:cs="Courier New"/>
+        </w:rPr>
+        <w:t>3054</w:t>
+      </w:r>
+      <w:r>
+        <w:rPr>
+          <w:rFonts w:ascii="Courier New" w:hAnsi="Courier New" w:cs="Courier New"/>
+        </w:rPr>
+        <w:t>/GRP-0</w:t>
+      </w:r>
+    </w:p>
+    <w:p>
+      <w:pPr>
+        <w:pStyle w:val="BodyText"/>
+      </w:pPr>
+    </w:p>
+    <w:p>
+      <w:pPr>
+        <w:pStyle w:val="Heading3"/>
+      </w:pPr>
+      <w:bookmarkStart w:id="46" w:name="_Toc35529676"/>
+      <w:r>
+        <w:t>Sequence</w:t>
+      </w:r>
+      <w:r>
+        <w:t xml:space="preserve"> IDs</w:t>
+      </w:r>
+      <w:bookmarkEnd w:id="46"/>
+    </w:p>
+    <w:p>
+      <w:pPr>
+        <w:pStyle w:val="BodyText"/>
+      </w:pPr>
+      <w:r>
+        <w:t xml:space="preserve">The </w:t>
+      </w:r>
+      <w:r>
+        <w:t>sequence (or run) identifier is simply a number (integer) starting from zero (0).</w:t>
+      </w:r>
+      <w:r>
+        <w:t xml:space="preserve"> ID is simply the group ID from the meta data.</w:t>
+      </w:r>
+    </w:p>
+    <w:p>
+      <w:pPr>
+        <w:pStyle w:val="BodyText"/>
+      </w:pPr>
+    </w:p>
+    <w:p>
+      <w:pPr>
+        <w:pStyle w:val="BodyText"/>
+      </w:pPr>
+      <w:r>
+        <w:t>The fully qualified key would be:</w:t>
+      </w:r>
+    </w:p>
+    <w:p>
+      <w:pPr>
+        <w:numPr>
+          <w:ilvl w:val="0"/>
+          <w:numId w:val="8"/>
+        </w:numPr>
+      </w:pPr>
+      <w:r>
+        <w:t>Instrument ID + Experiment ID + Group ID</w:t>
+      </w:r>
+      <w:r>
+        <w:t xml:space="preserve"> + Sequence Number</w:t>
+      </w:r>
+    </w:p>
+    <w:p>
+      <w:pPr>
+        <w:numPr>
+          <w:ilvl w:val="0"/>
+          <w:numId w:val="8"/>
+        </w:numPr>
+      </w:pPr>
+      <w:r>
+        <w:t xml:space="preserve">Ex: </w:t>
+      </w:r>
+      <w:r>
+        <w:rPr>
+          <w:rFonts w:ascii="Courier New" w:hAnsi="Courier New" w:cs="Courier New"/>
+        </w:rPr>
+        <w:t>INST-4/EXP</w:t>
+      </w:r>
+      <w:r>
+        <w:rPr>
+          <w:rFonts w:ascii="Courier New" w:hAnsi="Courier New" w:cs="Courier New"/>
+        </w:rPr>
+        <w:t>-</w:t>
+      </w:r>
+      <w:r>
+        <w:rPr>
+          <w:rFonts w:ascii="Courier New" w:hAnsi="Courier New" w:cs="Courier New"/>
+        </w:rPr>
+        <w:t>3054</w:t>
+      </w:r>
+      <w:r>
+        <w:rPr>
+          <w:rFonts w:ascii="Courier New" w:hAnsi="Courier New" w:cs="Courier New"/>
+        </w:rPr>
+        <w:t>/GRP-0</w:t>
+      </w:r>
+      <w:r>
+        <w:rPr>
+          <w:rFonts w:ascii="Courier New" w:hAnsi="Courier New" w:cs="Courier New"/>
+        </w:rPr>
+        <w:t>/SEQ-0</w:t>
+      </w:r>
+    </w:p>
+    <w:p>
+      <w:pPr>
+        <w:pStyle w:val="BodyText"/>
+      </w:pPr>
+    </w:p>
+    <w:p>
+      <w:pPr>
+        <w:pStyle w:val="BodyText"/>
+      </w:pPr>
+    </w:p>
+    <w:p>
+      <w:pPr>
+        <w:pStyle w:val="BodyText"/>
+      </w:pPr>
+    </w:p>
+    <w:p>
+      <w:pPr>
+        <w:pStyle w:val="BodyText"/>
+      </w:pPr>
+    </w:p>
+    <w:p>
+      <w:pPr>
+        <w:pStyle w:val="Heading3"/>
+      </w:pPr>
+      <w:bookmarkStart w:id="47" w:name="_Toc35529677"/>
+      <w:r>
+        <w:t>Workflow Description IDs</w:t>
+      </w:r>
+      <w:bookmarkEnd w:id="47"/>
+    </w:p>
+    <w:p>
+      <w:pPr>
+        <w:pStyle w:val="BodyText"/>
+      </w:pPr>
+      <w:r>
+        <w:t xml:space="preserve">Note: How to uniquely identify workflow descriptions is not yet fully figured out.  Each </w:t>
+      </w:r>
+      <w:r>
+        <w:t>workflow description, once used, must be retained for historical purposes.  The issue is that it is yet not clear exactly how the meta data for a data set is used to identify the specific workflow description to be used.  Here are some rules that have been discussed</w:t>
+      </w:r>
+    </w:p>
+    <w:p>
+      <w:pPr>
+        <w:pStyle w:val="BodyText"/>
+      </w:pPr>
+      <w:r>
+        <w:t>Workflow Description for each experiment.  It is expected that there will be a unique workflow for each experiment.  The scientist conducting the experiment is likely to author the processing (reduction) of the data set.</w:t>
+      </w:r>
+    </w:p>
+    <w:p>
+      <w:pPr>
+        <w:pStyle w:val="BodyText"/>
+      </w:pPr>
+      <w:r>
+        <w:t xml:space="preserve">Versions of Workflow Descriptions.  It is likely there will be versions of the workflow descriptions for each experiment.  This is because a scientist may not like the results they are currently getting and want to </w:t>
+      </w:r>
+      <w:proofErr w:type="spellStart"/>
+      <w:r>
+        <w:t>tweek</w:t>
+      </w:r>
+      <w:proofErr w:type="spellEnd"/>
+      <w:r>
+        <w:t xml:space="preserve"> the processing (reduction) algorithm in some small way.  For instance, the formula used in a </w:t>
+      </w:r>
+      <w:proofErr w:type="gramStart"/>
+      <w:r>
+        <w:t>particular reduction</w:t>
+      </w:r>
+      <w:proofErr w:type="gramEnd"/>
+      <w:r>
+        <w:t xml:space="preserve"> step.  Also, at some later time some scientist may want to run a group of sequences through a different workflow completely.</w:t>
+      </w:r>
+    </w:p>
+    <w:p>
+      <w:pPr>
+        <w:pStyle w:val="BodyText"/>
+      </w:pPr>
+      <w:r>
+        <w:lastRenderedPageBreak/>
+        <w:t xml:space="preserve">Default Workflow Descriptions.  </w:t>
+      </w:r>
+      <w:r>
+        <w:t>Currently the notion of a default workflow has been discussed where if there is a problem locating a specific workflow description for a data set, a default workflow description can/should be used be used.  The discussed details are as follows.  Look for a workflow using the fully qualified name of the sequence data type.  If not found use the fully qualified name of the group.  If not found, use the fully qualified name of the experiment.</w:t>
+      </w:r>
+    </w:p>
+    <w:p>
+      <w:pPr>
+        <w:pStyle w:val="BodyText"/>
+      </w:pPr>
+      <w:r>
+        <w:t xml:space="preserve">There are </w:t>
+      </w:r>
+      <w:proofErr w:type="gramStart"/>
+      <w:r>
+        <w:t>actually two</w:t>
+      </w:r>
+      <w:proofErr w:type="gramEnd"/>
+      <w:r>
+        <w:t xml:space="preserve"> different types of workflows. One type for groups and one type for sequences.  (See design above for details.) </w:t>
+      </w:r>
+    </w:p>
+    <w:p>
+      <w:pPr>
+        <w:pStyle w:val="Heading4"/>
+      </w:pPr>
+      <w:r>
+        <w:t>Groups</w:t>
+      </w:r>
+    </w:p>
+    <w:p>
+      <w:pPr>
+        <w:pStyle w:val="BodyText"/>
+      </w:pPr>
+      <w:r>
+        <w:t>At its core the Workflow Description ID for a group will be an identifying prefix and unique number.  How to handle versions has yet to be determined.</w:t>
+      </w:r>
+    </w:p>
+    <w:p>
+      <w:pPr>
+        <w:numPr>
+          <w:ilvl w:val="0"/>
+          <w:numId w:val="8"/>
+        </w:numPr>
+      </w:pPr>
+      <w:r>
+        <w:t>Group workflow description prefix: WDG-&lt;#&gt;</w:t>
+      </w:r>
+    </w:p>
+    <w:p>
+      <w:pPr>
+        <w:numPr>
+          <w:ilvl w:val="0"/>
+          <w:numId w:val="8"/>
+        </w:numPr>
+      </w:pPr>
+      <w:r>
+        <w:t>The unique number is TBD, but current thinking is it will simply be some globally incrementing number.</w:t>
+      </w:r>
+    </w:p>
+    <w:p>
+      <w:pPr>
+        <w:pStyle w:val="BodyText"/>
+      </w:pPr>
+    </w:p>
+    <w:p>
+      <w:pPr>
+        <w:pStyle w:val="BodyText"/>
+      </w:pPr>
+      <w:r>
+        <w:t>The composition of the prefix is as follows:</w:t>
+      </w:r>
+    </w:p>
+    <w:p>
+      <w:pPr>
+        <w:numPr>
+          <w:ilvl w:val="0"/>
+          <w:numId w:val="8"/>
+        </w:numPr>
+      </w:pPr>
+      <w:r>
+        <w:rPr>
+          <w:b/>
+          <w:bCs/>
+        </w:rPr>
+        <w:t>WD</w:t>
+      </w:r>
+      <w:r>
+        <w:t xml:space="preserve"> stands for workflow description</w:t>
+      </w:r>
+    </w:p>
+    <w:p>
+      <w:pPr>
+        <w:numPr>
+          <w:ilvl w:val="0"/>
+          <w:numId w:val="8"/>
+        </w:numPr>
+      </w:pPr>
+      <w:r>
+        <w:rPr>
+          <w:b/>
+          <w:bCs/>
+        </w:rPr>
+        <w:t>G</w:t>
+      </w:r>
+      <w:r>
+        <w:t xml:space="preserve"> indicates group</w:t>
+      </w:r>
+    </w:p>
+    <w:p>
+      <w:pPr>
+        <w:pStyle w:val="BodyText"/>
+      </w:pPr>
+    </w:p>
+    <w:p>
+      <w:pPr>
+        <w:pStyle w:val="BodyText"/>
+      </w:pPr>
+      <w:r>
+        <w:t>Group keys are the fully qualified id of the group as follows:</w:t>
+      </w:r>
+    </w:p>
+    <w:p>
+      <w:pPr>
+        <w:numPr>
+          <w:ilvl w:val="0"/>
+          <w:numId w:val="8"/>
+        </w:numPr>
+      </w:pPr>
+      <w:r>
+        <w:t xml:space="preserve">Ex: </w:t>
+      </w:r>
+      <w:r>
+        <w:rPr>
+          <w:rFonts w:ascii="Courier New" w:hAnsi="Courier New" w:cs="Courier New"/>
+        </w:rPr>
+        <w:t>INST-4/EXP</w:t>
+      </w:r>
+      <w:r>
+        <w:rPr>
+          <w:rFonts w:ascii="Courier New" w:hAnsi="Courier New" w:cs="Courier New"/>
+        </w:rPr>
+        <w:t>-</w:t>
+      </w:r>
+      <w:r>
+        <w:rPr>
+          <w:rFonts w:ascii="Courier New" w:hAnsi="Courier New" w:cs="Courier New"/>
+        </w:rPr>
+        <w:t>3054</w:t>
+      </w:r>
+      <w:r>
+        <w:rPr>
+          <w:rFonts w:ascii="Courier New" w:hAnsi="Courier New" w:cs="Courier New"/>
+        </w:rPr>
+        <w:t>/GRP-0</w:t>
+      </w:r>
+    </w:p>
+    <w:p>
+      <w:pPr>
+        <w:pStyle w:val="BodyText"/>
+      </w:pPr>
+    </w:p>
+    <w:p>
+      <w:pPr>
+        <w:pStyle w:val="BodyText"/>
+      </w:pPr>
+    </w:p>
+    <w:p>
+      <w:pPr>
+        <w:pStyle w:val="BodyText"/>
+      </w:pPr>
+      <w:r>
+        <w:t xml:space="preserve">Group </w:t>
+      </w:r>
+      <w:r>
+        <w:t>Completion Criteria</w:t>
+      </w:r>
+      <w:r>
+        <w:t xml:space="preserve"> are a bit different of a strategy.  It is anticipated there are a limited number of group workflow descriptions – 2.  These two completion</w:t>
+      </w:r>
+      <w:r>
+        <w:t xml:space="preserve"> criteria</w:t>
+      </w:r>
+      <w:r>
+        <w:t xml:space="preserve"> are as follows:</w:t>
+      </w:r>
+    </w:p>
+    <w:p>
+      <w:pPr>
+        <w:numPr>
+          <w:ilvl w:val="0"/>
+          <w:numId w:val="8"/>
+        </w:numPr>
+      </w:pPr>
+      <w:r>
+        <w:rPr>
+          <w:b/>
+          <w:bCs/>
+        </w:rPr>
+        <w:t>REDUCE&amp;STITCH</w:t>
+      </w:r>
+      <w:r>
+        <w:t xml:space="preserve"> </w:t>
+      </w:r>
+      <w:r>
+        <w:t>– This is to indicate behavior to reduce the incoming data set and immediately stitch it together with the other data sets.</w:t>
+      </w:r>
+    </w:p>
+    <w:p>
+      <w:pPr>
+        <w:numPr>
+          <w:ilvl w:val="0"/>
+          <w:numId w:val="8"/>
+        </w:numPr>
+      </w:pPr>
+      <w:r>
+        <w:rPr>
+          <w:b/>
+          <w:bCs/>
+        </w:rPr>
+        <w:t xml:space="preserve">REDUCE&amp;WAIT </w:t>
+      </w:r>
+      <w:r>
+        <w:t xml:space="preserve">– This is to indicate behavior to reduce </w:t>
+      </w:r>
+      <w:proofErr w:type="gramStart"/>
+      <w:r>
+        <w:t>all of</w:t>
+      </w:r>
+      <w:proofErr w:type="gramEnd"/>
+      <w:r>
+        <w:t xml:space="preserve"> the data sets before stitching them together.</w:t>
+      </w:r>
+    </w:p>
+    <w:p>
+      <w:pPr>
+        <w:pStyle w:val="BodyText"/>
+      </w:pPr>
+    </w:p>
+    <w:p>
+      <w:pPr>
+        <w:pStyle w:val="Heading4"/>
+      </w:pPr>
+      <w:r>
+        <w:t>Sequences</w:t>
+      </w:r>
+    </w:p>
+    <w:p>
+      <w:pPr>
+        <w:pStyle w:val="BodyText"/>
+      </w:pPr>
+      <w:r>
+        <w:t xml:space="preserve">Each sequence does not get it own unique workflow description.  The workflow description to be used on a set of sequences is expected to be derived from the data type of the data set.  For this </w:t>
+      </w:r>
+      <w:proofErr w:type="gramStart"/>
+      <w:r>
+        <w:t>reason</w:t>
+      </w:r>
+      <w:proofErr w:type="gramEnd"/>
+      <w:r>
+        <w:t xml:space="preserve"> the workflow description ID for a group of sequences will include an identifying prefix and a unique number.  How to handle versions has yet to be determined.</w:t>
+      </w:r>
+    </w:p>
+    <w:p>
+      <w:pPr>
+        <w:numPr>
+          <w:ilvl w:val="0"/>
+          <w:numId w:val="8"/>
+        </w:numPr>
+      </w:pPr>
+      <w:r>
+        <w:t>Sequence</w:t>
+      </w:r>
+      <w:r>
+        <w:t xml:space="preserve"> workflow description prefix: WD</w:t>
+      </w:r>
+      <w:r>
+        <w:t>T</w:t>
+      </w:r>
+      <w:r>
+        <w:t>-&lt;#&gt;</w:t>
+      </w:r>
+    </w:p>
+    <w:p>
+      <w:pPr>
+        <w:numPr>
+          <w:ilvl w:val="0"/>
+          <w:numId w:val="8"/>
+        </w:numPr>
+      </w:pPr>
+      <w:r>
+        <w:t>The unique number is TBD, but current thinking is it will simply be some globally incrementing number.</w:t>
+      </w:r>
+    </w:p>
+    <w:p>
+      <w:pPr>
+        <w:numPr>
+          <w:ilvl w:val="0"/>
+          <w:numId w:val="8"/>
+        </w:numPr>
+      </w:pPr>
+      <w:r>
+        <w:t xml:space="preserve">Each experiment is likely to have </w:t>
+      </w:r>
+    </w:p>
+    <w:p>
+      <w:pPr>
+        <w:pStyle w:val="BodyText"/>
+      </w:pPr>
+    </w:p>
+    <w:p>
+      <w:pPr>
+        <w:pStyle w:val="BodyText"/>
+      </w:pPr>
+      <w:r>
+        <w:t>The composition of the prefix is as follows:</w:t>
+      </w:r>
+    </w:p>
+    <w:p>
+      <w:pPr>
+        <w:numPr>
+          <w:ilvl w:val="0"/>
+          <w:numId w:val="8"/>
+        </w:numPr>
+      </w:pPr>
+      <w:r>
+        <w:rPr>
+          <w:b/>
+          <w:bCs/>
+        </w:rPr>
+        <w:t>WD</w:t>
+      </w:r>
+      <w:r>
+        <w:t xml:space="preserve"> stands for workflow description</w:t>
+      </w:r>
+    </w:p>
+    <w:p>
+      <w:pPr>
+        <w:numPr>
+          <w:ilvl w:val="0"/>
+          <w:numId w:val="8"/>
+        </w:numPr>
+      </w:pPr>
+      <w:r>
+        <w:rPr>
+          <w:b/>
+          <w:bCs/>
+        </w:rPr>
+        <w:t>T</w:t>
+      </w:r>
+      <w:r>
+        <w:t xml:space="preserve"> indicates </w:t>
+      </w:r>
+      <w:r>
+        <w:t>data type</w:t>
+      </w:r>
+    </w:p>
+    <w:p>
+      <w:pPr>
+        <w:pStyle w:val="BodyText"/>
+      </w:pPr>
+    </w:p>
+    <w:p>
+      <w:pPr>
+        <w:pStyle w:val="BodyText"/>
+      </w:pPr>
+      <w:r>
+        <w:t>Sequence</w:t>
+      </w:r>
+      <w:r>
+        <w:t xml:space="preserve"> keys are the fully qualified id of the group </w:t>
+      </w:r>
+      <w:r>
+        <w:t xml:space="preserve">plus the data type </w:t>
+      </w:r>
+      <w:r>
+        <w:t>as follows:</w:t>
+      </w:r>
+    </w:p>
+    <w:p>
+      <w:pPr>
+        <w:numPr>
+          <w:ilvl w:val="0"/>
+          <w:numId w:val="8"/>
+        </w:numPr>
+      </w:pPr>
+      <w:r>
+        <w:lastRenderedPageBreak/>
+        <w:t xml:space="preserve">Ex: </w:t>
+      </w:r>
+      <w:r>
+        <w:rPr>
+          <w:rFonts w:ascii="Courier New" w:hAnsi="Courier New" w:cs="Courier New"/>
+        </w:rPr>
+        <w:t>INST-4/EXP</w:t>
+      </w:r>
+      <w:r>
+        <w:rPr>
+          <w:rFonts w:ascii="Courier New" w:hAnsi="Courier New" w:cs="Courier New"/>
+        </w:rPr>
+        <w:t>-</w:t>
+      </w:r>
+      <w:r>
+        <w:rPr>
+          <w:rFonts w:ascii="Courier New" w:hAnsi="Courier New" w:cs="Courier New"/>
+        </w:rPr>
+        <w:t>3054</w:t>
+      </w:r>
+      <w:r>
+        <w:rPr>
+          <w:rFonts w:ascii="Courier New" w:hAnsi="Courier New" w:cs="Courier New"/>
+        </w:rPr>
+        <w:t>/GRP-0</w:t>
+      </w:r>
+      <w:r>
+        <w:rPr>
+          <w:rFonts w:ascii="Courier New" w:hAnsi="Courier New" w:cs="Courier New"/>
+        </w:rPr>
+        <w:t>/DT-0</w:t>
+      </w:r>
+    </w:p>
+    <w:p>
+      <w:pPr>
+        <w:pStyle w:val="BodyText"/>
+      </w:pPr>
+    </w:p>
+    <w:p>
+      <w:pPr>
+        <w:pStyle w:val="BodyText"/>
+      </w:pPr>
+    </w:p>
+    <w:p>
+      <w:pPr>
+        <w:pStyle w:val="BodyText"/>
+      </w:pPr>
+    </w:p>
+    <w:p>
+      <w:pPr>
+        <w:pStyle w:val="Heading3"/>
+      </w:pPr>
+      <w:bookmarkStart w:id="48" w:name="_Toc35529678"/>
+      <w:r>
+        <w:t>Task</w:t>
+      </w:r>
+      <w:r>
+        <w:t xml:space="preserve"> IDs</w:t>
+      </w:r>
+      <w:bookmarkEnd w:id="48"/>
+    </w:p>
+    <w:p>
+      <w:pPr>
+        <w:pStyle w:val="BodyText"/>
+      </w:pPr>
+      <w:r>
+        <w:t>Tasks are simple elements and don’t belong to anything until the are group in a workflow description.</w:t>
+      </w:r>
+      <w:r>
+        <w:t xml:space="preserve">  The identifiers reflect this with a simple prefix and a unique number.  However, there are two different prefixes, one for tasks that belong to group workflow descriptions and tasks that belong to sequence workflow descriptions.</w:t>
+      </w:r>
+    </w:p>
+    <w:p>
+      <w:pPr>
+        <w:numPr>
+          <w:ilvl w:val="0"/>
+          <w:numId w:val="8"/>
+        </w:numPr>
+      </w:pPr>
+      <w:r>
+        <w:t xml:space="preserve">Group </w:t>
+      </w:r>
+      <w:r>
+        <w:t xml:space="preserve">Task Prefix: </w:t>
+      </w:r>
+      <w:r>
+        <w:t xml:space="preserve"> </w:t>
+      </w:r>
+      <w:r>
+        <w:rPr>
+          <w:rFonts w:ascii="Courier New" w:hAnsi="Courier New" w:cs="Courier New"/>
+        </w:rPr>
+        <w:t>G</w:t>
+      </w:r>
+      <w:r>
+        <w:rPr>
+          <w:rFonts w:ascii="Courier New" w:hAnsi="Courier New" w:cs="Courier New"/>
+        </w:rPr>
+        <w:t>TSK</w:t>
+      </w:r>
+      <w:r>
+        <w:rPr>
+          <w:rFonts w:ascii="Courier New" w:hAnsi="Courier New" w:cs="Courier New"/>
+        </w:rPr>
+        <w:t>-&lt;#&gt;</w:t>
+      </w:r>
+    </w:p>
+    <w:p>
+      <w:pPr>
+        <w:numPr>
+          <w:ilvl w:val="0"/>
+          <w:numId w:val="8"/>
+        </w:numPr>
+      </w:pPr>
+      <w:r>
+        <w:t>Sequence</w:t>
+      </w:r>
+      <w:r>
+        <w:t xml:space="preserve"> Task Prefix:  </w:t>
+      </w:r>
+      <w:r>
+        <w:rPr>
+          <w:rFonts w:ascii="Courier New" w:hAnsi="Courier New" w:cs="Courier New"/>
+        </w:rPr>
+        <w:t>TSK</w:t>
+      </w:r>
+      <w:r>
+        <w:rPr>
+          <w:rFonts w:ascii="Courier New" w:hAnsi="Courier New" w:cs="Courier New"/>
+        </w:rPr>
+        <w:t>-&lt;#&gt;</w:t>
+      </w:r>
+    </w:p>
+    <w:p>
+      <w:pPr>
+        <w:pStyle w:val="BodyText"/>
+      </w:pPr>
+    </w:p>
+    <w:p>
+      <w:pPr>
+        <w:pStyle w:val="BodyText"/>
+      </w:pPr>
+    </w:p>
+    <w:p>
+      <w:pPr>
+        <w:pStyle w:val="Heading3"/>
+      </w:pPr>
+      <w:bookmarkStart w:id="49" w:name="_Toc35529679"/>
+      <w:r>
+        <w:t>Workflow IDs</w:t>
+      </w:r>
+      <w:bookmarkEnd w:id="49"/>
+    </w:p>
+    <w:p>
+      <w:pPr>
+        <w:pStyle w:val="BodyText"/>
+      </w:pPr>
+      <w:r>
+        <w:t>Each workflow contains a unique ID.  The ID</w:t>
+      </w:r>
+      <w:r>
+        <w:t xml:space="preserve"> base</w:t>
+      </w:r>
+      <w:r>
+        <w:t xml:space="preserve"> will be created from the following</w:t>
+      </w:r>
+      <w:r>
+        <w:t xml:space="preserve"> pieces of data</w:t>
+      </w:r>
+      <w:r>
+        <w:t>:</w:t>
+      </w:r>
+    </w:p>
+    <w:p>
+      <w:pPr>
+        <w:numPr>
+          <w:ilvl w:val="0"/>
+          <w:numId w:val="8"/>
+        </w:numPr>
+      </w:pPr>
+      <w:r>
+        <w:t>Instrument ID</w:t>
+      </w:r>
+      <w:r>
+        <w:t xml:space="preserve"> (INST-&lt;#&gt;)</w:t>
+      </w:r>
+    </w:p>
+    <w:p>
+      <w:pPr>
+        <w:numPr>
+          <w:ilvl w:val="0"/>
+          <w:numId w:val="8"/>
+        </w:numPr>
+      </w:pPr>
+      <w:r>
+        <w:t>Experiment ID</w:t>
+      </w:r>
+      <w:r>
+        <w:t xml:space="preserve"> (EXP-&lt;#&gt;)</w:t>
+      </w:r>
+    </w:p>
+    <w:p>
+      <w:pPr>
+        <w:numPr>
+          <w:ilvl w:val="0"/>
+          <w:numId w:val="8"/>
+        </w:numPr>
+      </w:pPr>
+      <w:proofErr w:type="spellStart"/>
+      <w:r>
+        <w:t>GroupID</w:t>
+      </w:r>
+      <w:proofErr w:type="spellEnd"/>
+      <w:r>
+        <w:t xml:space="preserve"> (GRP-&lt;#&gt;</w:t>
+      </w:r>
+    </w:p>
+    <w:p>
+      <w:pPr>
+        <w:pStyle w:val="BodyText"/>
+      </w:pPr>
+    </w:p>
+    <w:p>
+      <w:pPr>
+        <w:pStyle w:val="BodyText"/>
+      </w:pPr>
+      <w:r>
+        <w:t xml:space="preserve">A group workflow and a sequence workflow will vary by a prefix </w:t>
+      </w:r>
+      <w:r>
+        <w:t>plus a number.  The number represents which workflow it is in a possible set of workflows</w:t>
+      </w:r>
+      <w:r>
+        <w:t>.</w:t>
+      </w:r>
+      <w:r>
+        <w:t xml:space="preserve">  The numbers start at zero (0) and increment as more workflows are added for the group or sequence.  This makes the number equivalent to the index in an array as well.</w:t>
+      </w:r>
+      <w:r>
+        <w:t xml:space="preserve">  </w:t>
+      </w:r>
+      <w:r>
+        <w:t>The prefix for each will be as follows:</w:t>
+      </w:r>
+    </w:p>
+    <w:p>
+      <w:pPr>
+        <w:numPr>
+          <w:ilvl w:val="0"/>
+          <w:numId w:val="8"/>
+        </w:numPr>
+      </w:pPr>
+      <w:r>
+        <w:t xml:space="preserve">Group Workflow prefix: </w:t>
+      </w:r>
+      <w:r>
+        <w:rPr>
+          <w:rFonts w:ascii="Courier New" w:hAnsi="Courier New" w:cs="Courier New"/>
+        </w:rPr>
+        <w:t>WFG-</w:t>
+      </w:r>
+    </w:p>
+    <w:p>
+      <w:pPr>
+        <w:numPr>
+          <w:ilvl w:val="0"/>
+          <w:numId w:val="8"/>
+        </w:numPr>
+      </w:pPr>
+      <w:r>
+        <w:t xml:space="preserve">Sequence Workflow prefix: </w:t>
+      </w:r>
+      <w:r>
+        <w:rPr>
+          <w:rFonts w:ascii="Courier New" w:hAnsi="Courier New" w:cs="Courier New"/>
+        </w:rPr>
+        <w:t>WFS-</w:t>
+      </w:r>
+    </w:p>
+    <w:p>
+      <w:pPr>
+        <w:pStyle w:val="BodyText"/>
+      </w:pPr>
+    </w:p>
+    <w:p>
+      <w:pPr>
+        <w:pStyle w:val="BodyText"/>
+      </w:pPr>
+      <w:r>
+        <w:t>Example:</w:t>
+      </w:r>
+    </w:p>
+    <w:p>
+      <w:pPr>
+        <w:numPr>
+          <w:ilvl w:val="0"/>
+          <w:numId w:val="8"/>
+        </w:numPr>
+      </w:pPr>
+      <w:r>
+        <w:t>Group Workflow prefix: WFG-</w:t>
+      </w:r>
+    </w:p>
+    <w:p>
+      <w:pPr>
+        <w:pStyle w:val="BodyText"/>
+      </w:pPr>
+    </w:p>
+    <w:p>
+      <w:pPr>
+        <w:pStyle w:val="BodyText"/>
+      </w:pPr>
+      <w:r>
+        <w:t>&lt;example bullet list&gt;</w:t>
+      </w:r>
+    </w:p>
+    <w:p>
+      <w:pPr>
+        <w:numPr>
+          <w:ilvl w:val="0"/>
+          <w:numId w:val="8"/>
+        </w:numPr>
+      </w:pPr>
+      <w:r>
+        <w:t>&lt;bullet list: level 1&gt;</w:t>
+      </w:r>
+    </w:p>
+    <w:p>
+      <w:pPr>
+        <w:numPr>
+          <w:ilvl w:val="1"/>
+          <w:numId w:val="8"/>
+        </w:numPr>
       </w:pPr>
       <w:r>
         <w:t>bullet list: level 2&gt;</w:t>
@@ -5532,7 +7717,6 @@
         <w:pStyle w:val="BodyText"/>
       </w:pPr>
       <w:r>
-        <w:lastRenderedPageBreak/>
         <w:t>&lt;example numbered list&gt;</w:t>
       </w:r>
     </w:p>
@@ -5720,21 +7904,11 @@
           <w:r>
             <w:sym w:font="Symbol" w:char="F0D3"/>
           </w:r>
-          <w:r>
-            <w:fldChar w:fldCharType="begin"/>
-          </w:r>
-          <w:r>
-            <w:instrText xml:space="preserve"> DOCPROPERTY "Company"  \* MERGEFORMAT </w:instrText>
-          </w:r>
-          <w:r>
-            <w:fldChar w:fldCharType="separate"/>
-          </w:r>
-          <w:r>
-            <w:t>&lt;company&gt;</w:t>
-          </w:r>
-          <w:r>
-            <w:fldChar w:fldCharType="end"/>
-          </w:r>
+          <w:fldSimple w:instr=" DOCPROPERTY &quot;Company&quot;  \* MERGEFORMAT ">
+            <w:r>
+              <w:t>&lt;company&gt;</w:t>
+            </w:r>
+          </w:fldSimple>
           <w:r>
             <w:t xml:space="preserve">, </w:t>
           </w:r>
@@ -5877,21 +8051,11 @@
           <w:r>
             <w:sym w:font="Symbol" w:char="F0D3"/>
           </w:r>
-          <w:r>
-            <w:fldChar w:fldCharType="begin"/>
-          </w:r>
-          <w:r>
-            <w:instrText xml:space="preserve"> DOCPROPERTY "Company"  \* MERGEFORMAT </w:instrText>
-          </w:r>
-          <w:r>
-            <w:fldChar w:fldCharType="separate"/>
-          </w:r>
-          <w:r>
-            <w:t>&lt;company&gt;</w:t>
-          </w:r>
-          <w:r>
-            <w:fldChar w:fldCharType="end"/>
-          </w:r>
+          <w:fldSimple w:instr=" DOCPROPERTY &quot;Company&quot;  \* MERGEFORMAT ">
+            <w:r>
+              <w:t>&lt;company&gt;</w:t>
+            </w:r>
+          </w:fldSimple>
           <w:r>
             <w:t xml:space="preserve">, </w:t>
           </w:r>
@@ -6171,21 +8335,11 @@
               <w:tab w:val="left" w:pos="4727"/>
             </w:tabs>
           </w:pPr>
-          <w:r>
-            <w:fldChar w:fldCharType="begin"/>
-          </w:r>
-          <w:r>
-            <w:instrText xml:space="preserve"> DOCPROPERTY  Project  \* MERGEFORMAT </w:instrText>
-          </w:r>
-          <w:r>
-            <w:fldChar w:fldCharType="separate"/>
-          </w:r>
-          <w:r>
-            <w:t>ARv2</w:t>
-          </w:r>
-          <w:r>
-            <w:fldChar w:fldCharType="end"/>
-          </w:r>
+          <w:fldSimple w:instr=" DOCPROPERTY  Project  \* MERGEFORMAT ">
+            <w:r>
+              <w:t>ARv2</w:t>
+            </w:r>
+          </w:fldSimple>
         </w:p>
       </w:tc>
       <w:tc>
@@ -6203,21 +8357,11 @@
           <w:r>
             <w:t xml:space="preserve">  Version:           </w:t>
           </w:r>
-          <w:r>
-            <w:fldChar w:fldCharType="begin"/>
-          </w:r>
-          <w:r>
-            <w:instrText xml:space="preserve"> DOCPROPERTY  Version  \* MERGEFORMAT </w:instrText>
-          </w:r>
-          <w:r>
-            <w:fldChar w:fldCharType="separate"/>
-          </w:r>
-          <w:r>
-            <w:t>0.01</w:t>
-          </w:r>
-          <w:r>
-            <w:fldChar w:fldCharType="end"/>
-          </w:r>
+          <w:fldSimple w:instr=" DOCPROPERTY  Version  \* MERGEFORMAT ">
+            <w:r>
+              <w:t>0.01</w:t>
+            </w:r>
+          </w:fldSimple>
         </w:p>
       </w:tc>
     </w:tr>
@@ -6235,21 +8379,11 @@
               <w:tab w:val="left" w:pos="4762"/>
             </w:tabs>
           </w:pPr>
-          <w:r>
-            <w:fldChar w:fldCharType="begin"/>
-          </w:r>
-          <w:r>
-            <w:instrText xml:space="preserve"> DOCPROPERTY  Title  \* MERGEFORMAT </w:instrText>
-          </w:r>
-          <w:r>
-            <w:fldChar w:fldCharType="separate"/>
-          </w:r>
-          <w:r>
-            <w:t>AR Workflow Software Design Document</w:t>
-          </w:r>
-          <w:r>
-            <w:fldChar w:fldCharType="end"/>
-          </w:r>
+          <w:fldSimple w:instr=" DOCPROPERTY  Title  \* MERGEFORMAT ">
+            <w:r>
+              <w:t>AR Workflow Software Design Document</w:t>
+            </w:r>
+          </w:fldSimple>
         </w:p>
       </w:tc>
       <w:tc>
@@ -6260,27 +8394,14 @@
           <w:r>
             <w:t xml:space="preserve">  Date:  </w:t>
           </w:r>
-          <w:r>
-            <w:fldChar w:fldCharType="begin"/>
-          </w:r>
-          <w:r>
-            <w:instrText xml:space="preserve"> SAVEDATE   \* MERGEFORMAT </w:instrText>
-          </w:r>
-          <w:r>
-            <w:fldChar w:fldCharType="separate"/>
-          </w:r>
-          <w:r>
-            <w:rPr>
-              <w:noProof/>
-            </w:rPr>
-            <w:t>2/27/2020 8:39:00 AM</w:t>
-          </w:r>
-          <w:r>
-            <w:rPr>
-              <w:noProof/>
-            </w:rPr>
-            <w:fldChar w:fldCharType="end"/>
-          </w:r>
+          <w:fldSimple w:instr=" SAVEDATE   \* MERGEFORMAT ">
+            <w:r>
+              <w:rPr>
+                <w:noProof/>
+              </w:rPr>
+              <w:t>2/28/2020 8:57:00 AM</w:t>
+            </w:r>
+          </w:fldSimple>
         </w:p>
       </w:tc>
     </w:tr>
@@ -6291,21 +8412,11 @@
           <w:gridSpan w:val="2"/>
         </w:tcPr>
         <w:p>
-          <w:r>
-            <w:fldChar w:fldCharType="begin"/>
-          </w:r>
-          <w:r>
-            <w:instrText xml:space="preserve"> DOCPROPERTY  "Document number"  \* MERGEFORMAT </w:instrText>
-          </w:r>
-          <w:r>
-            <w:fldChar w:fldCharType="separate"/>
-          </w:r>
-          <w:r>
-            <w:t>&lt;document identifier&gt;</w:t>
-          </w:r>
-          <w:r>
-            <w:fldChar w:fldCharType="end"/>
-          </w:r>
+          <w:fldSimple w:instr=" DOCPROPERTY  &quot;Document number&quot;  \* MERGEFORMAT ">
+            <w:r>
+              <w:t>&lt;document identifier&gt;</w:t>
+            </w:r>
+          </w:fldSimple>
         </w:p>
       </w:tc>
     </w:tr>
@@ -8058,7 +10169,7 @@
     </w:rPrDefault>
     <w:pPrDefault/>
   </w:docDefaults>
-  <w:latentStyles w:defLockedState="0" w:defUIPriority="0" w:defSemiHidden="0" w:defUnhideWhenUsed="0" w:defQFormat="0" w:count="377">
+  <w:latentStyles w:defLockedState="0" w:defUIPriority="0" w:defSemiHidden="0" w:defUnhideWhenUsed="0" w:defQFormat="0" w:count="376">
     <w:lsdException w:name="Normal" w:qFormat="1"/>
     <w:lsdException w:name="heading 1" w:qFormat="1"/>
     <w:lsdException w:name="heading 2" w:qFormat="1"/>
@@ -8428,7 +10539,6 @@
     <w:lsdException w:name="Hashtag" w:semiHidden="1" w:uiPriority="99" w:unhideWhenUsed="1"/>
     <w:lsdException w:name="Unresolved Mention" w:semiHidden="1" w:uiPriority="99" w:unhideWhenUsed="1"/>
     <w:lsdException w:name="Smart Link" w:semiHidden="1" w:uiPriority="99" w:unhideWhenUsed="1"/>
-    <w:lsdException w:name="Smart Link Error" w:semiHidden="1" w:uiPriority="99" w:unhideWhenUsed="1"/>
   </w:latentStyles>
   <w:style w:type="paragraph" w:default="1" w:styleId="Normal">
     <w:name w:val="Normal"/>
@@ -9368,6 +11478,7 @@
     <w:rsid w:val="007A7E75"/>
     <w:rsid w:val="00A33E6F"/>
     <w:rsid w:val="00A35456"/>
+    <w:rsid w:val="00BB709E"/>
     <w:rsid w:val="00C1692F"/>
     <w:rsid w:val="00CA6E49"/>
     <w:rsid w:val="00CB2D2F"/>
@@ -9412,7 +11523,7 @@
       </w:pPr>
     </w:pPrDefault>
   </w:docDefaults>
-  <w:latentStyles w:defLockedState="0" w:defUIPriority="99" w:defSemiHidden="0" w:defUnhideWhenUsed="0" w:defQFormat="0" w:count="377">
+  <w:latentStyles w:defLockedState="0" w:defUIPriority="99" w:defSemiHidden="0" w:defUnhideWhenUsed="0" w:defQFormat="0" w:count="376">
     <w:lsdException w:name="Normal" w:uiPriority="0" w:qFormat="1"/>
     <w:lsdException w:name="heading 1" w:uiPriority="9" w:qFormat="1"/>
     <w:lsdException w:name="heading 2" w:semiHidden="1" w:uiPriority="9" w:unhideWhenUsed="1" w:qFormat="1"/>
@@ -9789,7 +11900,6 @@
     <w:lsdException w:name="Hashtag" w:semiHidden="1" w:unhideWhenUsed="1"/>
     <w:lsdException w:name="Unresolved Mention" w:semiHidden="1" w:unhideWhenUsed="1"/>
     <w:lsdException w:name="Smart Link" w:semiHidden="1" w:unhideWhenUsed="1"/>
-    <w:lsdException w:name="Smart Link Error" w:semiHidden="1" w:unhideWhenUsed="1"/>
   </w:latentStyles>
   <w:style w:type="paragraph" w:default="1" w:styleId="Normal">
     <w:name w:val="Normal"/>
@@ -10137,7 +12247,7 @@
 </file>
 
 <file path=customXml/itemProps1.xml><?xml version="1.0" encoding="utf-8"?>
-<ds:datastoreItem xmlns:ds="http://schemas.openxmlformats.org/officeDocument/2006/customXml" ds:itemID="{9F736280-491E-4454-91F0-6115F3D5C311}">
+<ds:datastoreItem xmlns:ds="http://schemas.openxmlformats.org/officeDocument/2006/customXml" ds:itemID="{EBDFC3B6-3B73-4D52-92A7-A23477EB738A}">
   <ds:schemaRefs>
     <ds:schemaRef ds:uri="http://schemas.openxmlformats.org/officeDocument/2006/bibliography"/>
   </ds:schemaRefs>

</xml_diff>

<commit_message>
Added ability for a Group workflow to handle multiple sequence workflow statuses.
Changed logging from System.out.println() to lfs4j using
javal.util.logger

Signed-off-by: John Hetrick <hetrickjm@ornl.gov>
</commit_message>
<xml_diff>
--- a/org.eclipse.ice.modeling/docs/ARv2_SDD.docx
+++ b/org.eclipse.ice.modeling/docs/ARv2_SDD.docx
@@ -574,8 +574,6 @@
       <w:r>
         <w:fldChar w:fldCharType="separate"/>
       </w:r>
-      <w:bookmarkStart w:id="0" w:name="_GoBack"/>
-      <w:bookmarkEnd w:id="0"/>
       <w:r>
         <w:rPr>
           <w:noProof/>
@@ -613,7 +611,7 @@
         <w:rPr>
           <w:noProof/>
         </w:rPr>
-        <w:instrText xml:space="preserve"> PAGEREF _Toc35529643 \h </w:instrText>
+        <w:instrText xml:space="preserve"> PAGEREF _Toc36472122 \h </w:instrText>
       </w:r>
       <w:r>
         <w:rPr>
@@ -689,7 +687,7 @@
         <w:rPr>
           <w:noProof/>
         </w:rPr>
-        <w:instrText xml:space="preserve"> PAGEREF _Toc35529644 \h </w:instrText>
+        <w:instrText xml:space="preserve"> PAGEREF _Toc36472123 \h </w:instrText>
       </w:r>
       <w:r>
         <w:rPr>
@@ -765,7 +763,7 @@
         <w:rPr>
           <w:noProof/>
         </w:rPr>
-        <w:instrText xml:space="preserve"> PAGEREF _Toc35529645 \h </w:instrText>
+        <w:instrText xml:space="preserve"> PAGEREF _Toc36472124 \h </w:instrText>
       </w:r>
       <w:r>
         <w:rPr>
@@ -841,7 +839,7 @@
         <w:rPr>
           <w:noProof/>
         </w:rPr>
-        <w:instrText xml:space="preserve"> PAGEREF _Toc35529646 \h </w:instrText>
+        <w:instrText xml:space="preserve"> PAGEREF _Toc36472125 \h </w:instrText>
       </w:r>
       <w:r>
         <w:rPr>
@@ -917,7 +915,7 @@
         <w:rPr>
           <w:noProof/>
         </w:rPr>
-        <w:instrText xml:space="preserve"> PAGEREF _Toc35529647 \h </w:instrText>
+        <w:instrText xml:space="preserve"> PAGEREF _Toc36472126 \h </w:instrText>
       </w:r>
       <w:r>
         <w:rPr>
@@ -990,7 +988,7 @@
         <w:rPr>
           <w:noProof/>
         </w:rPr>
-        <w:instrText xml:space="preserve"> PAGEREF _Toc35529648 \h </w:instrText>
+        <w:instrText xml:space="preserve"> PAGEREF _Toc36472127 \h </w:instrText>
       </w:r>
       <w:r>
         <w:rPr>
@@ -1063,7 +1061,7 @@
         <w:rPr>
           <w:noProof/>
         </w:rPr>
-        <w:instrText xml:space="preserve"> PAGEREF _Toc35529649 \h </w:instrText>
+        <w:instrText xml:space="preserve"> PAGEREF _Toc36472128 \h </w:instrText>
       </w:r>
       <w:r>
         <w:rPr>
@@ -1139,7 +1137,7 @@
         <w:rPr>
           <w:noProof/>
         </w:rPr>
-        <w:instrText xml:space="preserve"> PAGEREF _Toc35529650 \h </w:instrText>
+        <w:instrText xml:space="preserve"> PAGEREF _Toc36472129 \h </w:instrText>
       </w:r>
       <w:r>
         <w:rPr>
@@ -1215,7 +1213,7 @@
         <w:rPr>
           <w:noProof/>
         </w:rPr>
-        <w:instrText xml:space="preserve"> PAGEREF _Toc35529651 \h </w:instrText>
+        <w:instrText xml:space="preserve"> PAGEREF _Toc36472130 \h </w:instrText>
       </w:r>
       <w:r>
         <w:rPr>
@@ -1291,7 +1289,7 @@
         <w:rPr>
           <w:noProof/>
         </w:rPr>
-        <w:instrText xml:space="preserve"> PAGEREF _Toc35529652 \h </w:instrText>
+        <w:instrText xml:space="preserve"> PAGEREF _Toc36472131 \h </w:instrText>
       </w:r>
       <w:r>
         <w:rPr>
@@ -1367,7 +1365,7 @@
         <w:rPr>
           <w:noProof/>
         </w:rPr>
-        <w:instrText xml:space="preserve"> PAGEREF _Toc35529653 \h </w:instrText>
+        <w:instrText xml:space="preserve"> PAGEREF _Toc36472132 \h </w:instrText>
       </w:r>
       <w:r>
         <w:rPr>
@@ -1443,7 +1441,7 @@
         <w:rPr>
           <w:noProof/>
         </w:rPr>
-        <w:instrText xml:space="preserve"> PAGEREF _Toc35529654 \h </w:instrText>
+        <w:instrText xml:space="preserve"> PAGEREF _Toc36472133 \h </w:instrText>
       </w:r>
       <w:r>
         <w:rPr>
@@ -1519,7 +1517,7 @@
         <w:rPr>
           <w:noProof/>
         </w:rPr>
-        <w:instrText xml:space="preserve"> PAGEREF _Toc35529655 \h </w:instrText>
+        <w:instrText xml:space="preserve"> PAGEREF _Toc36472134 \h </w:instrText>
       </w:r>
       <w:r>
         <w:rPr>
@@ -1595,7 +1593,7 @@
         <w:rPr>
           <w:noProof/>
         </w:rPr>
-        <w:instrText xml:space="preserve"> PAGEREF _Toc35529656 \h </w:instrText>
+        <w:instrText xml:space="preserve"> PAGEREF _Toc36472135 \h </w:instrText>
       </w:r>
       <w:r>
         <w:rPr>
@@ -1671,7 +1669,7 @@
         <w:rPr>
           <w:noProof/>
         </w:rPr>
-        <w:instrText xml:space="preserve"> PAGEREF _Toc35529657 \h </w:instrText>
+        <w:instrText xml:space="preserve"> PAGEREF _Toc36472136 \h </w:instrText>
       </w:r>
       <w:r>
         <w:rPr>
@@ -1747,7 +1745,7 @@
         <w:rPr>
           <w:noProof/>
         </w:rPr>
-        <w:instrText xml:space="preserve"> PAGEREF _Toc35529658 \h </w:instrText>
+        <w:instrText xml:space="preserve"> PAGEREF _Toc36472137 \h </w:instrText>
       </w:r>
       <w:r>
         <w:rPr>
@@ -1823,7 +1821,7 @@
         <w:rPr>
           <w:noProof/>
         </w:rPr>
-        <w:instrText xml:space="preserve"> PAGEREF _Toc35529659 \h </w:instrText>
+        <w:instrText xml:space="preserve"> PAGEREF _Toc36472138 \h </w:instrText>
       </w:r>
       <w:r>
         <w:rPr>
@@ -1899,7 +1897,7 @@
         <w:rPr>
           <w:noProof/>
         </w:rPr>
-        <w:instrText xml:space="preserve"> PAGEREF _Toc35529660 \h </w:instrText>
+        <w:instrText xml:space="preserve"> PAGEREF _Toc36472139 \h </w:instrText>
       </w:r>
       <w:r>
         <w:rPr>
@@ -1975,7 +1973,7 @@
         <w:rPr>
           <w:noProof/>
         </w:rPr>
-        <w:instrText xml:space="preserve"> PAGEREF _Toc35529661 \h </w:instrText>
+        <w:instrText xml:space="preserve"> PAGEREF _Toc36472140 \h </w:instrText>
       </w:r>
       <w:r>
         <w:rPr>
@@ -2051,7 +2049,7 @@
         <w:rPr>
           <w:noProof/>
         </w:rPr>
-        <w:instrText xml:space="preserve"> PAGEREF _Toc35529662 \h </w:instrText>
+        <w:instrText xml:space="preserve"> PAGEREF _Toc36472141 \h </w:instrText>
       </w:r>
       <w:r>
         <w:rPr>
@@ -2127,7 +2125,7 @@
         <w:rPr>
           <w:noProof/>
         </w:rPr>
-        <w:instrText xml:space="preserve"> PAGEREF _Toc35529663 \h </w:instrText>
+        <w:instrText xml:space="preserve"> PAGEREF _Toc36472142 \h </w:instrText>
       </w:r>
       <w:r>
         <w:rPr>
@@ -2203,7 +2201,7 @@
         <w:rPr>
           <w:noProof/>
         </w:rPr>
-        <w:instrText xml:space="preserve"> PAGEREF _Toc35529664 \h </w:instrText>
+        <w:instrText xml:space="preserve"> PAGEREF _Toc36472143 \h </w:instrText>
       </w:r>
       <w:r>
         <w:rPr>
@@ -2279,7 +2277,7 @@
         <w:rPr>
           <w:noProof/>
         </w:rPr>
-        <w:instrText xml:space="preserve"> PAGEREF _Toc35529665 \h </w:instrText>
+        <w:instrText xml:space="preserve"> PAGEREF _Toc36472144 \h </w:instrText>
       </w:r>
       <w:r>
         <w:rPr>
@@ -2355,7 +2353,7 @@
         <w:rPr>
           <w:noProof/>
         </w:rPr>
-        <w:instrText xml:space="preserve"> PAGEREF _Toc35529666 \h </w:instrText>
+        <w:instrText xml:space="preserve"> PAGEREF _Toc36472145 \h </w:instrText>
       </w:r>
       <w:r>
         <w:rPr>
@@ -2431,7 +2429,7 @@
         <w:rPr>
           <w:noProof/>
         </w:rPr>
-        <w:instrText xml:space="preserve"> PAGEREF _Toc35529667 \h </w:instrText>
+        <w:instrText xml:space="preserve"> PAGEREF _Toc36472146 \h </w:instrText>
       </w:r>
       <w:r>
         <w:rPr>
@@ -2507,7 +2505,7 @@
         <w:rPr>
           <w:noProof/>
         </w:rPr>
-        <w:instrText xml:space="preserve"> PAGEREF _Toc35529668 \h </w:instrText>
+        <w:instrText xml:space="preserve"> PAGEREF _Toc36472147 \h </w:instrText>
       </w:r>
       <w:r>
         <w:rPr>
@@ -2583,7 +2581,7 @@
         <w:rPr>
           <w:noProof/>
         </w:rPr>
-        <w:instrText xml:space="preserve"> PAGEREF _Toc35529669 \h </w:instrText>
+        <w:instrText xml:space="preserve"> PAGEREF _Toc36472148 \h </w:instrText>
       </w:r>
       <w:r>
         <w:rPr>
@@ -2659,7 +2657,7 @@
         <w:rPr>
           <w:noProof/>
         </w:rPr>
-        <w:instrText xml:space="preserve"> PAGEREF _Toc35529670 \h </w:instrText>
+        <w:instrText xml:space="preserve"> PAGEREF _Toc36472149 \h </w:instrText>
       </w:r>
       <w:r>
         <w:rPr>
@@ -2735,7 +2733,7 @@
         <w:rPr>
           <w:noProof/>
         </w:rPr>
-        <w:instrText xml:space="preserve"> PAGEREF _Toc35529671 \h </w:instrText>
+        <w:instrText xml:space="preserve"> PAGEREF _Toc36472150 \h </w:instrText>
       </w:r>
       <w:r>
         <w:rPr>
@@ -2811,7 +2809,7 @@
         <w:rPr>
           <w:noProof/>
         </w:rPr>
-        <w:instrText xml:space="preserve"> PAGEREF _Toc35529672 \h </w:instrText>
+        <w:instrText xml:space="preserve"> PAGEREF _Toc36472151 \h </w:instrText>
       </w:r>
       <w:r>
         <w:rPr>
@@ -2884,7 +2882,7 @@
         <w:rPr>
           <w:noProof/>
         </w:rPr>
-        <w:instrText xml:space="preserve"> PAGEREF _Toc35529673 \h </w:instrText>
+        <w:instrText xml:space="preserve"> PAGEREF _Toc36472152 \h </w:instrText>
       </w:r>
       <w:r>
         <w:rPr>
@@ -2957,7 +2955,7 @@
         <w:rPr>
           <w:noProof/>
         </w:rPr>
-        <w:instrText xml:space="preserve"> PAGEREF _Toc35529674 \h </w:instrText>
+        <w:instrText xml:space="preserve"> PAGEREF _Toc36472153 \h </w:instrText>
       </w:r>
       <w:r>
         <w:rPr>
@@ -3030,7 +3028,7 @@
         <w:rPr>
           <w:noProof/>
         </w:rPr>
-        <w:instrText xml:space="preserve"> PAGEREF _Toc35529675 \h </w:instrText>
+        <w:instrText xml:space="preserve"> PAGEREF _Toc36472154 \h </w:instrText>
       </w:r>
       <w:r>
         <w:rPr>
@@ -3103,7 +3101,7 @@
         <w:rPr>
           <w:noProof/>
         </w:rPr>
-        <w:instrText xml:space="preserve"> PAGEREF _Toc35529676 \h </w:instrText>
+        <w:instrText xml:space="preserve"> PAGEREF _Toc36472155 \h </w:instrText>
       </w:r>
       <w:r>
         <w:rPr>
@@ -3176,7 +3174,7 @@
         <w:rPr>
           <w:noProof/>
         </w:rPr>
-        <w:instrText xml:space="preserve"> PAGEREF _Toc35529677 \h </w:instrText>
+        <w:instrText xml:space="preserve"> PAGEREF _Toc36472156 \h </w:instrText>
       </w:r>
       <w:r>
         <w:rPr>
@@ -3249,7 +3247,7 @@
         <w:rPr>
           <w:noProof/>
         </w:rPr>
-        <w:instrText xml:space="preserve"> PAGEREF _Toc35529678 \h </w:instrText>
+        <w:instrText xml:space="preserve"> PAGEREF _Toc36472157 \h </w:instrText>
       </w:r>
       <w:r>
         <w:rPr>
@@ -3322,7 +3320,7 @@
         <w:rPr>
           <w:noProof/>
         </w:rPr>
-        <w:instrText xml:space="preserve"> PAGEREF _Toc35529679 \h </w:instrText>
+        <w:instrText xml:space="preserve"> PAGEREF _Toc36472158 \h </w:instrText>
       </w:r>
       <w:r>
         <w:rPr>
@@ -3384,22 +3382,22 @@
       <w:pPr>
         <w:pStyle w:val="Heading1"/>
       </w:pPr>
-      <w:bookmarkStart w:id="1" w:name="_Toc456598586"/>
-      <w:bookmarkStart w:id="2" w:name="_Toc456600917"/>
-      <w:bookmarkStart w:id="3" w:name="_Toc35529643"/>
+      <w:bookmarkStart w:id="0" w:name="_Toc456598586"/>
+      <w:bookmarkStart w:id="1" w:name="_Toc456600917"/>
+      <w:bookmarkStart w:id="2" w:name="_Toc36472122"/>
       <w:r>
         <w:t>Introduction</w:t>
       </w:r>
+      <w:bookmarkEnd w:id="0"/>
       <w:bookmarkEnd w:id="1"/>
       <w:bookmarkEnd w:id="2"/>
-      <w:bookmarkEnd w:id="3"/>
     </w:p>
     <w:p>
       <w:pPr>
         <w:pStyle w:val="InfoBlue"/>
       </w:pPr>
-      <w:bookmarkStart w:id="4" w:name="_Toc456598587"/>
-      <w:bookmarkStart w:id="5" w:name="_Toc456600918"/>
+      <w:bookmarkStart w:id="3" w:name="_Toc456598587"/>
+      <w:bookmarkStart w:id="4" w:name="_Toc456600918"/>
       <w:r>
         <w:t xml:space="preserve">[The introduction of the </w:t>
       </w:r>
@@ -3428,63 +3426,63 @@
       <w:pPr>
         <w:pStyle w:val="Heading2"/>
       </w:pPr>
-      <w:bookmarkStart w:id="6" w:name="_Toc35529644"/>
+      <w:bookmarkStart w:id="5" w:name="_Toc36472123"/>
       <w:r>
         <w:t>Purpose</w:t>
       </w:r>
+      <w:bookmarkEnd w:id="3"/>
       <w:bookmarkEnd w:id="4"/>
       <w:bookmarkEnd w:id="5"/>
+    </w:p>
+    <w:p>
+      <w:pPr>
+        <w:pStyle w:val="InfoBlue"/>
+      </w:pPr>
+      <w:r>
+        <w:t xml:space="preserve">[Specify the purpose of this </w:t>
+      </w:r>
+      <w:r>
+        <w:rPr>
+          <w:bCs/>
+        </w:rPr>
+        <w:t>document</w:t>
+      </w:r>
+      <w:r>
+        <w:t>]</w:t>
+      </w:r>
+    </w:p>
+    <w:p>
+      <w:pPr>
+        <w:pStyle w:val="BodyText"/>
+      </w:pPr>
+      <w:r>
+        <w:t xml:space="preserve">The purpose of this document is </w:t>
+      </w:r>
+      <w:proofErr w:type="gramStart"/>
+      <w:r>
+        <w:t xml:space="preserve">to </w:t>
+      </w:r>
+      <w:r>
+        <w:t>?</w:t>
+      </w:r>
+      <w:proofErr w:type="gramEnd"/>
+      <w:r>
+        <w:t>??.  This is a living document which will be updated as needed to further define and clarify key decisions?</w:t>
+      </w:r>
+    </w:p>
+    <w:p>
+      <w:pPr>
+        <w:pStyle w:val="Heading2"/>
+      </w:pPr>
+      <w:bookmarkStart w:id="6" w:name="_Toc456598588"/>
+      <w:bookmarkStart w:id="7" w:name="_Toc456600919"/>
+      <w:bookmarkStart w:id="8" w:name="_Toc36472124"/>
+      <w:r>
+        <w:t>Scope</w:t>
+      </w:r>
       <w:bookmarkEnd w:id="6"/>
-    </w:p>
-    <w:p>
-      <w:pPr>
-        <w:pStyle w:val="InfoBlue"/>
-      </w:pPr>
-      <w:r>
-        <w:t xml:space="preserve">[Specify the purpose of this </w:t>
-      </w:r>
-      <w:r>
-        <w:rPr>
-          <w:bCs/>
-        </w:rPr>
-        <w:t>document</w:t>
-      </w:r>
-      <w:r>
-        <w:t>]</w:t>
-      </w:r>
-    </w:p>
-    <w:p>
-      <w:pPr>
-        <w:pStyle w:val="BodyText"/>
-      </w:pPr>
-      <w:r>
-        <w:t xml:space="preserve">The purpose of this document is </w:t>
-      </w:r>
-      <w:proofErr w:type="gramStart"/>
-      <w:r>
-        <w:t xml:space="preserve">to </w:t>
-      </w:r>
-      <w:r>
-        <w:t>?</w:t>
-      </w:r>
-      <w:proofErr w:type="gramEnd"/>
-      <w:r>
-        <w:t>??.  This is a living document which will be updated as needed to further define and clarify key decisions?</w:t>
-      </w:r>
-    </w:p>
-    <w:p>
-      <w:pPr>
-        <w:pStyle w:val="Heading2"/>
-      </w:pPr>
-      <w:bookmarkStart w:id="7" w:name="_Toc456598588"/>
-      <w:bookmarkStart w:id="8" w:name="_Toc456600919"/>
-      <w:bookmarkStart w:id="9" w:name="_Toc35529645"/>
-      <w:r>
-        <w:t>Scope</w:t>
-      </w:r>
       <w:bookmarkEnd w:id="7"/>
       <w:bookmarkEnd w:id="8"/>
-      <w:bookmarkEnd w:id="9"/>
     </w:p>
     <w:p>
       <w:pPr>
@@ -3535,15 +3533,15 @@
       <w:pPr>
         <w:pStyle w:val="Heading2"/>
       </w:pPr>
-      <w:bookmarkStart w:id="10" w:name="_Toc456598590"/>
-      <w:bookmarkStart w:id="11" w:name="_Toc456600921"/>
-      <w:bookmarkStart w:id="12" w:name="_Toc35529646"/>
+      <w:bookmarkStart w:id="9" w:name="_Toc456598590"/>
+      <w:bookmarkStart w:id="10" w:name="_Toc456600921"/>
+      <w:bookmarkStart w:id="11" w:name="_Toc36472125"/>
       <w:r>
         <w:t>References</w:t>
       </w:r>
+      <w:bookmarkEnd w:id="9"/>
       <w:bookmarkEnd w:id="10"/>
       <w:bookmarkEnd w:id="11"/>
-      <w:bookmarkEnd w:id="12"/>
     </w:p>
     <w:p>
       <w:pPr>
@@ -3599,17 +3597,17 @@
       <w:pPr>
         <w:pStyle w:val="Heading2"/>
       </w:pPr>
-      <w:bookmarkStart w:id="13" w:name="_Toc456598589"/>
-      <w:bookmarkStart w:id="14" w:name="_Toc456600920"/>
-      <w:bookmarkStart w:id="15" w:name="_Ref97365248"/>
-      <w:bookmarkStart w:id="16" w:name="_Toc35529647"/>
+      <w:bookmarkStart w:id="12" w:name="_Toc456598589"/>
+      <w:bookmarkStart w:id="13" w:name="_Toc456600920"/>
+      <w:bookmarkStart w:id="14" w:name="_Ref97365248"/>
+      <w:bookmarkStart w:id="15" w:name="_Toc36472126"/>
       <w:r>
         <w:t>Definitions, Acronyms, and Abbreviations</w:t>
       </w:r>
+      <w:bookmarkEnd w:id="12"/>
       <w:bookmarkEnd w:id="13"/>
       <w:bookmarkEnd w:id="14"/>
       <w:bookmarkEnd w:id="15"/>
-      <w:bookmarkEnd w:id="16"/>
     </w:p>
     <w:p>
       <w:pPr>
@@ -3666,13 +3664,13 @@
       <w:pPr>
         <w:pStyle w:val="Heading3"/>
       </w:pPr>
-      <w:bookmarkStart w:id="17" w:name="_Toc440459060"/>
-      <w:bookmarkStart w:id="18" w:name="_Toc35529648"/>
+      <w:bookmarkStart w:id="16" w:name="_Toc440459060"/>
+      <w:bookmarkStart w:id="17" w:name="_Toc36472127"/>
       <w:r>
         <w:t>Acronyms</w:t>
       </w:r>
+      <w:bookmarkEnd w:id="16"/>
       <w:bookmarkEnd w:id="17"/>
-      <w:bookmarkEnd w:id="18"/>
     </w:p>
     <w:tbl>
       <w:tblPr>
@@ -3800,11 +3798,11 @@
       <w:pPr>
         <w:pStyle w:val="Heading3"/>
       </w:pPr>
-      <w:bookmarkStart w:id="19" w:name="_Toc35529649"/>
+      <w:bookmarkStart w:id="18" w:name="_Toc36472128"/>
       <w:r>
         <w:t>Terms and Definitions</w:t>
       </w:r>
-      <w:bookmarkEnd w:id="19"/>
+      <w:bookmarkEnd w:id="18"/>
     </w:p>
     <w:tbl>
       <w:tblPr>
@@ -3918,11 +3916,11 @@
       <w:pPr>
         <w:pStyle w:val="Heading2"/>
       </w:pPr>
-      <w:bookmarkStart w:id="20" w:name="_Toc35529650"/>
+      <w:bookmarkStart w:id="19" w:name="_Toc36472129"/>
       <w:r>
         <w:t>Overview</w:t>
       </w:r>
-      <w:bookmarkEnd w:id="20"/>
+      <w:bookmarkEnd w:id="19"/>
     </w:p>
     <w:p>
       <w:pPr>
@@ -3987,12 +3985,12 @@
       <w:r>
         <w:br w:type="page"/>
       </w:r>
-      <w:bookmarkStart w:id="21" w:name="_Toc35529651"/>
+      <w:bookmarkStart w:id="20" w:name="_Toc36472130"/>
       <w:r>
         <w:lastRenderedPageBreak/>
         <w:t>System Overview (Black Box Context</w:t>
       </w:r>
-      <w:bookmarkEnd w:id="21"/>
+      <w:bookmarkEnd w:id="20"/>
     </w:p>
     <w:p>
       <w:pPr>
@@ -4094,11 +4092,11 @@
       <w:pPr>
         <w:pStyle w:val="Heading2"/>
       </w:pPr>
-      <w:bookmarkStart w:id="22" w:name="_Toc35529652"/>
+      <w:bookmarkStart w:id="21" w:name="_Toc36472131"/>
       <w:r>
         <w:t>Actors</w:t>
       </w:r>
-      <w:bookmarkEnd w:id="22"/>
+      <w:bookmarkEnd w:id="21"/>
     </w:p>
     <w:p>
       <w:pPr>
@@ -4192,63 +4190,63 @@
       <w:pPr>
         <w:pStyle w:val="Heading2"/>
       </w:pPr>
-      <w:bookmarkStart w:id="23" w:name="_Toc35529653"/>
+      <w:bookmarkStart w:id="22" w:name="_Toc36472132"/>
       <w:r>
         <w:t>Data Exchanges</w:t>
       </w:r>
+      <w:bookmarkEnd w:id="22"/>
+    </w:p>
+    <w:p>
+      <w:pPr>
+        <w:pStyle w:val="BodyText"/>
+      </w:pPr>
+    </w:p>
+    <w:p>
+      <w:pPr>
+        <w:pStyle w:val="BodyText"/>
+      </w:pPr>
+    </w:p>
+    <w:p>
+      <w:pPr>
+        <w:pStyle w:val="BodyText"/>
+      </w:pPr>
+    </w:p>
+    <w:p>
+      <w:pPr>
+        <w:pStyle w:val="Heading1"/>
+      </w:pPr>
+      <w:bookmarkStart w:id="23" w:name="_Toc36472133"/>
+      <w:r>
+        <w:t>Interfaces &amp; Protocols</w:t>
+      </w:r>
       <w:bookmarkEnd w:id="23"/>
     </w:p>
     <w:p>
       <w:pPr>
-        <w:pStyle w:val="BodyText"/>
-      </w:pPr>
-    </w:p>
-    <w:p>
-      <w:pPr>
-        <w:pStyle w:val="BodyText"/>
-      </w:pPr>
-    </w:p>
-    <w:p>
-      <w:pPr>
-        <w:pStyle w:val="BodyText"/>
-      </w:pPr>
-    </w:p>
-    <w:p>
-      <w:pPr>
-        <w:pStyle w:val="Heading1"/>
-      </w:pPr>
-      <w:bookmarkStart w:id="24" w:name="_Toc35529654"/>
-      <w:r>
-        <w:t>Interfaces &amp; Protocols</w:t>
+        <w:pStyle w:val="InfoBlue"/>
+      </w:pPr>
+      <w:r>
+        <w:t>[This subsection is the start of the primary document content.  Note that bullet and number lists should be of text style Normal.  Normal is single spaced]  It is recommended to place the captions at the top of tables and graphics.</w:t>
+      </w:r>
+    </w:p>
+    <w:p>
+      <w:pPr>
+        <w:pStyle w:val="BodyText"/>
+      </w:pPr>
+      <w:r>
+        <w:t>&lt;primary text&gt;</w:t>
+      </w:r>
+    </w:p>
+    <w:p>
+      <w:pPr>
+        <w:pStyle w:val="Heading2"/>
+      </w:pPr>
+      <w:bookmarkStart w:id="24" w:name="_Toc36472134"/>
+      <w:proofErr w:type="spellStart"/>
+      <w:r>
+        <w:t>POSTPROCESS.DATA_Ready</w:t>
       </w:r>
       <w:bookmarkEnd w:id="24"/>
-    </w:p>
-    <w:p>
-      <w:pPr>
-        <w:pStyle w:val="InfoBlue"/>
-      </w:pPr>
-      <w:r>
-        <w:t>[This subsection is the start of the primary document content.  Note that bullet and number lists should be of text style Normal.  Normal is single spaced]  It is recommended to place the captions at the top of tables and graphics.</w:t>
-      </w:r>
-    </w:p>
-    <w:p>
-      <w:pPr>
-        <w:pStyle w:val="BodyText"/>
-      </w:pPr>
-      <w:r>
-        <w:t>&lt;primary text&gt;</w:t>
-      </w:r>
-    </w:p>
-    <w:p>
-      <w:pPr>
-        <w:pStyle w:val="Heading2"/>
-      </w:pPr>
-      <w:bookmarkStart w:id="25" w:name="_Toc35529655"/>
-      <w:proofErr w:type="spellStart"/>
-      <w:r>
-        <w:t>POSTPROCESS.DATA_Ready</w:t>
-      </w:r>
-      <w:bookmarkEnd w:id="25"/>
       <w:proofErr w:type="spellEnd"/>
     </w:p>
     <w:p>
@@ -4378,11 +4376,11 @@
       <w:pPr>
         <w:pStyle w:val="Heading2"/>
       </w:pPr>
-      <w:bookmarkStart w:id="26" w:name="_Toc35529656"/>
+      <w:bookmarkStart w:id="25" w:name="_Toc36472135"/>
       <w:r>
         <w:t>Other Protocol Messages</w:t>
       </w:r>
-      <w:bookmarkEnd w:id="26"/>
+      <w:bookmarkEnd w:id="25"/>
     </w:p>
     <w:p>
       <w:pPr>
@@ -4442,11 +4440,11 @@
       <w:pPr>
         <w:pStyle w:val="Heading1"/>
       </w:pPr>
-      <w:bookmarkStart w:id="27" w:name="_Toc35529657"/>
+      <w:bookmarkStart w:id="26" w:name="_Toc36472136"/>
       <w:r>
         <w:t>Use-Case View (High Level Functional Requirements)</w:t>
       </w:r>
-      <w:bookmarkEnd w:id="27"/>
+      <w:bookmarkEnd w:id="26"/>
     </w:p>
     <w:p>
       <w:pPr>
@@ -4824,7 +4822,7 @@
       <w:pPr>
         <w:pStyle w:val="Heading2"/>
       </w:pPr>
-      <w:bookmarkStart w:id="28" w:name="_Toc35529658"/>
+      <w:bookmarkStart w:id="27" w:name="_Toc36472137"/>
       <w:r>
         <w:t>Use Case</w:t>
       </w:r>
@@ -4834,7 +4832,7 @@
       <w:r>
         <w:t xml:space="preserve"> Reduce Data Set</w:t>
       </w:r>
-      <w:bookmarkEnd w:id="28"/>
+      <w:bookmarkEnd w:id="27"/>
     </w:p>
     <w:p>
       <w:pPr>
@@ -4968,11 +4966,11 @@
       <w:pPr>
         <w:pStyle w:val="Heading2"/>
       </w:pPr>
-      <w:bookmarkStart w:id="29" w:name="_Toc35529659"/>
+      <w:bookmarkStart w:id="28" w:name="_Toc36472138"/>
       <w:r>
         <w:t>Use Case: Add (CRUD) Workflow Description (Procedure)</w:t>
       </w:r>
-      <w:bookmarkEnd w:id="29"/>
+      <w:bookmarkEnd w:id="28"/>
     </w:p>
     <w:p>
       <w:pPr>
@@ -5100,7 +5098,7 @@
       <w:pPr>
         <w:pStyle w:val="Heading2"/>
       </w:pPr>
-      <w:bookmarkStart w:id="30" w:name="_Toc35529660"/>
+      <w:bookmarkStart w:id="29" w:name="_Toc36472139"/>
       <w:r>
         <w:t xml:space="preserve">Use Case: Rerun </w:t>
       </w:r>
@@ -5110,7 +5108,7 @@
       <w:r>
         <w:t>Run Set</w:t>
       </w:r>
-      <w:bookmarkEnd w:id="30"/>
+      <w:bookmarkEnd w:id="29"/>
     </w:p>
     <w:p>
       <w:pPr>
@@ -5198,11 +5196,11 @@
       <w:pPr>
         <w:pStyle w:val="Heading2"/>
       </w:pPr>
-      <w:bookmarkStart w:id="31" w:name="_Toc35529661"/>
+      <w:bookmarkStart w:id="30" w:name="_Toc36472140"/>
       <w:r>
         <w:t>Use Case: Perform New Reduction on Existing Run Set</w:t>
       </w:r>
-      <w:bookmarkEnd w:id="31"/>
+      <w:bookmarkEnd w:id="30"/>
     </w:p>
     <w:p>
       <w:pPr>
@@ -5312,11 +5310,11 @@
       <w:pPr>
         <w:pStyle w:val="Heading1"/>
       </w:pPr>
-      <w:bookmarkStart w:id="32" w:name="_Toc35529662"/>
+      <w:bookmarkStart w:id="31" w:name="_Toc36472141"/>
       <w:r>
         <w:t>System Architecture (Abstract Components)</w:t>
       </w:r>
-      <w:bookmarkEnd w:id="32"/>
+      <w:bookmarkEnd w:id="31"/>
     </w:p>
     <w:p>
       <w:pPr>
@@ -5373,11 +5371,11 @@
       <w:pPr>
         <w:pStyle w:val="Heading1"/>
       </w:pPr>
-      <w:bookmarkStart w:id="33" w:name="_Toc35529663"/>
+      <w:bookmarkStart w:id="32" w:name="_Toc36472142"/>
       <w:r>
         <w:t>Use-Case Realizations</w:t>
       </w:r>
-      <w:bookmarkEnd w:id="33"/>
+      <w:bookmarkEnd w:id="32"/>
     </w:p>
     <w:p>
       <w:pPr>
@@ -5435,11 +5433,11 @@
       <w:pPr>
         <w:pStyle w:val="Heading1"/>
       </w:pPr>
-      <w:bookmarkStart w:id="34" w:name="_Toc35529664"/>
+      <w:bookmarkStart w:id="33" w:name="_Toc36472143"/>
       <w:r>
         <w:t>Design</w:t>
       </w:r>
-      <w:bookmarkEnd w:id="34"/>
+      <w:bookmarkEnd w:id="33"/>
     </w:p>
     <w:p>
       <w:pPr>
@@ -5644,12 +5642,12 @@
       <w:pPr>
         <w:pStyle w:val="Heading2"/>
       </w:pPr>
-      <w:bookmarkStart w:id="35" w:name="_Toc35529665"/>
+      <w:bookmarkStart w:id="34" w:name="_Toc36472144"/>
       <w:proofErr w:type="spellStart"/>
       <w:r>
         <w:t>WorkflowSystem</w:t>
       </w:r>
-      <w:bookmarkEnd w:id="35"/>
+      <w:bookmarkEnd w:id="34"/>
       <w:proofErr w:type="spellEnd"/>
     </w:p>
     <w:p>
@@ -5693,12 +5691,12 @@
       <w:pPr>
         <w:pStyle w:val="Heading2"/>
       </w:pPr>
-      <w:bookmarkStart w:id="36" w:name="_Toc35529666"/>
+      <w:bookmarkStart w:id="35" w:name="_Toc36472145"/>
       <w:proofErr w:type="spellStart"/>
       <w:r>
         <w:t>WorkflowEngine</w:t>
       </w:r>
-      <w:bookmarkEnd w:id="36"/>
+      <w:bookmarkEnd w:id="35"/>
       <w:proofErr w:type="spellEnd"/>
     </w:p>
     <w:p>
@@ -5737,13 +5735,13 @@
       <w:pPr>
         <w:pStyle w:val="Heading2"/>
       </w:pPr>
-      <w:bookmarkStart w:id="37" w:name="_Toc35529667"/>
+      <w:bookmarkStart w:id="36" w:name="_Toc36472146"/>
       <w:proofErr w:type="spellStart"/>
       <w:r>
         <w:lastRenderedPageBreak/>
         <w:t>WorkflowDescription</w:t>
       </w:r>
-      <w:bookmarkEnd w:id="37"/>
+      <w:bookmarkEnd w:id="36"/>
       <w:proofErr w:type="spellEnd"/>
     </w:p>
     <w:p>
@@ -5798,11 +5796,38 @@
       <w:pPr>
         <w:pStyle w:val="Heading2"/>
       </w:pPr>
-      <w:bookmarkStart w:id="38" w:name="_Toc35529668"/>
+      <w:bookmarkStart w:id="37" w:name="_Toc36472147"/>
       <w:r>
         <w:t>Workflow</w:t>
       </w:r>
-      <w:bookmarkEnd w:id="38"/>
+      <w:bookmarkEnd w:id="37"/>
+    </w:p>
+    <w:p>
+      <w:pPr>
+        <w:pStyle w:val="BodyText"/>
+      </w:pPr>
+      <w:r>
+        <w:t>The workflow component contains the set of classes and behav</w:t>
+      </w:r>
+      <w:r>
+        <w:t>ior to bind data sets (or the reference to a data set) with workflow descriptions.  As workflow descriptions, along with their tasks, have no state, the workflow provides the state for the processing of the data sets.</w:t>
+      </w:r>
+    </w:p>
+    <w:p>
+      <w:pPr>
+        <w:pStyle w:val="BodyText"/>
+      </w:pPr>
+      <w:r>
+        <w:t>The Workflow implements the Composite pattern.  This allows the workflow engine to simply invoke a generic workflow.</w:t>
+      </w:r>
+    </w:p>
+    <w:p>
+      <w:pPr>
+        <w:pStyle w:val="Heading3"/>
+      </w:pPr>
+      <w:r>
+        <w:t>Workflow</w:t>
+      </w:r>
     </w:p>
     <w:p>
       <w:pPr>
@@ -5818,6 +5843,167 @@
       <w:proofErr w:type="spellEnd"/>
       <w:r>
         <w:t>.  It is this Workflow that holds the state of a data set that is waiting to be, is being, or has been processed.  For the AR Workflow System there are two specializations of the Workflow; one for processing a group of data sets (runs) and another for processing the data sets (runs) themselves.</w:t>
+      </w:r>
+    </w:p>
+    <w:p>
+      <w:pPr>
+        <w:pStyle w:val="BodyText"/>
+      </w:pPr>
+      <w:r>
+        <w:t xml:space="preserve">The workflow maintains most of the state while the specializations handle the specialized workflow processing.  </w:t>
+      </w:r>
+      <w:r>
+        <w:t>Currently</w:t>
+      </w:r>
+      <w:r>
+        <w:t>,</w:t>
+      </w:r>
+      <w:r>
+        <w:t xml:space="preserve"> workflows sequentially walk through a set of tasks from a workflow description.  However, it is the Tasks that understand</w:t>
+      </w:r>
+      <w:r>
+        <w:t xml:space="preserve"> how to </w:t>
+      </w:r>
+      <w:proofErr w:type="spellStart"/>
+      <w:r>
+        <w:t>preform</w:t>
+      </w:r>
+      <w:proofErr w:type="spellEnd"/>
+      <w:r>
+        <w:t xml:space="preserve"> the</w:t>
+      </w:r>
+      <w:r>
+        <w:t xml:space="preserve"> processing.  As the Tasks are stateless the workflow may pass itself or part of itself to </w:t>
+      </w:r>
+      <w:r>
+        <w:t xml:space="preserve">the </w:t>
+      </w:r>
+      <w:proofErr w:type="gramStart"/>
+      <w:r>
+        <w:t>T</w:t>
+      </w:r>
+      <w:r>
+        <w:t>ask</w:t>
+      </w:r>
+      <w:proofErr w:type="gramEnd"/>
+      <w:r>
+        <w:t xml:space="preserve"> so the task has context in which to </w:t>
+      </w:r>
+      <w:r>
+        <w:t>operate</w:t>
+      </w:r>
+      <w:r>
+        <w:t>.  (Details below.)</w:t>
+      </w:r>
+    </w:p>
+    <w:p>
+      <w:pPr>
+        <w:pStyle w:val="Heading3"/>
+      </w:pPr>
+      <w:proofErr w:type="spellStart"/>
+      <w:r>
+        <w:t>GroupWF</w:t>
+      </w:r>
+      <w:proofErr w:type="spellEnd"/>
+    </w:p>
+    <w:p>
+      <w:pPr>
+        <w:pStyle w:val="BodyText"/>
+      </w:pPr>
+      <w:r>
+        <w:t xml:space="preserve">The </w:t>
+      </w:r>
+      <w:proofErr w:type="spellStart"/>
+      <w:r>
+        <w:t>GroupWF</w:t>
+      </w:r>
+      <w:proofErr w:type="spellEnd"/>
+      <w:r>
+        <w:t xml:space="preserve"> is a workflow handles the workflow for a group of sequences (runs).  The group workflow is responsible for ensuring all sequences that belong to the group are processed appropriately.  The </w:t>
+      </w:r>
+      <w:proofErr w:type="spellStart"/>
+      <w:r>
+        <w:t>GroupWF</w:t>
+      </w:r>
+      <w:proofErr w:type="spellEnd"/>
+      <w:r>
+        <w:t xml:space="preserve"> contains other workflows, child workflows.  The child workflows are </w:t>
+      </w:r>
+      <w:r>
+        <w:t>sequence workflows (</w:t>
+      </w:r>
+      <w:proofErr w:type="spellStart"/>
+      <w:r>
+        <w:t>SeqWF</w:t>
+      </w:r>
+      <w:proofErr w:type="spellEnd"/>
+      <w:r>
+        <w:t>) for processing each sequence that belongs to the group.</w:t>
+      </w:r>
+    </w:p>
+    <w:p>
+      <w:pPr>
+        <w:pStyle w:val="BodyText"/>
+      </w:pPr>
+      <w:r>
+        <w:t>While the workflow engine will invoke the parent workflow i</w:t>
+      </w:r>
+      <w:r>
+        <w:t xml:space="preserve">t is expected that the </w:t>
+      </w:r>
+      <w:proofErr w:type="spellStart"/>
+      <w:r>
+        <w:t>WorkflowEngine</w:t>
+      </w:r>
+      <w:proofErr w:type="spellEnd"/>
+      <w:r>
+        <w:t xml:space="preserve"> will</w:t>
+      </w:r>
+      <w:r>
+        <w:t xml:space="preserve"> </w:t>
+      </w:r>
+      <w:proofErr w:type="gramStart"/>
+      <w:r>
+        <w:t>actually be</w:t>
+      </w:r>
+      <w:proofErr w:type="gramEnd"/>
+      <w:r>
+        <w:t xml:space="preserve"> invok</w:t>
+      </w:r>
+      <w:r>
+        <w:t>ing</w:t>
+      </w:r>
+      <w:r>
+        <w:t xml:space="preserve"> the group workflow and the group workflow will invoke the appropriate child workflow</w:t>
+      </w:r>
+      <w:r>
+        <w:t>.</w:t>
+      </w:r>
+    </w:p>
+    <w:p>
+      <w:pPr>
+        <w:pStyle w:val="Heading3"/>
+      </w:pPr>
+      <w:proofErr w:type="spellStart"/>
+      <w:r>
+        <w:t>SeqWF</w:t>
+      </w:r>
+      <w:proofErr w:type="spellEnd"/>
+    </w:p>
+    <w:p>
+      <w:pPr>
+        <w:pStyle w:val="BodyText"/>
+      </w:pPr>
+      <w:r>
+        <w:t xml:space="preserve">The </w:t>
+      </w:r>
+      <w:proofErr w:type="spellStart"/>
+      <w:r>
+        <w:t>SeqWF</w:t>
+      </w:r>
+      <w:proofErr w:type="spellEnd"/>
+      <w:r>
+        <w:t xml:space="preserve"> specializes Workflow and handles the workflow for a sequence (run).</w:t>
       </w:r>
     </w:p>
     <w:p>
@@ -5846,14 +6032,109 @@
     </w:p>
     <w:p>
       <w:pPr>
-        <w:pStyle w:val="BodyText"/>
-      </w:pPr>
-      <w:r>
-        <w:rPr>
-          <w:highlight w:val="yellow"/>
-        </w:rPr>
-        <w:t>Need to figure out how to create unique workflow IDs!</w:t>
-      </w:r>
+        <w:pStyle w:val="Heading3"/>
+      </w:pPr>
+      <w:proofErr w:type="spellStart"/>
+      <w:r>
+        <w:t>TaskStatus</w:t>
+      </w:r>
+      <w:proofErr w:type="spellEnd"/>
+    </w:p>
+    <w:p>
+      <w:pPr>
+        <w:pStyle w:val="BodyText"/>
+      </w:pPr>
+      <w:r>
+        <w:t xml:space="preserve">The </w:t>
+      </w:r>
+      <w:proofErr w:type="spellStart"/>
+      <w:r>
+        <w:t>TaskStatus</w:t>
+      </w:r>
+      <w:proofErr w:type="spellEnd"/>
+      <w:r>
+        <w:t xml:space="preserve"> is a structure to hold the state of a task.  </w:t>
+      </w:r>
+      <w:proofErr w:type="spellStart"/>
+      <w:r>
+        <w:t>TaskStatus</w:t>
+      </w:r>
+      <w:proofErr w:type="spellEnd"/>
+      <w:r>
+        <w:t xml:space="preserve"> are expected to be collected into a table that represents the set of status for the Tasks that belong to the workflow description.</w:t>
+      </w:r>
+    </w:p>
+    <w:p>
+      <w:pPr>
+        <w:pStyle w:val="Heading3"/>
+      </w:pPr>
+      <w:proofErr w:type="spellStart"/>
+      <w:r>
+        <w:t>WorkflowRepo</w:t>
+      </w:r>
+      <w:proofErr w:type="spellEnd"/>
+    </w:p>
+    <w:p>
+      <w:pPr>
+        <w:pStyle w:val="BodyText"/>
+      </w:pPr>
+      <w:r>
+        <w:t xml:space="preserve">The </w:t>
+      </w:r>
+      <w:proofErr w:type="spellStart"/>
+      <w:r>
+        <w:t>WorkflowRepo</w:t>
+      </w:r>
+      <w:proofErr w:type="spellEnd"/>
+      <w:r>
+        <w:t xml:space="preserve"> represents a workflow repository.  It is the responsibility of the </w:t>
+      </w:r>
+      <w:proofErr w:type="spellStart"/>
+      <w:r>
+        <w:t>WorkflowRepo</w:t>
+      </w:r>
+      <w:proofErr w:type="spellEnd"/>
+      <w:r>
+        <w:t xml:space="preserve"> to return the correct workflow based on information contained in the meta data of a data set.</w:t>
+      </w:r>
+    </w:p>
+    <w:p>
+      <w:pPr>
+        <w:pStyle w:val="BodyText"/>
+      </w:pPr>
+      <w:r>
+        <w:t xml:space="preserve">If </w:t>
+      </w:r>
+      <w:proofErr w:type="gramStart"/>
+      <w:r>
+        <w:t>necessary</w:t>
+      </w:r>
+      <w:proofErr w:type="gramEnd"/>
+      <w:r>
+        <w:t xml:space="preserve"> a workflow is created if one does not already exist.</w:t>
+      </w:r>
+    </w:p>
+    <w:p>
+      <w:pPr>
+        <w:pStyle w:val="BodyText"/>
+      </w:pPr>
+      <w:r>
+        <w:lastRenderedPageBreak/>
+        <w:t xml:space="preserve">It is anticipated that this will/could be a </w:t>
+      </w:r>
+      <w:proofErr w:type="gramStart"/>
+      <w:r>
+        <w:t>front end</w:t>
+      </w:r>
+      <w:proofErr w:type="gramEnd"/>
+      <w:r>
+        <w:t xml:space="preserve"> class to some sort of persistent storage of workflows.  The type of persistent storage to be used has not yet been considered so the design for how this class works in that context has not yet been done.</w:t>
+      </w:r>
+    </w:p>
+    <w:p>
+      <w:pPr>
+        <w:pStyle w:val="BodyText"/>
+      </w:pPr>
     </w:p>
     <w:p>
       <w:pPr>
@@ -5864,11 +6145,11 @@
       <w:pPr>
         <w:pStyle w:val="Heading2"/>
       </w:pPr>
-      <w:bookmarkStart w:id="39" w:name="_Toc35529669"/>
+      <w:bookmarkStart w:id="38" w:name="_Toc36472148"/>
       <w:r>
         <w:t>Experiment</w:t>
       </w:r>
-      <w:bookmarkEnd w:id="39"/>
+      <w:bookmarkEnd w:id="38"/>
     </w:p>
     <w:p>
       <w:pPr>
@@ -5906,11 +6187,11 @@
       <w:pPr>
         <w:pStyle w:val="Heading2"/>
       </w:pPr>
-      <w:bookmarkStart w:id="40" w:name="_Toc35529670"/>
+      <w:bookmarkStart w:id="39" w:name="_Toc36472149"/>
       <w:r>
         <w:t>Actors</w:t>
       </w:r>
-      <w:bookmarkEnd w:id="40"/>
+      <w:bookmarkEnd w:id="39"/>
     </w:p>
     <w:p>
       <w:pPr>
@@ -5991,46 +6272,51 @@
       <w:pPr>
         <w:pStyle w:val="Heading1"/>
       </w:pPr>
-      <w:bookmarkStart w:id="41" w:name="_Toc35529671"/>
-      <w:r>
-        <w:t>Design Patters, Rules, &amp; Guideline</w:t>
+      <w:bookmarkStart w:id="40" w:name="_Toc36472150"/>
+      <w:r>
+        <w:t>Design Patter</w:t>
+      </w:r>
+      <w:r>
+        <w:t>n</w:t>
+      </w:r>
+      <w:r>
+        <w:t>s, Rules, &amp; Guideline</w:t>
+      </w:r>
+      <w:bookmarkEnd w:id="40"/>
+    </w:p>
+    <w:p>
+      <w:pPr>
+        <w:pStyle w:val="InfoBlue"/>
+      </w:pPr>
+      <w:r>
+        <w:t>[This subsection is the start of the primary document content.  Note that bullet and number lists should be of text style Normal.  Normal is single spaced]  It is recommended to place the captions at the top of tables and graphics</w:t>
+      </w:r>
+      <w:r>
+        <w:t>.</w:t>
+      </w:r>
+    </w:p>
+    <w:p>
+      <w:pPr>
+        <w:pStyle w:val="BodyText"/>
+      </w:pPr>
+      <w:r>
+        <w:t>&lt;primary text&gt;</w:t>
+      </w:r>
+    </w:p>
+    <w:p>
+      <w:pPr>
+        <w:pStyle w:val="BodyText"/>
+      </w:pPr>
+    </w:p>
+    <w:p>
+      <w:pPr>
+        <w:pStyle w:val="Heading2"/>
+      </w:pPr>
+      <w:bookmarkStart w:id="41" w:name="_Toc36472151"/>
+      <w:r>
+        <w:t>ID Strategies</w:t>
       </w:r>
       <w:bookmarkEnd w:id="41"/>
-    </w:p>
-    <w:p>
-      <w:pPr>
-        <w:pStyle w:val="InfoBlue"/>
-      </w:pPr>
-      <w:r>
-        <w:t>[This subsection is the start of the primary document content.  Note that bullet and number lists should be of text style Normal.  Normal is single spaced]  It is recommended to place the captions at the top of tables and graphics</w:t>
-      </w:r>
-      <w:r>
-        <w:t>.</w:t>
-      </w:r>
-    </w:p>
-    <w:p>
-      <w:pPr>
-        <w:pStyle w:val="BodyText"/>
-      </w:pPr>
-      <w:r>
-        <w:t>&lt;primary text&gt;</w:t>
-      </w:r>
-    </w:p>
-    <w:p>
-      <w:pPr>
-        <w:pStyle w:val="BodyText"/>
-      </w:pPr>
-    </w:p>
-    <w:p>
-      <w:pPr>
-        <w:pStyle w:val="Heading2"/>
-      </w:pPr>
-      <w:bookmarkStart w:id="42" w:name="_Toc35529672"/>
-      <w:r>
-        <w:lastRenderedPageBreak/>
-        <w:t>ID Strategies</w:t>
-      </w:r>
-      <w:bookmarkEnd w:id="42"/>
     </w:p>
     <w:p>
       <w:pPr>
@@ -6235,6 +6521,7 @@
         <w:pStyle w:val="BodyText"/>
       </w:pPr>
       <w:r>
+        <w:lastRenderedPageBreak/>
         <w:t>IDs are generally a single identifier for the specific piece of information such as a group or a workflow description.</w:t>
       </w:r>
     </w:p>
@@ -6263,11 +6550,11 @@
       <w:pPr>
         <w:pStyle w:val="Heading3"/>
       </w:pPr>
-      <w:bookmarkStart w:id="43" w:name="_Toc35529673"/>
+      <w:bookmarkStart w:id="42" w:name="_Toc36472152"/>
       <w:r>
         <w:t>Data IDs (Meta Data)</w:t>
       </w:r>
-      <w:bookmarkEnd w:id="43"/>
+      <w:bookmarkEnd w:id="42"/>
     </w:p>
     <w:p>
       <w:pPr>
@@ -6490,10 +6777,7 @@
         </w:numPr>
       </w:pPr>
       <w:r>
-        <w:t>Data Type</w:t>
-      </w:r>
-      <w:r>
-        <w:t xml:space="preserve"> Number (</w:t>
+        <w:t>Data Type Number (</w:t>
       </w:r>
       <w:r>
         <w:rPr>
@@ -6543,14 +6827,11 @@
       <w:pPr>
         <w:pStyle w:val="Heading3"/>
       </w:pPr>
-      <w:bookmarkStart w:id="44" w:name="_Toc35529674"/>
-      <w:r>
-        <w:t>Experiment</w:t>
-      </w:r>
-      <w:r>
-        <w:t xml:space="preserve"> IDs</w:t>
-      </w:r>
-      <w:bookmarkEnd w:id="44"/>
+      <w:bookmarkStart w:id="43" w:name="_Toc36472153"/>
+      <w:r>
+        <w:t>Experiment IDs</w:t>
+      </w:r>
+      <w:bookmarkEnd w:id="43"/>
     </w:p>
     <w:p>
       <w:pPr>
@@ -6560,19 +6841,7 @@
         <w:t>T</w:t>
       </w:r>
       <w:r>
-        <w:t xml:space="preserve">he </w:t>
-      </w:r>
-      <w:r>
-        <w:t>experiment</w:t>
-      </w:r>
-      <w:r>
-        <w:t xml:space="preserve"> ID is simply the </w:t>
-      </w:r>
-      <w:r>
-        <w:t>experiment</w:t>
-      </w:r>
-      <w:r>
-        <w:t xml:space="preserve"> ID from the meta data.</w:t>
+        <w:t>he experiment ID is simply the experiment ID from the meta data.</w:t>
       </w:r>
     </w:p>
     <w:p>
@@ -6622,7 +6891,6 @@
         <w:pStyle w:val="BodyText"/>
       </w:pPr>
       <w:r>
-        <w:lastRenderedPageBreak/>
         <w:t>The fully qualified key would be:</w:t>
       </w:r>
     </w:p>
@@ -6634,10 +6902,7 @@
         </w:numPr>
       </w:pPr>
       <w:r>
-        <w:t xml:space="preserve">Instrument ID + </w:t>
-      </w:r>
-      <w:r>
-        <w:t>Experiment ID</w:t>
+        <w:t>Instrument ID + Experiment ID</w:t>
       </w:r>
     </w:p>
     <w:p>
@@ -6683,14 +6948,11 @@
       <w:pPr>
         <w:pStyle w:val="Heading3"/>
       </w:pPr>
-      <w:bookmarkStart w:id="45" w:name="_Toc35529675"/>
-      <w:r>
-        <w:t>Group</w:t>
-      </w:r>
-      <w:r>
-        <w:t xml:space="preserve"> IDs</w:t>
-      </w:r>
-      <w:bookmarkEnd w:id="45"/>
+      <w:bookmarkStart w:id="44" w:name="_Toc36472154"/>
+      <w:r>
+        <w:t>Group IDs</w:t>
+      </w:r>
+      <w:bookmarkEnd w:id="44"/>
     </w:p>
     <w:p>
       <w:pPr>
@@ -6761,10 +7023,7 @@
         </w:numPr>
       </w:pPr>
       <w:r>
-        <w:t>Instrument ID + Experiment ID</w:t>
-      </w:r>
-      <w:r>
-        <w:t xml:space="preserve"> + Group ID</w:t>
+        <w:t>Instrument ID + Experiment ID + Group ID</w:t>
       </w:r>
     </w:p>
     <w:p>
@@ -6811,27 +7070,18 @@
       <w:pPr>
         <w:pStyle w:val="Heading3"/>
       </w:pPr>
-      <w:bookmarkStart w:id="46" w:name="_Toc35529676"/>
-      <w:r>
-        <w:t>Sequence</w:t>
-      </w:r>
-      <w:r>
-        <w:t xml:space="preserve"> IDs</w:t>
-      </w:r>
-      <w:bookmarkEnd w:id="46"/>
-    </w:p>
-    <w:p>
-      <w:pPr>
-        <w:pStyle w:val="BodyText"/>
-      </w:pPr>
-      <w:r>
-        <w:t xml:space="preserve">The </w:t>
-      </w:r>
-      <w:r>
-        <w:t>sequence (or run) identifier is simply a number (integer) starting from zero (0).</w:t>
-      </w:r>
-      <w:r>
-        <w:t xml:space="preserve"> ID is simply the group ID from the meta data.</w:t>
+      <w:bookmarkStart w:id="45" w:name="_Toc36472155"/>
+      <w:r>
+        <w:t>Sequence IDs</w:t>
+      </w:r>
+      <w:bookmarkEnd w:id="45"/>
+    </w:p>
+    <w:p>
+      <w:pPr>
+        <w:pStyle w:val="BodyText"/>
+      </w:pPr>
+      <w:r>
+        <w:t>The sequence (or run) identifier is simply a number (integer) starting from zero (0). ID is simply the group ID from the meta data.</w:t>
       </w:r>
     </w:p>
     <w:p>
@@ -6855,10 +7105,7 @@
         </w:numPr>
       </w:pPr>
       <w:r>
-        <w:t>Instrument ID + Experiment ID + Group ID</w:t>
-      </w:r>
-      <w:r>
-        <w:t xml:space="preserve"> + Sequence Number</w:t>
+        <w:t>Instrument ID + Experiment ID + Group ID + Sequence Number</w:t>
       </w:r>
     </w:p>
     <w:p>
@@ -6893,13 +7140,7 @@
         <w:rPr>
           <w:rFonts w:ascii="Courier New" w:hAnsi="Courier New" w:cs="Courier New"/>
         </w:rPr>
-        <w:t>/GRP-0</w:t>
-      </w:r>
-      <w:r>
-        <w:rPr>
-          <w:rFonts w:ascii="Courier New" w:hAnsi="Courier New" w:cs="Courier New"/>
-        </w:rPr>
-        <w:t>/SEQ-0</w:t>
+        <w:t>/GRP-0/SEQ-0</w:t>
       </w:r>
     </w:p>
     <w:p>
@@ -6926,11 +7167,11 @@
       <w:pPr>
         <w:pStyle w:val="Heading3"/>
       </w:pPr>
-      <w:bookmarkStart w:id="47" w:name="_Toc35529677"/>
+      <w:bookmarkStart w:id="46" w:name="_Toc36472156"/>
       <w:r>
         <w:t>Workflow Description IDs</w:t>
       </w:r>
-      <w:bookmarkEnd w:id="47"/>
+      <w:bookmarkEnd w:id="46"/>
     </w:p>
     <w:p>
       <w:pPr>
@@ -6980,7 +7221,6 @@
         <w:pStyle w:val="BodyText"/>
       </w:pPr>
       <w:r>
-        <w:lastRenderedPageBreak/>
         <w:t xml:space="preserve">Default Workflow Descriptions.  </w:t>
       </w:r>
       <w:r>
@@ -7100,6 +7340,7 @@
         <w:pStyle w:val="BodyText"/>
       </w:pPr>
       <w:r>
+        <w:lastRenderedPageBreak/>
         <w:t>Group keys are the fully qualified id of the group as follows:</w:t>
       </w:r>
     </w:p>
@@ -7183,10 +7424,7 @@
         <w:t>REDUCE&amp;STITCH</w:t>
       </w:r>
       <w:r>
-        <w:t xml:space="preserve"> </w:t>
-      </w:r>
-      <w:r>
-        <w:t>– This is to indicate behavior to reduce the incoming data set and immediately stitch it together with the other data sets.</w:t>
+        <w:t xml:space="preserve"> – This is to indicate behavior to reduce the incoming data set and immediately stitch it together with the other data sets.</w:t>
       </w:r>
     </w:p>
     <w:p>
@@ -7233,7 +7471,15 @@
         <w:pStyle w:val="BodyText"/>
       </w:pPr>
       <w:r>
-        <w:t xml:space="preserve">Each sequence does not get it own unique workflow description.  The workflow description to be used on a set of sequences is expected to be derived from the data type of the data set.  For this </w:t>
+        <w:t xml:space="preserve">Each sequence does not get </w:t>
+      </w:r>
+      <w:proofErr w:type="spellStart"/>
+      <w:r>
+        <w:t>it</w:t>
+      </w:r>
+      <w:proofErr w:type="spellEnd"/>
+      <w:r>
+        <w:t xml:space="preserve"> own unique workflow description.  The workflow description to be used on a set of sequences is expected to be derived from the data type of the data set.  For this </w:t>
       </w:r>
       <w:proofErr w:type="gramStart"/>
       <w:r>
@@ -7252,16 +7498,7 @@
         </w:numPr>
       </w:pPr>
       <w:r>
-        <w:t>Sequence</w:t>
-      </w:r>
-      <w:r>
-        <w:t xml:space="preserve"> workflow description prefix: WD</w:t>
-      </w:r>
-      <w:r>
-        <w:t>T</w:t>
-      </w:r>
-      <w:r>
-        <w:t>-&lt;#&gt;</w:t>
+        <w:t>Sequence workflow description prefix: WDT-&lt;#&gt;</w:t>
       </w:r>
     </w:p>
     <w:p>
@@ -7332,32 +7569,20 @@
         <w:t>T</w:t>
       </w:r>
       <w:r>
-        <w:t xml:space="preserve"> indicates </w:t>
-      </w:r>
-      <w:r>
-        <w:t>data type</w:t>
-      </w:r>
-    </w:p>
-    <w:p>
-      <w:pPr>
-        <w:pStyle w:val="BodyText"/>
-      </w:pPr>
-    </w:p>
-    <w:p>
-      <w:pPr>
-        <w:pStyle w:val="BodyText"/>
-      </w:pPr>
-      <w:r>
-        <w:t>Sequence</w:t>
-      </w:r>
-      <w:r>
-        <w:t xml:space="preserve"> keys are the fully qualified id of the group </w:t>
-      </w:r>
-      <w:r>
-        <w:t xml:space="preserve">plus the data type </w:t>
-      </w:r>
-      <w:r>
-        <w:t>as follows:</w:t>
+        <w:t xml:space="preserve"> indicates data type</w:t>
+      </w:r>
+    </w:p>
+    <w:p>
+      <w:pPr>
+        <w:pStyle w:val="BodyText"/>
+      </w:pPr>
+    </w:p>
+    <w:p>
+      <w:pPr>
+        <w:pStyle w:val="BodyText"/>
+      </w:pPr>
+      <w:r>
+        <w:t>Sequence keys are the fully qualified id of the group plus the data type as follows:</w:t>
       </w:r>
     </w:p>
     <w:p>
@@ -7368,7 +7593,6 @@
         </w:numPr>
       </w:pPr>
       <w:r>
-        <w:lastRenderedPageBreak/>
         <w:t xml:space="preserve">Ex: </w:t>
       </w:r>
       <w:r>
@@ -7393,13 +7617,7 @@
         <w:rPr>
           <w:rFonts w:ascii="Courier New" w:hAnsi="Courier New" w:cs="Courier New"/>
         </w:rPr>
-        <w:t>/GRP-0</w:t>
-      </w:r>
-      <w:r>
-        <w:rPr>
-          <w:rFonts w:ascii="Courier New" w:hAnsi="Courier New" w:cs="Courier New"/>
-        </w:rPr>
-        <w:t>/DT-0</w:t>
+        <w:t>/GRP-0/DT-0</w:t>
       </w:r>
     </w:p>
     <w:p>
@@ -7421,21 +7639,34 @@
       <w:pPr>
         <w:pStyle w:val="Heading3"/>
       </w:pPr>
-      <w:bookmarkStart w:id="48" w:name="_Toc35529678"/>
-      <w:r>
-        <w:t>Task</w:t>
-      </w:r>
-      <w:r>
-        <w:t xml:space="preserve"> IDs</w:t>
-      </w:r>
-      <w:bookmarkEnd w:id="48"/>
-    </w:p>
-    <w:p>
-      <w:pPr>
-        <w:pStyle w:val="BodyText"/>
-      </w:pPr>
-      <w:r>
-        <w:t>Tasks are simple elements and don’t belong to anything until the are group in a workflow description.</w:t>
+      <w:bookmarkStart w:id="47" w:name="_Toc36472157"/>
+      <w:r>
+        <w:t>Task IDs</w:t>
+      </w:r>
+      <w:bookmarkEnd w:id="47"/>
+    </w:p>
+    <w:p>
+      <w:pPr>
+        <w:pStyle w:val="BodyText"/>
+      </w:pPr>
+      <w:r>
+        <w:t xml:space="preserve">Tasks are simple elements and don’t belong to anything until </w:t>
+      </w:r>
+      <w:proofErr w:type="spellStart"/>
+      <w:r>
+        <w:t>the</w:t>
+      </w:r>
+      <w:proofErr w:type="spellEnd"/>
+      <w:r>
+        <w:t xml:space="preserve"> </w:t>
+      </w:r>
+      <w:proofErr w:type="spellStart"/>
+      <w:r>
+        <w:t>are</w:t>
+      </w:r>
+      <w:proofErr w:type="spellEnd"/>
+      <w:r>
+        <w:t xml:space="preserve"> group in a workflow description.</w:t>
       </w:r>
       <w:r>
         <w:t xml:space="preserve">  The identifiers reflect this with a simple prefix and a unique number.  However, there are two different prefixes, one for tasks that belong to group workflow descriptions and tasks that belong to sequence workflow descriptions.</w:t>
@@ -7449,13 +7680,7 @@
         </w:numPr>
       </w:pPr>
       <w:r>
-        <w:t xml:space="preserve">Group </w:t>
-      </w:r>
-      <w:r>
-        <w:t xml:space="preserve">Task Prefix: </w:t>
-      </w:r>
-      <w:r>
-        <w:t xml:space="preserve"> </w:t>
+        <w:t xml:space="preserve">Group Task Prefix:  </w:t>
       </w:r>
       <w:r>
         <w:rPr>
@@ -7484,10 +7709,7 @@
         </w:numPr>
       </w:pPr>
       <w:r>
-        <w:t>Sequence</w:t>
-      </w:r>
-      <w:r>
-        <w:t xml:space="preserve"> Task Prefix:  </w:t>
+        <w:t xml:space="preserve">Sequence Task Prefix:  </w:t>
       </w:r>
       <w:r>
         <w:rPr>
@@ -7516,11 +7738,11 @@
       <w:pPr>
         <w:pStyle w:val="Heading3"/>
       </w:pPr>
-      <w:bookmarkStart w:id="49" w:name="_Toc35529679"/>
+      <w:bookmarkStart w:id="48" w:name="_Toc36472158"/>
       <w:r>
         <w:t>Workflow IDs</w:t>
       </w:r>
-      <w:bookmarkEnd w:id="49"/>
+      <w:bookmarkEnd w:id="48"/>
     </w:p>
     <w:p>
       <w:pPr>
@@ -7564,6 +7786,7 @@
         </w:numPr>
       </w:pPr>
       <w:r>
+        <w:lastRenderedPageBreak/>
         <w:t>Experiment ID</w:t>
       </w:r>
       <w:r>
@@ -7761,6 +7984,101 @@
       <w:r>
         <w:t>Stuff</w:t>
       </w:r>
+    </w:p>
+    <w:p>
+      <w:pPr>
+        <w:pStyle w:val="Heading1"/>
+      </w:pPr>
+      <w:r>
+        <w:t>Thoughts, Questions, Notes</w:t>
+      </w:r>
+    </w:p>
+    <w:p>
+      <w:pPr>
+        <w:pStyle w:val="InfoBlue"/>
+      </w:pPr>
+      <w:r>
+        <w:t>[This subsection is the start of the primary document content.  Note that bullet and number lists should be of text style Normal.  Normal is single spaced]  It is recommended to place the captions at the top of tables and graphics.</w:t>
+      </w:r>
+    </w:p>
+    <w:p>
+      <w:pPr>
+        <w:pStyle w:val="BodyText"/>
+      </w:pPr>
+      <w:r>
+        <w:t>&lt;primary text&gt;</w:t>
+      </w:r>
+    </w:p>
+    <w:p>
+      <w:pPr>
+        <w:pStyle w:val="Heading2"/>
+      </w:pPr>
+      <w:r>
+        <w:t>Stateless workflow</w:t>
+      </w:r>
+    </w:p>
+    <w:p>
+      <w:pPr>
+        <w:pStyle w:val="BodyText"/>
+      </w:pPr>
+      <w:r>
+        <w:t xml:space="preserve">I need to read more about stateless workflows.  However, a thought is that the states of a workflow could be classes that are called.  The “State” class could be specialized for any activity.  Events may trigger behavior in the </w:t>
+      </w:r>
+      <w:proofErr w:type="spellStart"/>
+      <w:r>
+        <w:t>activitity</w:t>
+      </w:r>
+      <w:proofErr w:type="spellEnd"/>
+      <w:r>
+        <w:t xml:space="preserve"> or a transition to another “State”.  Some thing to think about.  Maybe another solution to this AR workflow system.</w:t>
+      </w:r>
+    </w:p>
+    <w:p>
+      <w:pPr>
+        <w:pStyle w:val="BodyText"/>
+      </w:pPr>
+    </w:p>
+    <w:p>
+      <w:pPr>
+        <w:pStyle w:val="Heading2"/>
+      </w:pPr>
+      <w:r>
+        <w:t>Workflo</w:t>
+      </w:r>
+      <w:bookmarkStart w:id="49" w:name="_GoBack"/>
+      <w:bookmarkEnd w:id="49"/>
+      <w:r>
+        <w:t>w State</w:t>
+      </w:r>
+    </w:p>
+    <w:p>
+      <w:pPr>
+        <w:pStyle w:val="BodyText"/>
+      </w:pPr>
+      <w:r>
+        <w:t xml:space="preserve">Currently I have some level of workflow state going to a workflow Task.  In this way the Task updates the state without having to persist the state itself.  This allows for the Task to be used/reused multiple times without having to create a new instant of a Task that is stateful.  However, I don’t do this with the </w:t>
+      </w:r>
+      <w:proofErr w:type="spellStart"/>
+      <w:r>
+        <w:t>WorkflowDescription</w:t>
+      </w:r>
+      <w:proofErr w:type="spellEnd"/>
+      <w:r>
+        <w:t xml:space="preserve">.  Should I?  Currently the Workflow manages the activity and behavior.  Why do this?  Instead would it work for the </w:t>
+      </w:r>
+      <w:proofErr w:type="spellStart"/>
+      <w:r>
+        <w:t>WorkflowDescription</w:t>
+      </w:r>
+      <w:proofErr w:type="spellEnd"/>
+      <w:r>
+        <w:t xml:space="preserve"> to have the behavior to process the tasks?  As with Tasks the workflow state could be passed into the </w:t>
+      </w:r>
+      <w:proofErr w:type="spellStart"/>
+      <w:r>
+        <w:t>WorkflowDescription</w:t>
+      </w:r>
+      <w:proofErr w:type="spellEnd"/>
     </w:p>
     <w:p>
       <w:pPr>
@@ -8399,7 +8717,7 @@
               <w:rPr>
                 <w:noProof/>
               </w:rPr>
-              <w:t>2/28/2020 8:57:00 AM</w:t>
+              <w:t>3/30/2020 3:27:00 PM</w:t>
             </w:r>
           </w:fldSimple>
         </w:p>
@@ -11474,6 +11792,8 @@
   <w:rsids>
     <w:rsidRoot w:val="00D31F2D"/>
     <w:rsid w:val="000E2F81"/>
+    <w:rsid w:val="00471C9C"/>
+    <w:rsid w:val="00506B45"/>
     <w:rsid w:val="00523A6D"/>
     <w:rsid w:val="007A7E75"/>
     <w:rsid w:val="00A33E6F"/>
@@ -12247,7 +12567,7 @@
 </file>
 
 <file path=customXml/itemProps1.xml><?xml version="1.0" encoding="utf-8"?>
-<ds:datastoreItem xmlns:ds="http://schemas.openxmlformats.org/officeDocument/2006/customXml" ds:itemID="{EBDFC3B6-3B73-4D52-92A7-A23477EB738A}">
+<ds:datastoreItem xmlns:ds="http://schemas.openxmlformats.org/officeDocument/2006/customXml" ds:itemID="{2B1FAA27-1D04-4304-BA49-966A7B356334}">
   <ds:schemaRefs>
     <ds:schemaRef ds:uri="http://schemas.openxmlformats.org/officeDocument/2006/bibliography"/>
   </ds:schemaRefs>

</xml_diff>

<commit_message>
Placed Actions in their own package
Signed-off-by: John Hetrick <hetrickjm@ornl.gov>
</commit_message>
<xml_diff>
--- a/org.eclipse.ice.modeling/docs/ARv2_SDD.docx
+++ b/org.eclipse.ice.modeling/docs/ARv2_SDD.docx
@@ -567,8 +567,6 @@
       <w:r>
         <w:fldChar w:fldCharType="separate"/>
       </w:r>
-      <w:bookmarkStart w:id="0" w:name="_GoBack"/>
-      <w:bookmarkEnd w:id="0"/>
       <w:r>
         <w:rPr>
           <w:noProof/>
@@ -6418,22 +6416,22 @@
       <w:pPr>
         <w:pStyle w:val="Heading1"/>
       </w:pPr>
-      <w:bookmarkStart w:id="1" w:name="_Toc456598586"/>
-      <w:bookmarkStart w:id="2" w:name="_Toc456600917"/>
-      <w:bookmarkStart w:id="3" w:name="_Toc36824501"/>
+      <w:bookmarkStart w:id="0" w:name="_Toc456598586"/>
+      <w:bookmarkStart w:id="1" w:name="_Toc456600917"/>
+      <w:bookmarkStart w:id="2" w:name="_Toc36824501"/>
       <w:r>
         <w:t>Introduction</w:t>
       </w:r>
+      <w:bookmarkEnd w:id="0"/>
       <w:bookmarkEnd w:id="1"/>
       <w:bookmarkEnd w:id="2"/>
-      <w:bookmarkEnd w:id="3"/>
     </w:p>
     <w:p>
       <w:pPr>
         <w:pStyle w:val="InfoBlue"/>
       </w:pPr>
-      <w:bookmarkStart w:id="4" w:name="_Toc456598587"/>
-      <w:bookmarkStart w:id="5" w:name="_Toc456600918"/>
+      <w:bookmarkStart w:id="3" w:name="_Toc456598587"/>
+      <w:bookmarkStart w:id="4" w:name="_Toc456600918"/>
       <w:r>
         <w:t xml:space="preserve">[The introduction of the </w:t>
       </w:r>
@@ -6462,13 +6460,13 @@
       <w:pPr>
         <w:pStyle w:val="Heading2"/>
       </w:pPr>
-      <w:bookmarkStart w:id="6" w:name="_Toc36824502"/>
+      <w:bookmarkStart w:id="5" w:name="_Toc36824502"/>
       <w:r>
         <w:t>Purpose</w:t>
       </w:r>
+      <w:bookmarkEnd w:id="3"/>
       <w:bookmarkEnd w:id="4"/>
       <w:bookmarkEnd w:id="5"/>
-      <w:bookmarkEnd w:id="6"/>
     </w:p>
     <w:p>
       <w:pPr>
@@ -6510,15 +6508,15 @@
       <w:pPr>
         <w:pStyle w:val="Heading2"/>
       </w:pPr>
-      <w:bookmarkStart w:id="7" w:name="_Toc456598588"/>
-      <w:bookmarkStart w:id="8" w:name="_Toc456600919"/>
-      <w:bookmarkStart w:id="9" w:name="_Toc36824503"/>
+      <w:bookmarkStart w:id="6" w:name="_Toc456598588"/>
+      <w:bookmarkStart w:id="7" w:name="_Toc456600919"/>
+      <w:bookmarkStart w:id="8" w:name="_Toc36824503"/>
       <w:r>
         <w:t>Scope</w:t>
       </w:r>
+      <w:bookmarkEnd w:id="6"/>
       <w:bookmarkEnd w:id="7"/>
       <w:bookmarkEnd w:id="8"/>
-      <w:bookmarkEnd w:id="9"/>
     </w:p>
     <w:p>
       <w:pPr>
@@ -6580,15 +6578,15 @@
       <w:pPr>
         <w:pStyle w:val="Heading2"/>
       </w:pPr>
-      <w:bookmarkStart w:id="10" w:name="_Toc456598590"/>
-      <w:bookmarkStart w:id="11" w:name="_Toc456600921"/>
-      <w:bookmarkStart w:id="12" w:name="_Toc36824504"/>
+      <w:bookmarkStart w:id="9" w:name="_Toc456598590"/>
+      <w:bookmarkStart w:id="10" w:name="_Toc456600921"/>
+      <w:bookmarkStart w:id="11" w:name="_Toc36824504"/>
       <w:r>
         <w:t>References</w:t>
       </w:r>
+      <w:bookmarkEnd w:id="9"/>
       <w:bookmarkEnd w:id="10"/>
       <w:bookmarkEnd w:id="11"/>
-      <w:bookmarkEnd w:id="12"/>
     </w:p>
     <w:p>
       <w:pPr>
@@ -6647,17 +6645,17 @@
       <w:pPr>
         <w:pStyle w:val="Heading2"/>
       </w:pPr>
-      <w:bookmarkStart w:id="13" w:name="_Toc456598589"/>
-      <w:bookmarkStart w:id="14" w:name="_Toc456600920"/>
-      <w:bookmarkStart w:id="15" w:name="_Ref97365248"/>
-      <w:bookmarkStart w:id="16" w:name="_Toc36824505"/>
+      <w:bookmarkStart w:id="12" w:name="_Toc456598589"/>
+      <w:bookmarkStart w:id="13" w:name="_Toc456600920"/>
+      <w:bookmarkStart w:id="14" w:name="_Ref97365248"/>
+      <w:bookmarkStart w:id="15" w:name="_Toc36824505"/>
       <w:r>
         <w:t>Definitions, Acronyms, and Abbreviations</w:t>
       </w:r>
+      <w:bookmarkEnd w:id="12"/>
       <w:bookmarkEnd w:id="13"/>
       <w:bookmarkEnd w:id="14"/>
       <w:bookmarkEnd w:id="15"/>
-      <w:bookmarkEnd w:id="16"/>
     </w:p>
     <w:p>
       <w:pPr>
@@ -6714,13 +6712,13 @@
       <w:pPr>
         <w:pStyle w:val="Heading3"/>
       </w:pPr>
-      <w:bookmarkStart w:id="17" w:name="_Toc440459060"/>
-      <w:bookmarkStart w:id="18" w:name="_Toc36824506"/>
+      <w:bookmarkStart w:id="16" w:name="_Toc440459060"/>
+      <w:bookmarkStart w:id="17" w:name="_Toc36824506"/>
       <w:r>
         <w:t>Acronyms</w:t>
       </w:r>
+      <w:bookmarkEnd w:id="16"/>
       <w:bookmarkEnd w:id="17"/>
-      <w:bookmarkEnd w:id="18"/>
     </w:p>
     <w:tbl>
       <w:tblPr>
@@ -6856,11 +6854,11 @@
       <w:pPr>
         <w:pStyle w:val="Heading3"/>
       </w:pPr>
-      <w:bookmarkStart w:id="19" w:name="_Toc36824507"/>
+      <w:bookmarkStart w:id="18" w:name="_Toc36824507"/>
       <w:r>
         <w:t>Terms and Definitions</w:t>
       </w:r>
-      <w:bookmarkEnd w:id="19"/>
+      <w:bookmarkEnd w:id="18"/>
     </w:p>
     <w:tbl>
       <w:tblPr>
@@ -6982,11 +6980,11 @@
       <w:pPr>
         <w:pStyle w:val="Heading2"/>
       </w:pPr>
-      <w:bookmarkStart w:id="20" w:name="_Toc36824508"/>
+      <w:bookmarkStart w:id="19" w:name="_Toc36824508"/>
       <w:r>
         <w:t>Overview</w:t>
       </w:r>
-      <w:bookmarkEnd w:id="20"/>
+      <w:bookmarkEnd w:id="19"/>
     </w:p>
     <w:p>
       <w:pPr>
@@ -7051,12 +7049,12 @@
       <w:r>
         <w:br w:type="page"/>
       </w:r>
-      <w:bookmarkStart w:id="21" w:name="_Toc36824509"/>
+      <w:bookmarkStart w:id="20" w:name="_Toc36824509"/>
       <w:r>
         <w:lastRenderedPageBreak/>
         <w:t>System Overview (Black Box Context</w:t>
       </w:r>
-      <w:bookmarkEnd w:id="21"/>
+      <w:bookmarkEnd w:id="20"/>
     </w:p>
     <w:p>
       <w:pPr>
@@ -7158,11 +7156,11 @@
       <w:pPr>
         <w:pStyle w:val="Heading2"/>
       </w:pPr>
-      <w:bookmarkStart w:id="22" w:name="_Toc36824510"/>
+      <w:bookmarkStart w:id="21" w:name="_Toc36824510"/>
       <w:r>
         <w:t>Actors</w:t>
       </w:r>
-      <w:bookmarkEnd w:id="22"/>
+      <w:bookmarkEnd w:id="21"/>
     </w:p>
     <w:p>
       <w:pPr>
@@ -7390,11 +7388,11 @@
       <w:pPr>
         <w:pStyle w:val="Heading2"/>
       </w:pPr>
-      <w:bookmarkStart w:id="23" w:name="_Toc36824511"/>
+      <w:bookmarkStart w:id="22" w:name="_Toc36824511"/>
       <w:r>
         <w:t>Data Exchanges</w:t>
       </w:r>
-      <w:bookmarkEnd w:id="23"/>
+      <w:bookmarkEnd w:id="22"/>
     </w:p>
     <w:p>
       <w:pPr>
@@ -7424,14 +7422,14 @@
       <w:pPr>
         <w:pStyle w:val="Heading3"/>
       </w:pPr>
-      <w:bookmarkStart w:id="24" w:name="_Toc36824512"/>
+      <w:bookmarkStart w:id="23" w:name="_Toc36824512"/>
       <w:r>
         <w:t>Post Process Msg</w:t>
       </w:r>
       <w:r>
         <w:t>,</w:t>
       </w:r>
-      <w:bookmarkEnd w:id="24"/>
+      <w:bookmarkEnd w:id="23"/>
       <w:r>
         <w:t xml:space="preserve"> </w:t>
       </w:r>
@@ -7485,11 +7483,11 @@
       <w:pPr>
         <w:pStyle w:val="Heading3"/>
       </w:pPr>
-      <w:bookmarkStart w:id="25" w:name="_Toc36824513"/>
+      <w:bookmarkStart w:id="24" w:name="_Toc36824513"/>
       <w:r>
         <w:t>Reduction Cmnd</w:t>
       </w:r>
-      <w:bookmarkEnd w:id="25"/>
+      <w:bookmarkEnd w:id="24"/>
     </w:p>
     <w:p>
       <w:pPr>
@@ -7570,11 +7568,11 @@
       <w:pPr>
         <w:pStyle w:val="Heading3"/>
       </w:pPr>
-      <w:bookmarkStart w:id="26" w:name="_Toc36824514"/>
+      <w:bookmarkStart w:id="25" w:name="_Toc36824514"/>
       <w:r>
         <w:t>Reduction Status Msg</w:t>
       </w:r>
-      <w:bookmarkEnd w:id="26"/>
+      <w:bookmarkEnd w:id="25"/>
     </w:p>
     <w:p>
       <w:pPr>
@@ -7684,11 +7682,11 @@
       <w:pPr>
         <w:pStyle w:val="Heading3"/>
       </w:pPr>
-      <w:bookmarkStart w:id="27" w:name="_Toc36824515"/>
+      <w:bookmarkStart w:id="26" w:name="_Toc36824515"/>
       <w:r>
         <w:t>Experiment Information</w:t>
       </w:r>
-      <w:bookmarkEnd w:id="27"/>
+      <w:bookmarkEnd w:id="26"/>
     </w:p>
     <w:p>
       <w:pPr>
@@ -7731,11 +7729,11 @@
       <w:pPr>
         <w:pStyle w:val="Heading3"/>
       </w:pPr>
-      <w:bookmarkStart w:id="28" w:name="_Toc36824516"/>
+      <w:bookmarkStart w:id="27" w:name="_Toc36824516"/>
       <w:r>
         <w:t>Workflow Information</w:t>
       </w:r>
-      <w:bookmarkEnd w:id="28"/>
+      <w:bookmarkEnd w:id="27"/>
     </w:p>
     <w:p>
       <w:pPr>
@@ -7778,7 +7776,7 @@
       <w:pPr>
         <w:pStyle w:val="Heading3"/>
       </w:pPr>
-      <w:bookmarkStart w:id="29" w:name="_Toc36824517"/>
+      <w:bookmarkStart w:id="28" w:name="_Toc36824517"/>
       <w:r>
         <w:t>Workflow Description</w:t>
       </w:r>
@@ -7788,7 +7786,7 @@
       <w:r>
         <w:t>Information</w:t>
       </w:r>
-      <w:bookmarkEnd w:id="29"/>
+      <w:bookmarkEnd w:id="28"/>
     </w:p>
     <w:p>
       <w:pPr>
@@ -7855,11 +7853,11 @@
       <w:pPr>
         <w:pStyle w:val="Heading3"/>
       </w:pPr>
-      <w:bookmarkStart w:id="30" w:name="_Toc36824518"/>
+      <w:bookmarkStart w:id="29" w:name="_Toc36824518"/>
       <w:r>
         <w:t>Heartbeat Msg</w:t>
       </w:r>
-      <w:bookmarkEnd w:id="30"/>
+      <w:bookmarkEnd w:id="29"/>
     </w:p>
     <w:p>
       <w:pPr>
@@ -7910,84 +7908,84 @@
       <w:pPr>
         <w:pStyle w:val="Heading3"/>
       </w:pPr>
-      <w:bookmarkStart w:id="31" w:name="_Toc36824519"/>
+      <w:bookmarkStart w:id="30" w:name="_Toc36824519"/>
       <w:r>
         <w:t>User Reduction Cmnds</w:t>
       </w:r>
+      <w:bookmarkEnd w:id="30"/>
+    </w:p>
+    <w:p>
+      <w:pPr>
+        <w:pStyle w:val="BodyText"/>
+      </w:pPr>
+      <w:r>
+        <w:t xml:space="preserve">Actor: User (TBD) </w:t>
+      </w:r>
+    </w:p>
+    <w:p>
+      <w:pPr>
+        <w:pStyle w:val="BodyText"/>
+      </w:pPr>
+      <w:r>
+        <w:t>Action: &lt;&lt;send&gt;&gt;,</w:t>
+      </w:r>
+    </w:p>
+    <w:p>
+      <w:pPr>
+        <w:pStyle w:val="BodyText"/>
+      </w:pPr>
+      <w:r>
+        <w:t xml:space="preserve">The User Reduction Cmnds entity is a notion message sent by the User (TBD) actor that communicates a re-reduction of a set of experiment data.  This entity has yet to be fully understood as the </w:t>
+      </w:r>
+      <w:r>
+        <w:t>usage scenarios associated with re-reduction of experiment data has not yet been fleshed out.</w:t>
+      </w:r>
+    </w:p>
+    <w:p>
+      <w:pPr>
+        <w:pStyle w:val="BodyText"/>
+      </w:pPr>
+    </w:p>
+    <w:p>
+      <w:pPr>
+        <w:pStyle w:val="BodyText"/>
+      </w:pPr>
+    </w:p>
+    <w:p>
+      <w:pPr>
+        <w:pStyle w:val="Heading1"/>
+      </w:pPr>
+      <w:bookmarkStart w:id="31" w:name="_Toc36824520"/>
+      <w:r>
+        <w:t>Interfaces &amp; Protocols</w:t>
+      </w:r>
       <w:bookmarkEnd w:id="31"/>
     </w:p>
     <w:p>
       <w:pPr>
-        <w:pStyle w:val="BodyText"/>
-      </w:pPr>
-      <w:r>
-        <w:t xml:space="preserve">Actor: User (TBD) </w:t>
-      </w:r>
-    </w:p>
-    <w:p>
-      <w:pPr>
-        <w:pStyle w:val="BodyText"/>
-      </w:pPr>
-      <w:r>
-        <w:t>Action: &lt;&lt;send&gt;&gt;,</w:t>
-      </w:r>
-    </w:p>
-    <w:p>
-      <w:pPr>
-        <w:pStyle w:val="BodyText"/>
-      </w:pPr>
-      <w:r>
-        <w:t xml:space="preserve">The User Reduction Cmnds entity is a notion message sent by the User (TBD) actor that communicates a re-reduction of a set of experiment data.  This entity has yet to be fully understood as the </w:t>
-      </w:r>
-      <w:r>
-        <w:t>usage scenarios associated with re-reduction of experiment data has not yet been fleshed out.</w:t>
-      </w:r>
-    </w:p>
-    <w:p>
-      <w:pPr>
-        <w:pStyle w:val="BodyText"/>
-      </w:pPr>
-    </w:p>
-    <w:p>
-      <w:pPr>
-        <w:pStyle w:val="BodyText"/>
-      </w:pPr>
-    </w:p>
-    <w:p>
-      <w:pPr>
-        <w:pStyle w:val="Heading1"/>
-      </w:pPr>
-      <w:bookmarkStart w:id="32" w:name="_Toc36824520"/>
-      <w:r>
-        <w:t>Interfaces &amp; Protocols</w:t>
+        <w:pStyle w:val="InfoBlue"/>
+      </w:pPr>
+      <w:r>
+        <w:t>[This subsection is the start of the primary document content.  Note that bullet and number lists should be of text style Normal.  Normal is single spaced]  It is recommended to place the captions at the top of tables and graphics.</w:t>
+      </w:r>
+    </w:p>
+    <w:p>
+      <w:pPr>
+        <w:pStyle w:val="BodyText"/>
+      </w:pPr>
+      <w:r>
+        <w:t>&lt;primary text&gt;</w:t>
+      </w:r>
+    </w:p>
+    <w:p>
+      <w:pPr>
+        <w:pStyle w:val="Heading2"/>
+      </w:pPr>
+      <w:bookmarkStart w:id="32" w:name="_Toc36824521"/>
+      <w:r>
+        <w:t>POSTPROCESS.DATA_Ready</w:t>
       </w:r>
       <w:bookmarkEnd w:id="32"/>
-    </w:p>
-    <w:p>
-      <w:pPr>
-        <w:pStyle w:val="InfoBlue"/>
-      </w:pPr>
-      <w:r>
-        <w:t>[This subsection is the start of the primary document content.  Note that bullet and number lists should be of text style Normal.  Normal is single spaced]  It is recommended to place the captions at the top of tables and graphics.</w:t>
-      </w:r>
-    </w:p>
-    <w:p>
-      <w:pPr>
-        <w:pStyle w:val="BodyText"/>
-      </w:pPr>
-      <w:r>
-        <w:t>&lt;primary text&gt;</w:t>
-      </w:r>
-    </w:p>
-    <w:p>
-      <w:pPr>
-        <w:pStyle w:val="Heading2"/>
-      </w:pPr>
-      <w:bookmarkStart w:id="33" w:name="_Toc36824521"/>
-      <w:r>
-        <w:t>POSTPROCESS.DATA_Ready</w:t>
-      </w:r>
-      <w:bookmarkEnd w:id="33"/>
     </w:p>
     <w:p>
       <w:pPr>
@@ -8108,11 +8106,11 @@
       <w:pPr>
         <w:pStyle w:val="Heading2"/>
       </w:pPr>
-      <w:bookmarkStart w:id="34" w:name="_Toc36824522"/>
+      <w:bookmarkStart w:id="33" w:name="_Toc36824522"/>
       <w:r>
         <w:t>Other Protocol Messages</w:t>
       </w:r>
-      <w:bookmarkEnd w:id="34"/>
+      <w:bookmarkEnd w:id="33"/>
     </w:p>
     <w:p>
       <w:pPr>
@@ -8172,11 +8170,11 @@
       <w:pPr>
         <w:pStyle w:val="Heading1"/>
       </w:pPr>
-      <w:bookmarkStart w:id="35" w:name="_Toc36824523"/>
+      <w:bookmarkStart w:id="34" w:name="_Toc36824523"/>
       <w:r>
         <w:t>Use-Case View (High Level Functional Requirements)</w:t>
       </w:r>
-      <w:bookmarkEnd w:id="35"/>
+      <w:bookmarkEnd w:id="34"/>
     </w:p>
     <w:p>
       <w:pPr>
@@ -8260,7 +8258,7 @@
       <w:pPr>
         <w:pStyle w:val="Heading2"/>
       </w:pPr>
-      <w:bookmarkStart w:id="36" w:name="_Toc36824524"/>
+      <w:bookmarkStart w:id="35" w:name="_Toc36824524"/>
       <w:r>
         <w:t>Use Case: Setup Workflow System</w:t>
       </w:r>
@@ -8276,7 +8274,7 @@
       <w:r>
         <w:t>)</w:t>
       </w:r>
-      <w:bookmarkEnd w:id="36"/>
+      <w:bookmarkEnd w:id="35"/>
     </w:p>
     <w:p>
       <w:pPr>
@@ -8369,7 +8367,7 @@
       <w:pPr>
         <w:pStyle w:val="Heading2"/>
       </w:pPr>
-      <w:bookmarkStart w:id="37" w:name="_Toc36824525"/>
+      <w:bookmarkStart w:id="36" w:name="_Toc36824525"/>
       <w:r>
         <w:t>Use Case</w:t>
       </w:r>
@@ -8391,7 +8389,7 @@
       <w:r>
         <w:t>)</w:t>
       </w:r>
-      <w:bookmarkEnd w:id="37"/>
+      <w:bookmarkEnd w:id="36"/>
     </w:p>
     <w:p>
       <w:pPr>
@@ -8568,7 +8566,7 @@
       <w:pPr>
         <w:pStyle w:val="Heading2"/>
       </w:pPr>
-      <w:bookmarkStart w:id="38" w:name="_Toc36824526"/>
+      <w:bookmarkStart w:id="37" w:name="_Toc36824526"/>
       <w:r>
         <w:t>Use Case: Add (CRUD) Workflow Description (Procedure)</w:t>
       </w:r>
@@ -8584,7 +8582,7 @@
       <w:r>
         <w:t>)</w:t>
       </w:r>
-      <w:bookmarkEnd w:id="38"/>
+      <w:bookmarkEnd w:id="37"/>
     </w:p>
     <w:p>
       <w:pPr>
@@ -8728,7 +8726,7 @@
       <w:pPr>
         <w:pStyle w:val="Heading2"/>
       </w:pPr>
-      <w:bookmarkStart w:id="39" w:name="_Toc36824527"/>
+      <w:bookmarkStart w:id="38" w:name="_Toc36824527"/>
       <w:r>
         <w:t xml:space="preserve">Use Case: Perform New Reduction on Existing </w:t>
       </w:r>
@@ -8750,7 +8748,7 @@
       <w:r>
         <w:t>)</w:t>
       </w:r>
-      <w:bookmarkEnd w:id="39"/>
+      <w:bookmarkEnd w:id="38"/>
     </w:p>
     <w:p>
       <w:pPr>
@@ -8835,7 +8833,7 @@
       <w:pPr>
         <w:pStyle w:val="Heading2"/>
       </w:pPr>
-      <w:bookmarkStart w:id="40" w:name="_Toc36824528"/>
+      <w:bookmarkStart w:id="39" w:name="_Toc36824528"/>
       <w:r>
         <w:t>Use Case: Rerun Existing Data Set (</w:t>
       </w:r>
@@ -8848,7 +8846,7 @@
       <w:r>
         <w:t>)</w:t>
       </w:r>
-      <w:bookmarkEnd w:id="40"/>
+      <w:bookmarkEnd w:id="39"/>
     </w:p>
     <w:p>
       <w:pPr>
@@ -8929,11 +8927,11 @@
       <w:pPr>
         <w:pStyle w:val="Heading2"/>
       </w:pPr>
-      <w:bookmarkStart w:id="41" w:name="_Toc36824529"/>
+      <w:bookmarkStart w:id="40" w:name="_Toc36824529"/>
       <w:r>
         <w:t>Other Relevant Information</w:t>
       </w:r>
-      <w:bookmarkEnd w:id="41"/>
+      <w:bookmarkEnd w:id="40"/>
     </w:p>
     <w:p>
       <w:pPr>
@@ -9202,11 +9200,11 @@
       <w:pPr>
         <w:pStyle w:val="Heading1"/>
       </w:pPr>
-      <w:bookmarkStart w:id="42" w:name="_Toc36824530"/>
+      <w:bookmarkStart w:id="41" w:name="_Toc36824530"/>
       <w:r>
         <w:t>System Architecture (Abstract Components)</w:t>
       </w:r>
-      <w:bookmarkEnd w:id="42"/>
+      <w:bookmarkEnd w:id="41"/>
     </w:p>
     <w:p>
       <w:pPr>
@@ -9324,75 +9322,75 @@
       <w:pPr>
         <w:pStyle w:val="Heading1"/>
       </w:pPr>
-      <w:bookmarkStart w:id="43" w:name="_Toc36824531"/>
+      <w:bookmarkStart w:id="42" w:name="_Toc36824531"/>
       <w:r>
         <w:t>Use-Case Realizations</w:t>
       </w:r>
+      <w:bookmarkEnd w:id="42"/>
+    </w:p>
+    <w:p>
+      <w:pPr>
+        <w:pStyle w:val="InfoBlue"/>
+      </w:pPr>
+      <w:r>
+        <w:t>[This subsection is the start of the primary document content.  Note that bullet and number lists should be of text style Normal.  Normal is single spaced]  It is recommended to place the captions at the top of tables and graphics.</w:t>
+      </w:r>
+    </w:p>
+    <w:p>
+      <w:pPr>
+        <w:pStyle w:val="BodyText"/>
+      </w:pPr>
+      <w:r>
+        <w:t>&lt;primary text&gt;</w:t>
+      </w:r>
+    </w:p>
+    <w:p>
+      <w:pPr>
+        <w:pStyle w:val="Heading2"/>
+      </w:pPr>
+      <w:bookmarkStart w:id="43" w:name="_Toc36824532"/>
+      <w:r>
+        <w:t>Use Case: Setup Workflow System (</w:t>
+      </w:r>
+      <w:r>
+        <w:rPr>
+          <w:highlight w:val="yellow"/>
+        </w:rPr>
+        <w:t>NEEDS WORK</w:t>
+      </w:r>
+      <w:r>
+        <w:t>)</w:t>
+      </w:r>
       <w:bookmarkEnd w:id="43"/>
     </w:p>
     <w:p>
       <w:pPr>
-        <w:pStyle w:val="InfoBlue"/>
-      </w:pPr>
-      <w:r>
-        <w:t>[This subsection is the start of the primary document content.  Note that bullet and number lists should be of text style Normal.  Normal is single spaced]  It is recommended to place the captions at the top of tables and graphics.</w:t>
-      </w:r>
-    </w:p>
-    <w:p>
-      <w:pPr>
-        <w:pStyle w:val="BodyText"/>
-      </w:pPr>
-      <w:r>
-        <w:t>&lt;primary text&gt;</w:t>
-      </w:r>
-    </w:p>
-    <w:p>
-      <w:pPr>
-        <w:pStyle w:val="Heading2"/>
-      </w:pPr>
-      <w:bookmarkStart w:id="44" w:name="_Toc36824532"/>
-      <w:r>
-        <w:t>Use Case: Setup Workflow System (</w:t>
-      </w:r>
-      <w:r>
-        <w:rPr>
-          <w:highlight w:val="yellow"/>
-        </w:rPr>
-        <w:t>NEEDS WORK</w:t>
-      </w:r>
-      <w:r>
-        <w:t>)</w:t>
+        <w:pStyle w:val="BodyText"/>
+      </w:pPr>
+      <w:r>
+        <w:t>See Use Case description above</w:t>
+      </w:r>
+    </w:p>
+    <w:p>
+      <w:pPr>
+        <w:pStyle w:val="BodyText"/>
+      </w:pPr>
+    </w:p>
+    <w:p>
+      <w:pPr>
+        <w:pStyle w:val="Heading3"/>
+      </w:pPr>
+      <w:bookmarkStart w:id="44" w:name="_Toc36824533"/>
+      <w:r>
+        <w:t>Scenario</w:t>
+      </w:r>
+      <w:r>
+        <w:t xml:space="preserve"> 1: Prototype (Test)</w:t>
+      </w:r>
+      <w:r>
+        <w:t xml:space="preserve"> Startup Sequence</w:t>
       </w:r>
       <w:bookmarkEnd w:id="44"/>
-    </w:p>
-    <w:p>
-      <w:pPr>
-        <w:pStyle w:val="BodyText"/>
-      </w:pPr>
-      <w:r>
-        <w:t>See Use Case description above</w:t>
-      </w:r>
-    </w:p>
-    <w:p>
-      <w:pPr>
-        <w:pStyle w:val="BodyText"/>
-      </w:pPr>
-    </w:p>
-    <w:p>
-      <w:pPr>
-        <w:pStyle w:val="Heading3"/>
-      </w:pPr>
-      <w:bookmarkStart w:id="45" w:name="_Toc36824533"/>
-      <w:r>
-        <w:t>Scenario</w:t>
-      </w:r>
-      <w:r>
-        <w:t xml:space="preserve"> 1: Prototype (Test)</w:t>
-      </w:r>
-      <w:r>
-        <w:t xml:space="preserve"> Startup Sequence</w:t>
-      </w:r>
-      <w:bookmarkEnd w:id="45"/>
     </w:p>
     <w:p>
       <w:pPr>
@@ -9468,7 +9466,7 @@
       <w:pPr>
         <w:pStyle w:val="Heading2"/>
       </w:pPr>
-      <w:bookmarkStart w:id="46" w:name="_Toc36824534"/>
+      <w:bookmarkStart w:id="45" w:name="_Toc36824534"/>
       <w:r>
         <w:t>Use Case: Reduce Data Set (</w:t>
       </w:r>
@@ -9481,33 +9479,33 @@
       <w:r>
         <w:t>)</w:t>
       </w:r>
+      <w:bookmarkEnd w:id="45"/>
+    </w:p>
+    <w:p>
+      <w:pPr>
+        <w:pStyle w:val="BodyText"/>
+      </w:pPr>
+      <w:r>
+        <w:t>See Use Case description above</w:t>
+      </w:r>
+    </w:p>
+    <w:p>
+      <w:pPr>
+        <w:pStyle w:val="BodyText"/>
+      </w:pPr>
+    </w:p>
+    <w:p>
+      <w:pPr>
+        <w:pStyle w:val="Heading3"/>
+      </w:pPr>
+      <w:bookmarkStart w:id="46" w:name="_Toc36824535"/>
+      <w:r>
+        <w:t>Scenario 1:</w:t>
+      </w:r>
+      <w:r>
+        <w:t xml:space="preserve"> First Data Set for New Experiment</w:t>
+      </w:r>
       <w:bookmarkEnd w:id="46"/>
-    </w:p>
-    <w:p>
-      <w:pPr>
-        <w:pStyle w:val="BodyText"/>
-      </w:pPr>
-      <w:r>
-        <w:t>See Use Case description above</w:t>
-      </w:r>
-    </w:p>
-    <w:p>
-      <w:pPr>
-        <w:pStyle w:val="BodyText"/>
-      </w:pPr>
-    </w:p>
-    <w:p>
-      <w:pPr>
-        <w:pStyle w:val="Heading3"/>
-      </w:pPr>
-      <w:bookmarkStart w:id="47" w:name="_Toc36824535"/>
-      <w:r>
-        <w:t>Scenario 1:</w:t>
-      </w:r>
-      <w:r>
-        <w:t xml:space="preserve"> First Data Set for New Experiment</w:t>
-      </w:r>
-      <w:bookmarkEnd w:id="47"/>
     </w:p>
     <w:p>
       <w:pPr>
@@ -9578,7 +9576,7 @@
       <w:pPr>
         <w:pStyle w:val="Heading2"/>
       </w:pPr>
-      <w:bookmarkStart w:id="48" w:name="_Toc36824536"/>
+      <w:bookmarkStart w:id="47" w:name="_Toc36824536"/>
       <w:r>
         <w:t>Use Case: Rerun Existing Run Set (</w:t>
       </w:r>
@@ -9591,12 +9589,64 @@
       <w:r>
         <w:t>)</w:t>
       </w:r>
+      <w:bookmarkEnd w:id="47"/>
+    </w:p>
+    <w:p>
+      <w:pPr>
+        <w:pStyle w:val="BodyText"/>
+      </w:pPr>
+      <w:r>
+        <w:t>See Use Case description above</w:t>
+      </w:r>
+    </w:p>
+    <w:p>
+      <w:pPr>
+        <w:pStyle w:val="BodyText"/>
+      </w:pPr>
+    </w:p>
+    <w:p>
+      <w:pPr>
+        <w:pStyle w:val="Heading3"/>
+      </w:pPr>
+      <w:bookmarkStart w:id="48" w:name="_Toc36824537"/>
+      <w:r>
+        <w:t>Scenario 1:</w:t>
+      </w:r>
       <w:bookmarkEnd w:id="48"/>
     </w:p>
     <w:p>
       <w:pPr>
         <w:pStyle w:val="BodyText"/>
       </w:pPr>
+    </w:p>
+    <w:p>
+      <w:pPr>
+        <w:pStyle w:val="BodyText"/>
+      </w:pPr>
+    </w:p>
+    <w:p>
+      <w:pPr>
+        <w:pStyle w:val="Heading2"/>
+      </w:pPr>
+      <w:bookmarkStart w:id="49" w:name="_Toc36824538"/>
+      <w:r>
+        <w:t>Use Case: Perform New Reduction on Existing Data Set (</w:t>
+      </w:r>
+      <w:r>
+        <w:rPr>
+          <w:highlight w:val="yellow"/>
+        </w:rPr>
+        <w:t>NEEDS WORK</w:t>
+      </w:r>
+      <w:r>
+        <w:t>)</w:t>
+      </w:r>
+      <w:bookmarkEnd w:id="49"/>
+    </w:p>
+    <w:p>
+      <w:pPr>
+        <w:pStyle w:val="BodyText"/>
+      </w:pPr>
       <w:r>
         <w:t>See Use Case description above</w:t>
       </w:r>
@@ -9610,11 +9660,11 @@
       <w:pPr>
         <w:pStyle w:val="Heading3"/>
       </w:pPr>
-      <w:bookmarkStart w:id="49" w:name="_Toc36824537"/>
+      <w:bookmarkStart w:id="50" w:name="_Toc36824539"/>
       <w:r>
         <w:t>Scenario 1:</w:t>
       </w:r>
-      <w:bookmarkEnd w:id="49"/>
+      <w:bookmarkEnd w:id="50"/>
     </w:p>
     <w:p>
       <w:pPr>
@@ -9630,9 +9680,9 @@
       <w:pPr>
         <w:pStyle w:val="Heading2"/>
       </w:pPr>
-      <w:bookmarkStart w:id="50" w:name="_Toc36824538"/>
-      <w:r>
-        <w:t>Use Case: Perform New Reduction on Existing Data Set (</w:t>
+      <w:bookmarkStart w:id="51" w:name="_Toc36824540"/>
+      <w:r>
+        <w:t>Use Case: Add (CRUD) Workflow Description (</w:t>
       </w:r>
       <w:r>
         <w:rPr>
@@ -9643,7 +9693,7 @@
       <w:r>
         <w:t>)</w:t>
       </w:r>
-      <w:bookmarkEnd w:id="50"/>
+      <w:bookmarkEnd w:id="51"/>
     </w:p>
     <w:p>
       <w:pPr>
@@ -9662,84 +9712,32 @@
       <w:pPr>
         <w:pStyle w:val="Heading3"/>
       </w:pPr>
-      <w:bookmarkStart w:id="51" w:name="_Toc36824539"/>
-      <w:r>
-        <w:t>Scenario 1:</w:t>
-      </w:r>
-      <w:bookmarkEnd w:id="51"/>
-    </w:p>
-    <w:p>
-      <w:pPr>
-        <w:pStyle w:val="BodyText"/>
-      </w:pPr>
-    </w:p>
-    <w:p>
-      <w:pPr>
-        <w:pStyle w:val="BodyText"/>
-      </w:pPr>
-    </w:p>
-    <w:p>
-      <w:pPr>
-        <w:pStyle w:val="Heading2"/>
-      </w:pPr>
-      <w:bookmarkStart w:id="52" w:name="_Toc36824540"/>
-      <w:r>
-        <w:t>Use Case: Add (CRUD) Workflow Description (</w:t>
-      </w:r>
-      <w:r>
-        <w:rPr>
-          <w:highlight w:val="yellow"/>
-        </w:rPr>
-        <w:t>NEEDS WORK</w:t>
-      </w:r>
-      <w:r>
-        <w:t>)</w:t>
-      </w:r>
-      <w:bookmarkEnd w:id="52"/>
-    </w:p>
-    <w:p>
-      <w:pPr>
-        <w:pStyle w:val="BodyText"/>
-      </w:pPr>
-      <w:r>
-        <w:t>See Use Case description above</w:t>
-      </w:r>
-    </w:p>
-    <w:p>
-      <w:pPr>
-        <w:pStyle w:val="BodyText"/>
-      </w:pPr>
-    </w:p>
-    <w:p>
-      <w:pPr>
-        <w:pStyle w:val="Heading3"/>
-      </w:pPr>
-      <w:bookmarkStart w:id="53" w:name="_Toc36824541"/>
+      <w:bookmarkStart w:id="52" w:name="_Toc36824541"/>
       <w:r>
         <w:lastRenderedPageBreak/>
         <w:t>Scenario 1:</w:t>
       </w:r>
+      <w:bookmarkEnd w:id="52"/>
+    </w:p>
+    <w:p>
+      <w:pPr>
+        <w:pStyle w:val="BodyText"/>
+      </w:pPr>
+    </w:p>
+    <w:p>
+      <w:pPr>
+        <w:pStyle w:val="BodyText"/>
+      </w:pPr>
+    </w:p>
+    <w:p>
+      <w:pPr>
+        <w:pStyle w:val="Heading1"/>
+      </w:pPr>
+      <w:bookmarkStart w:id="53" w:name="_Toc36824542"/>
+      <w:r>
+        <w:t>Design</w:t>
+      </w:r>
       <w:bookmarkEnd w:id="53"/>
-    </w:p>
-    <w:p>
-      <w:pPr>
-        <w:pStyle w:val="BodyText"/>
-      </w:pPr>
-    </w:p>
-    <w:p>
-      <w:pPr>
-        <w:pStyle w:val="BodyText"/>
-      </w:pPr>
-    </w:p>
-    <w:p>
-      <w:pPr>
-        <w:pStyle w:val="Heading1"/>
-      </w:pPr>
-      <w:bookmarkStart w:id="54" w:name="_Toc36824542"/>
-      <w:r>
-        <w:t>Design</w:t>
-      </w:r>
-      <w:bookmarkEnd w:id="54"/>
     </w:p>
     <w:p>
       <w:pPr>
@@ -9904,10 +9902,46 @@
       <w:pPr>
         <w:pStyle w:val="Heading2"/>
       </w:pPr>
-      <w:bookmarkStart w:id="55" w:name="_Toc36824543"/>
+      <w:bookmarkStart w:id="54" w:name="_Toc36824543"/>
       <w:r>
         <w:t>WorkflowSystem</w:t>
       </w:r>
+      <w:bookmarkEnd w:id="54"/>
+    </w:p>
+    <w:p>
+      <w:pPr>
+        <w:pStyle w:val="BodyText"/>
+      </w:pPr>
+      <w:r>
+        <w:t>&lt;model diagram&gt;</w:t>
+      </w:r>
+    </w:p>
+    <w:p>
+      <w:pPr>
+        <w:pStyle w:val="BodyText"/>
+      </w:pPr>
+      <w:r>
+        <w:t xml:space="preserve">This component represents the entire workflow system.  This is the black box.  It contains all the other pieces (components) of the systems </w:t>
+      </w:r>
+    </w:p>
+    <w:p>
+      <w:pPr>
+        <w:pStyle w:val="BodyText"/>
+      </w:pPr>
+    </w:p>
+    <w:p>
+      <w:pPr>
+        <w:pStyle w:val="BodyText"/>
+      </w:pPr>
+    </w:p>
+    <w:p>
+      <w:pPr>
+        <w:pStyle w:val="Heading2"/>
+      </w:pPr>
+      <w:bookmarkStart w:id="55" w:name="_Toc36824544"/>
+      <w:r>
+        <w:t>WorkflowEngine</w:t>
+      </w:r>
       <w:bookmarkEnd w:id="55"/>
     </w:p>
     <w:p>
@@ -9923,13 +9957,8 @@
         <w:pStyle w:val="BodyText"/>
       </w:pPr>
       <w:r>
-        <w:t xml:space="preserve">This component represents the entire workflow system.  This is the black box.  It contains all the other pieces (components) of the systems </w:t>
-      </w:r>
-    </w:p>
-    <w:p>
-      <w:pPr>
-        <w:pStyle w:val="BodyText"/>
-      </w:pPr>
+        <w:t>The workflow engine is the part of the system responsible for receiving incoming messages and invoking the correct workflow to process the message.  It is also responsible for sending any actions from a workflow that are to be executed by an actor (e.g. a Reducer).</w:t>
+      </w:r>
     </w:p>
     <w:p>
       <w:pPr>
@@ -9940,42 +9969,11 @@
       <w:pPr>
         <w:pStyle w:val="Heading2"/>
       </w:pPr>
-      <w:bookmarkStart w:id="56" w:name="_Toc36824544"/>
-      <w:r>
-        <w:t>WorkflowEngine</w:t>
+      <w:bookmarkStart w:id="56" w:name="_Toc36824545"/>
+      <w:r>
+        <w:t>WorkflowDescription</w:t>
       </w:r>
       <w:bookmarkEnd w:id="56"/>
-    </w:p>
-    <w:p>
-      <w:pPr>
-        <w:pStyle w:val="BodyText"/>
-      </w:pPr>
-      <w:r>
-        <w:t>&lt;model diagram&gt;</w:t>
-      </w:r>
-    </w:p>
-    <w:p>
-      <w:pPr>
-        <w:pStyle w:val="BodyText"/>
-      </w:pPr>
-      <w:r>
-        <w:t>The workflow engine is the part of the system responsible for receiving incoming messages and invoking the correct workflow to process the message.  It is also responsible for sending any actions from a workflow that are to be executed by an actor (e.g. a Reducer).</w:t>
-      </w:r>
-    </w:p>
-    <w:p>
-      <w:pPr>
-        <w:pStyle w:val="BodyText"/>
-      </w:pPr>
-    </w:p>
-    <w:p>
-      <w:pPr>
-        <w:pStyle w:val="Heading2"/>
-      </w:pPr>
-      <w:bookmarkStart w:id="57" w:name="_Toc36824545"/>
-      <w:r>
-        <w:t>WorkflowDescription</w:t>
-      </w:r>
-      <w:bookmarkEnd w:id="57"/>
     </w:p>
     <w:p>
       <w:pPr>
@@ -10003,10 +10001,47 @@
       <w:pPr>
         <w:pStyle w:val="Heading2"/>
       </w:pPr>
-      <w:bookmarkStart w:id="58" w:name="_Toc36824546"/>
+      <w:bookmarkStart w:id="57" w:name="_Toc36824546"/>
       <w:r>
         <w:t>Workflow</w:t>
       </w:r>
+      <w:bookmarkEnd w:id="57"/>
+    </w:p>
+    <w:p>
+      <w:pPr>
+        <w:pStyle w:val="BodyText"/>
+      </w:pPr>
+      <w:r>
+        <w:t>&lt;model diagram&gt;</w:t>
+      </w:r>
+    </w:p>
+    <w:p>
+      <w:pPr>
+        <w:pStyle w:val="BodyText"/>
+      </w:pPr>
+      <w:r>
+        <w:t>The workflow component contains the set of classes and behav</w:t>
+      </w:r>
+      <w:r>
+        <w:t>ior to bind data sets (or the reference to a data set) with workflow descriptions.  As workflow descriptions, along with their tasks, have no state, the workflow provides the state for the processing of the data sets.</w:t>
+      </w:r>
+    </w:p>
+    <w:p>
+      <w:pPr>
+        <w:pStyle w:val="BodyText"/>
+      </w:pPr>
+      <w:r>
+        <w:t>The Workflow implements the Composite pattern.  This allows the workflow engine to simply invoke a generic workflow.</w:t>
+      </w:r>
+    </w:p>
+    <w:p>
+      <w:pPr>
+        <w:pStyle w:val="Heading3"/>
+      </w:pPr>
+      <w:bookmarkStart w:id="58" w:name="_Toc36824547"/>
+      <w:r>
+        <w:t>Workflow</w:t>
+      </w:r>
       <w:bookmarkEnd w:id="58"/>
     </w:p>
     <w:p>
@@ -10014,6 +10049,191 @@
         <w:pStyle w:val="BodyText"/>
       </w:pPr>
       <w:r>
+        <w:t>Workflows are created dynamically and bind a data set (or the reference to a data set) with a WorkflowDescription.  It is this Workflow that holds the state of a data set that is waiting to be, is being, or has been processed.  For the AR Workflow System there are two specializations of the Workflow; one for processing a group of data sets (runs) and another for processing the data sets (runs) themselves.</w:t>
+      </w:r>
+    </w:p>
+    <w:p>
+      <w:pPr>
+        <w:pStyle w:val="BodyText"/>
+      </w:pPr>
+      <w:r>
+        <w:t xml:space="preserve">The workflow maintains most of the state while the specializations handle the specialized workflow processing.  </w:t>
+      </w:r>
+      <w:r>
+        <w:t>Currently</w:t>
+      </w:r>
+      <w:r>
+        <w:t>,</w:t>
+      </w:r>
+      <w:r>
+        <w:t xml:space="preserve"> workflows sequentially walk through a set of tasks from a workflow description.  However, it is the Tasks that understand</w:t>
+      </w:r>
+      <w:r>
+        <w:t xml:space="preserve"> how to preform the</w:t>
+      </w:r>
+      <w:r>
+        <w:t xml:space="preserve"> processing.  As the Tasks are stateless the workflow may pass itself or part of itself to </w:t>
+      </w:r>
+      <w:r>
+        <w:t>the T</w:t>
+      </w:r>
+      <w:r>
+        <w:t xml:space="preserve">ask so the task has context in which to </w:t>
+      </w:r>
+      <w:r>
+        <w:t>operate</w:t>
+      </w:r>
+      <w:r>
+        <w:t>.  (Details below.)</w:t>
+      </w:r>
+    </w:p>
+    <w:p>
+      <w:pPr>
+        <w:pStyle w:val="Heading3"/>
+      </w:pPr>
+      <w:bookmarkStart w:id="59" w:name="_Toc36824548"/>
+      <w:r>
+        <w:t>GroupWF</w:t>
+      </w:r>
+      <w:bookmarkEnd w:id="59"/>
+    </w:p>
+    <w:p>
+      <w:pPr>
+        <w:pStyle w:val="BodyText"/>
+      </w:pPr>
+      <w:r>
+        <w:t xml:space="preserve">The GroupWF is a workflow handles the workflow for a group of sequences (runs).  The group workflow is responsible for ensuring all sequences that belong to the group are processed appropriately.  The GroupWF contains other workflows, child workflows.  The child workflows are </w:t>
+      </w:r>
+      <w:r>
+        <w:t>sequence workflows (SeqWF) for processing each sequence that belongs to the group.</w:t>
+      </w:r>
+    </w:p>
+    <w:p>
+      <w:pPr>
+        <w:pStyle w:val="BodyText"/>
+      </w:pPr>
+      <w:r>
+        <w:t>While the workflow engine will invoke the parent workflow i</w:t>
+      </w:r>
+      <w:r>
+        <w:t>t is expected that the WorkflowEngine will</w:t>
+      </w:r>
+      <w:r>
+        <w:t xml:space="preserve"> actually be</w:t>
+      </w:r>
+      <w:r>
+        <w:t xml:space="preserve"> invok</w:t>
+      </w:r>
+      <w:r>
+        <w:t>ing</w:t>
+      </w:r>
+      <w:r>
+        <w:t xml:space="preserve"> the group workflow and the group workflow will invoke the appropriate child workflow</w:t>
+      </w:r>
+      <w:r>
+        <w:t>.</w:t>
+      </w:r>
+    </w:p>
+    <w:p>
+      <w:pPr>
+        <w:pStyle w:val="Heading3"/>
+      </w:pPr>
+      <w:bookmarkStart w:id="60" w:name="_Toc36824549"/>
+      <w:r>
+        <w:t>SeqWF</w:t>
+      </w:r>
+      <w:bookmarkEnd w:id="60"/>
+    </w:p>
+    <w:p>
+      <w:pPr>
+        <w:pStyle w:val="BodyText"/>
+      </w:pPr>
+      <w:r>
+        <w:t>The SeqWF specializes Workflow and handles the workflow for a sequence (run).</w:t>
+      </w:r>
+    </w:p>
+    <w:p>
+      <w:pPr>
+        <w:pStyle w:val="BodyText"/>
+      </w:pPr>
+    </w:p>
+    <w:p>
+      <w:pPr>
+        <w:pStyle w:val="Heading3"/>
+      </w:pPr>
+      <w:bookmarkStart w:id="61" w:name="_Toc36824550"/>
+      <w:r>
+        <w:t>TaskStatus</w:t>
+      </w:r>
+      <w:bookmarkEnd w:id="61"/>
+    </w:p>
+    <w:p>
+      <w:pPr>
+        <w:pStyle w:val="BodyText"/>
+      </w:pPr>
+      <w:r>
+        <w:t>The TaskStatus is a structure to hold the state of a task.  TaskStatus are expected to be collected into a table that represents the set of status for the Tasks that belong to the workflow description.</w:t>
+      </w:r>
+    </w:p>
+    <w:p>
+      <w:pPr>
+        <w:pStyle w:val="Heading3"/>
+      </w:pPr>
+      <w:bookmarkStart w:id="62" w:name="_Toc36824551"/>
+      <w:r>
+        <w:t>WorkflowRepo</w:t>
+      </w:r>
+      <w:bookmarkEnd w:id="62"/>
+    </w:p>
+    <w:p>
+      <w:pPr>
+        <w:pStyle w:val="BodyText"/>
+      </w:pPr>
+      <w:r>
+        <w:t>The WorkflowRepo represents a workflow repository.  It is the responsibility of the WorkflowRepo to return the correct workflow based on information contained in the meta data of a data set.</w:t>
+      </w:r>
+    </w:p>
+    <w:p>
+      <w:pPr>
+        <w:pStyle w:val="BodyText"/>
+      </w:pPr>
+      <w:r>
+        <w:t>If necessary a workflow is created if one does not already exist.</w:t>
+      </w:r>
+    </w:p>
+    <w:p>
+      <w:pPr>
+        <w:pStyle w:val="BodyText"/>
+      </w:pPr>
+      <w:r>
+        <w:t>It is anticipated that this will/could be a front end class to some sort of persistent storage of workflows.  The type of persistent storage to be used has not yet been considered so the design for how this class works in that context has not yet been done.</w:t>
+      </w:r>
+    </w:p>
+    <w:p>
+      <w:pPr>
+        <w:pStyle w:val="BodyText"/>
+      </w:pPr>
+    </w:p>
+    <w:p>
+      <w:pPr>
+        <w:pStyle w:val="BodyText"/>
+      </w:pPr>
+    </w:p>
+    <w:p>
+      <w:pPr>
+        <w:pStyle w:val="Heading2"/>
+      </w:pPr>
+      <w:bookmarkStart w:id="63" w:name="_Toc36824552"/>
+      <w:r>
+        <w:t>Experiment</w:t>
+      </w:r>
+      <w:bookmarkEnd w:id="63"/>
+    </w:p>
+    <w:p>
+      <w:pPr>
+        <w:pStyle w:val="BodyText"/>
+      </w:pPr>
+      <w:r>
         <w:t>&lt;model diagram&gt;</w:t>
       </w:r>
     </w:p>
@@ -10022,115 +10242,36 @@
         <w:pStyle w:val="BodyText"/>
       </w:pPr>
       <w:r>
-        <w:t>The workflow component contains the set of classes and behav</w:t>
-      </w:r>
-      <w:r>
-        <w:t>ior to bind data sets (or the reference to a data set) with workflow descriptions.  As workflow descriptions, along with their tasks, have no state, the workflow provides the state for the processing of the data sets.</w:t>
-      </w:r>
-    </w:p>
-    <w:p>
-      <w:pPr>
-        <w:pStyle w:val="BodyText"/>
-      </w:pPr>
-      <w:r>
-        <w:t>The Workflow implements the Composite pattern.  This allows the workflow engine to simply invoke a generic workflow.</w:t>
-      </w:r>
-    </w:p>
-    <w:p>
-      <w:pPr>
-        <w:pStyle w:val="Heading3"/>
-      </w:pPr>
-      <w:bookmarkStart w:id="59" w:name="_Toc36824547"/>
-      <w:r>
-        <w:t>Workflow</w:t>
-      </w:r>
-      <w:bookmarkEnd w:id="59"/>
-    </w:p>
-    <w:p>
-      <w:pPr>
-        <w:pStyle w:val="BodyText"/>
-      </w:pPr>
-      <w:r>
-        <w:t>Workflows are created dynamically and bind a data set (or the reference to a data set) with a WorkflowDescription.  It is this Workflow that holds the state of a data set that is waiting to be, is being, or has been processed.  For the AR Workflow System there are two specializations of the Workflow; one for processing a group of data sets (runs) and another for processing the data sets (runs) themselves.</w:t>
-      </w:r>
-    </w:p>
-    <w:p>
-      <w:pPr>
-        <w:pStyle w:val="BodyText"/>
-      </w:pPr>
-      <w:r>
-        <w:t xml:space="preserve">The workflow maintains most of the state while the specializations handle the specialized workflow processing.  </w:t>
-      </w:r>
-      <w:r>
-        <w:t>Currently</w:t>
-      </w:r>
-      <w:r>
-        <w:t>,</w:t>
-      </w:r>
-      <w:r>
-        <w:t xml:space="preserve"> workflows sequentially walk through a set of tasks from a workflow description.  However, it is the Tasks that understand</w:t>
-      </w:r>
-      <w:r>
-        <w:t xml:space="preserve"> how to preform the</w:t>
-      </w:r>
-      <w:r>
-        <w:t xml:space="preserve"> processing.  As the Tasks are stateless the workflow may pass itself or part of itself to </w:t>
-      </w:r>
-      <w:r>
-        <w:t>the T</w:t>
-      </w:r>
-      <w:r>
-        <w:t xml:space="preserve">ask so the task has context in which to </w:t>
-      </w:r>
-      <w:r>
-        <w:t>operate</w:t>
-      </w:r>
-      <w:r>
-        <w:t>.  (Details below.)</w:t>
-      </w:r>
-    </w:p>
-    <w:p>
-      <w:pPr>
-        <w:pStyle w:val="Heading3"/>
-      </w:pPr>
-      <w:bookmarkStart w:id="60" w:name="_Toc36824548"/>
-      <w:r>
-        <w:t>GroupWF</w:t>
-      </w:r>
-      <w:bookmarkEnd w:id="60"/>
-    </w:p>
-    <w:p>
-      <w:pPr>
-        <w:pStyle w:val="BodyText"/>
-      </w:pPr>
-      <w:r>
-        <w:t xml:space="preserve">The GroupWF is a workflow handles the workflow for a group of sequences (runs).  The group workflow is responsible for ensuring all sequences that belong to the group are processed appropriately.  The GroupWF contains other workflows, child workflows.  The child workflows are </w:t>
-      </w:r>
-      <w:r>
-        <w:t>sequence workflows (SeqWF) for processing each sequence that belongs to the group.</w:t>
-      </w:r>
-    </w:p>
-    <w:p>
-      <w:pPr>
-        <w:pStyle w:val="BodyText"/>
-      </w:pPr>
-      <w:r>
-        <w:t>While the workflow engine will invoke the parent workflow i</w:t>
-      </w:r>
-      <w:r>
-        <w:t>t is expected that the WorkflowEngine will</w:t>
-      </w:r>
-      <w:r>
-        <w:t xml:space="preserve"> actually be</w:t>
-      </w:r>
-      <w:r>
-        <w:t xml:space="preserve"> invok</w:t>
-      </w:r>
-      <w:r>
-        <w:t>ing</w:t>
-      </w:r>
-      <w:r>
-        <w:t xml:space="preserve"> the group workflow and the group workflow will invoke the appropriate child workflow</w:t>
+        <w:t>The experiment is all the information about an experiment.  This includes all the groups of runs (run sets), all the information and data about each specific run and any associated state information.  Each workflow will be included with the experiment.  Note that this Experiment is be used and referenced by systems other than the AR Workflow System.  It is likely that this system will only use part of the full set of experiment information, but that is out of scope for this system.</w:t>
+      </w:r>
+    </w:p>
+    <w:p>
+      <w:pPr>
+        <w:pStyle w:val="BodyText"/>
+      </w:pPr>
+    </w:p>
+    <w:p>
+      <w:pPr>
+        <w:pStyle w:val="Heading1"/>
+      </w:pPr>
+      <w:bookmarkStart w:id="64" w:name="_Toc36824553"/>
+      <w:r>
+        <w:t>Design Patter</w:t>
+      </w:r>
+      <w:r>
+        <w:t>n</w:t>
+      </w:r>
+      <w:r>
+        <w:t>s, Rules, &amp; Guideline</w:t>
+      </w:r>
+      <w:bookmarkEnd w:id="64"/>
+    </w:p>
+    <w:p>
+      <w:pPr>
+        <w:pStyle w:val="InfoBlue"/>
+      </w:pPr>
+      <w:r>
+        <w:t>[This subsection is the start of the primary document content.  Note that bullet and number lists should be of text style Normal.  Normal is single spaced]  It is recommended to place the captions at the top of tables and graphics</w:t>
       </w:r>
       <w:r>
         <w:t>.</w:t>
@@ -10138,83 +10279,11 @@
     </w:p>
     <w:p>
       <w:pPr>
-        <w:pStyle w:val="Heading3"/>
-      </w:pPr>
-      <w:bookmarkStart w:id="61" w:name="_Toc36824549"/>
-      <w:r>
-        <w:t>SeqWF</w:t>
-      </w:r>
-      <w:bookmarkEnd w:id="61"/>
-    </w:p>
-    <w:p>
-      <w:pPr>
-        <w:pStyle w:val="BodyText"/>
-      </w:pPr>
-      <w:r>
-        <w:t>The SeqWF specializes Workflow and handles the workflow for a sequence (run).</w:t>
-      </w:r>
-    </w:p>
-    <w:p>
-      <w:pPr>
-        <w:pStyle w:val="BodyText"/>
-      </w:pPr>
-    </w:p>
-    <w:p>
-      <w:pPr>
-        <w:pStyle w:val="Heading3"/>
-      </w:pPr>
-      <w:bookmarkStart w:id="62" w:name="_Toc36824550"/>
-      <w:r>
-        <w:t>TaskStatus</w:t>
-      </w:r>
-      <w:bookmarkEnd w:id="62"/>
-    </w:p>
-    <w:p>
-      <w:pPr>
-        <w:pStyle w:val="BodyText"/>
-      </w:pPr>
-      <w:r>
-        <w:t>The TaskStatus is a structure to hold the state of a task.  TaskStatus are expected to be collected into a table that represents the set of status for the Tasks that belong to the workflow description.</w:t>
-      </w:r>
-    </w:p>
-    <w:p>
-      <w:pPr>
-        <w:pStyle w:val="Heading3"/>
-      </w:pPr>
-      <w:bookmarkStart w:id="63" w:name="_Toc36824551"/>
-      <w:r>
-        <w:t>WorkflowRepo</w:t>
-      </w:r>
-      <w:bookmarkEnd w:id="63"/>
-    </w:p>
-    <w:p>
-      <w:pPr>
-        <w:pStyle w:val="BodyText"/>
-      </w:pPr>
-      <w:r>
-        <w:t>The WorkflowRepo represents a workflow repository.  It is the responsibility of the WorkflowRepo to return the correct workflow based on information contained in the meta data of a data set.</w:t>
-      </w:r>
-    </w:p>
-    <w:p>
-      <w:pPr>
-        <w:pStyle w:val="BodyText"/>
-      </w:pPr>
-      <w:r>
-        <w:t>If necessary a workflow is created if one does not already exist.</w:t>
-      </w:r>
-    </w:p>
-    <w:p>
-      <w:pPr>
-        <w:pStyle w:val="BodyText"/>
-      </w:pPr>
-      <w:r>
-        <w:t>It is anticipated that this will/could be a front end class to some sort of persistent storage of workflows.  The type of persistent storage to be used has not yet been considered so the design for how this class works in that context has not yet been done.</w:t>
-      </w:r>
-    </w:p>
-    <w:p>
-      <w:pPr>
-        <w:pStyle w:val="BodyText"/>
-      </w:pPr>
+        <w:pStyle w:val="BodyText"/>
+      </w:pPr>
+      <w:r>
+        <w:t>&lt;primary text&gt;</w:t>
+      </w:r>
     </w:p>
     <w:p>
       <w:pPr>
@@ -10225,82 +10294,11 @@
       <w:pPr>
         <w:pStyle w:val="Heading2"/>
       </w:pPr>
-      <w:bookmarkStart w:id="64" w:name="_Toc36824552"/>
-      <w:r>
-        <w:t>Experiment</w:t>
-      </w:r>
-      <w:bookmarkEnd w:id="64"/>
-    </w:p>
-    <w:p>
-      <w:pPr>
-        <w:pStyle w:val="BodyText"/>
-      </w:pPr>
-      <w:r>
-        <w:t>&lt;model diagram&gt;</w:t>
-      </w:r>
-    </w:p>
-    <w:p>
-      <w:pPr>
-        <w:pStyle w:val="BodyText"/>
-      </w:pPr>
-      <w:r>
-        <w:t>The experiment is all the information about an experiment.  This includes all the groups of runs (run sets), all the information and data about each specific run and any associated state information.  Each workflow will be included with the experiment.  Note that this Experiment is be used and referenced by systems other than the AR Workflow System.  It is likely that this system will only use part of the full set of experiment information, but that is out of scope for this system.</w:t>
-      </w:r>
-    </w:p>
-    <w:p>
-      <w:pPr>
-        <w:pStyle w:val="BodyText"/>
-      </w:pPr>
-    </w:p>
-    <w:p>
-      <w:pPr>
-        <w:pStyle w:val="Heading1"/>
-      </w:pPr>
-      <w:bookmarkStart w:id="65" w:name="_Toc36824553"/>
-      <w:r>
-        <w:t>Design Patter</w:t>
-      </w:r>
-      <w:r>
-        <w:t>n</w:t>
-      </w:r>
-      <w:r>
-        <w:t>s, Rules, &amp; Guideline</w:t>
+      <w:bookmarkStart w:id="65" w:name="_Toc36824554"/>
+      <w:r>
+        <w:t>ID Strategies</w:t>
       </w:r>
       <w:bookmarkEnd w:id="65"/>
-    </w:p>
-    <w:p>
-      <w:pPr>
-        <w:pStyle w:val="InfoBlue"/>
-      </w:pPr>
-      <w:r>
-        <w:t>[This subsection is the start of the primary document content.  Note that bullet and number lists should be of text style Normal.  Normal is single spaced]  It is recommended to place the captions at the top of tables and graphics</w:t>
-      </w:r>
-      <w:r>
-        <w:t>.</w:t>
-      </w:r>
-    </w:p>
-    <w:p>
-      <w:pPr>
-        <w:pStyle w:val="BodyText"/>
-      </w:pPr>
-      <w:r>
-        <w:t>&lt;primary text&gt;</w:t>
-      </w:r>
-    </w:p>
-    <w:p>
-      <w:pPr>
-        <w:pStyle w:val="BodyText"/>
-      </w:pPr>
-    </w:p>
-    <w:p>
-      <w:pPr>
-        <w:pStyle w:val="Heading2"/>
-      </w:pPr>
-      <w:bookmarkStart w:id="66" w:name="_Toc36824554"/>
-      <w:r>
-        <w:t>ID Strategies</w:t>
-      </w:r>
-      <w:bookmarkEnd w:id="66"/>
     </w:p>
     <w:p>
       <w:pPr>
@@ -10441,11 +10439,11 @@
       <w:pPr>
         <w:pStyle w:val="Heading3"/>
       </w:pPr>
-      <w:bookmarkStart w:id="67" w:name="_Toc36824555"/>
+      <w:bookmarkStart w:id="66" w:name="_Toc36824555"/>
       <w:r>
         <w:t>Data IDs (Meta Data)</w:t>
       </w:r>
-      <w:bookmarkEnd w:id="67"/>
+      <w:bookmarkEnd w:id="66"/>
     </w:p>
     <w:p>
       <w:pPr>
@@ -10719,11 +10717,11 @@
       <w:pPr>
         <w:pStyle w:val="Heading3"/>
       </w:pPr>
-      <w:bookmarkStart w:id="68" w:name="_Toc36824556"/>
+      <w:bookmarkStart w:id="67" w:name="_Toc36824556"/>
       <w:r>
         <w:t>Experiment IDs</w:t>
       </w:r>
-      <w:bookmarkEnd w:id="68"/>
+      <w:bookmarkEnd w:id="67"/>
     </w:p>
     <w:p>
       <w:pPr>
@@ -10840,11 +10838,11 @@
       <w:pPr>
         <w:pStyle w:val="Heading3"/>
       </w:pPr>
-      <w:bookmarkStart w:id="69" w:name="_Toc36824557"/>
+      <w:bookmarkStart w:id="68" w:name="_Toc36824557"/>
       <w:r>
         <w:t>Group IDs</w:t>
       </w:r>
-      <w:bookmarkEnd w:id="69"/>
+      <w:bookmarkEnd w:id="68"/>
     </w:p>
     <w:p>
       <w:pPr>
@@ -10962,11 +10960,11 @@
       <w:pPr>
         <w:pStyle w:val="Heading3"/>
       </w:pPr>
-      <w:bookmarkStart w:id="70" w:name="_Toc36824558"/>
+      <w:bookmarkStart w:id="69" w:name="_Toc36824558"/>
       <w:r>
         <w:t>Sequence IDs</w:t>
       </w:r>
-      <w:bookmarkEnd w:id="70"/>
+      <w:bookmarkEnd w:id="69"/>
     </w:p>
     <w:p>
       <w:pPr>
@@ -11044,11 +11042,11 @@
       <w:pPr>
         <w:pStyle w:val="Heading3"/>
       </w:pPr>
-      <w:bookmarkStart w:id="71" w:name="_Toc36824559"/>
+      <w:bookmarkStart w:id="70" w:name="_Toc36824559"/>
       <w:r>
         <w:t>Workflow Description IDs</w:t>
       </w:r>
-      <w:bookmarkEnd w:id="71"/>
+      <w:bookmarkEnd w:id="70"/>
     </w:p>
     <w:p>
       <w:pPr>
@@ -11459,11 +11457,11 @@
       <w:pPr>
         <w:pStyle w:val="Heading3"/>
       </w:pPr>
-      <w:bookmarkStart w:id="72" w:name="_Toc36824560"/>
+      <w:bookmarkStart w:id="71" w:name="_Toc36824560"/>
       <w:r>
         <w:t>Task IDs</w:t>
       </w:r>
-      <w:bookmarkEnd w:id="72"/>
+      <w:bookmarkEnd w:id="71"/>
     </w:p>
     <w:p>
       <w:pPr>
@@ -11542,11 +11540,11 @@
       <w:pPr>
         <w:pStyle w:val="Heading3"/>
       </w:pPr>
-      <w:bookmarkStart w:id="73" w:name="_Toc36824561"/>
+      <w:bookmarkStart w:id="72" w:name="_Toc36824561"/>
       <w:r>
         <w:t>Workflow IDs</w:t>
       </w:r>
-      <w:bookmarkEnd w:id="73"/>
+      <w:bookmarkEnd w:id="72"/>
     </w:p>
     <w:p>
       <w:pPr>
@@ -11710,69 +11708,160 @@
       <w:pPr>
         <w:pStyle w:val="Heading2"/>
       </w:pPr>
-      <w:bookmarkStart w:id="74" w:name="_Toc36824562"/>
+      <w:bookmarkStart w:id="73" w:name="_Toc36824562"/>
       <w:r>
         <w:t>Architectural/Design Rules</w:t>
       </w:r>
+      <w:bookmarkEnd w:id="73"/>
+    </w:p>
+    <w:p>
+      <w:pPr>
+        <w:pStyle w:val="BodyText"/>
+      </w:pPr>
+      <w:r>
+        <w:t>Facades and Proxies</w:t>
+      </w:r>
+    </w:p>
+    <w:p>
+      <w:pPr>
+        <w:pStyle w:val="BodyText"/>
+      </w:pPr>
+      <w:r>
+        <w:t xml:space="preserve">There a basic philosophy to follow.  All objects should interact as if they are all in the same program on the same computer.  This can be achieved by using interfaces, facades and proxies.  The idea is that if an object need to interact with another object, the calling object calls an interface for the called object.  The called object interface hides whether the called object is there or remote.  All the communication to the called object is to be hidden behind the interface.  This allows the core behavior of the program to be </w:t>
+      </w:r>
+      <w:r>
+        <w:t>created and the complications brought on by scaling and distribution to be hidden.  It also allows the those technologies to be more easily replaces over time without affecting the core code.</w:t>
+      </w:r>
+    </w:p>
+    <w:p>
+      <w:pPr>
+        <w:pStyle w:val="BodyText"/>
+      </w:pPr>
+      <w:r>
+        <w:rPr>
+          <w:highlight w:val="yellow"/>
+        </w:rPr>
+        <w:t>FLESH THIS OUT LATER - JXH</w:t>
+      </w:r>
+    </w:p>
+    <w:p>
+      <w:pPr>
+        <w:pStyle w:val="BodyText"/>
+      </w:pPr>
+    </w:p>
+    <w:p>
+      <w:pPr>
+        <w:pStyle w:val="BodyText"/>
+      </w:pPr>
+    </w:p>
+    <w:p>
+      <w:pPr>
+        <w:pStyle w:val="BodyText"/>
+      </w:pPr>
+      <w:r>
+        <w:t>Stuff</w:t>
+      </w:r>
+    </w:p>
+    <w:p>
+      <w:pPr>
+        <w:pStyle w:val="Heading1"/>
+      </w:pPr>
+      <w:bookmarkStart w:id="74" w:name="_Toc36824563"/>
+      <w:r>
+        <w:t>Thoughts, Questions, Notes</w:t>
+      </w:r>
       <w:bookmarkEnd w:id="74"/>
     </w:p>
     <w:p>
       <w:pPr>
-        <w:pStyle w:val="BodyText"/>
-      </w:pPr>
-      <w:r>
-        <w:t>Facades and Proxies</w:t>
-      </w:r>
-    </w:p>
-    <w:p>
-      <w:pPr>
-        <w:pStyle w:val="BodyText"/>
-      </w:pPr>
-      <w:r>
-        <w:t xml:space="preserve">There a basic philosophy to follow.  All objects should interact as if they are all in the same program on the same computer.  This can be achieved by using interfaces, facades and proxies.  The idea is that if an object need to interact with another object, the calling object calls an interface for the called object.  The called object interface hides whether the called object is there or remote.  All the communication to the called object is to be hidden behind the interface.  This allows the core behavior of the program to be </w:t>
-      </w:r>
-      <w:r>
-        <w:t>created and the complications brought on by scaling and distribution to be hidden.  It also allows the those technologies to be more easily replaces over time without affecting the core code.</w:t>
-      </w:r>
-    </w:p>
-    <w:p>
-      <w:pPr>
-        <w:pStyle w:val="BodyText"/>
-      </w:pPr>
-      <w:r>
-        <w:rPr>
-          <w:highlight w:val="yellow"/>
-        </w:rPr>
-        <w:t>FLESH THIS OUT LATER - JXH</w:t>
-      </w:r>
-    </w:p>
-    <w:p>
-      <w:pPr>
-        <w:pStyle w:val="BodyText"/>
-      </w:pPr>
-    </w:p>
-    <w:p>
-      <w:pPr>
-        <w:pStyle w:val="BodyText"/>
-      </w:pPr>
-    </w:p>
-    <w:p>
-      <w:pPr>
-        <w:pStyle w:val="BodyText"/>
-      </w:pPr>
-      <w:r>
-        <w:t>Stuff</w:t>
-      </w:r>
+        <w:pStyle w:val="InfoBlue"/>
+      </w:pPr>
+      <w:r>
+        <w:t>[This subsection is the start of the primary document content.  Note that bullet and number lists should be of text style Normal.  Normal is single spaced]  It is recommended to place the captions at the top of tables and graphics.</w:t>
+      </w:r>
+    </w:p>
+    <w:p>
+      <w:pPr>
+        <w:pStyle w:val="BodyText"/>
+      </w:pPr>
+      <w:r>
+        <w:t>&lt;primary text&gt;</w:t>
+      </w:r>
+    </w:p>
+    <w:p>
+      <w:pPr>
+        <w:pStyle w:val="Heading2"/>
+      </w:pPr>
+      <w:bookmarkStart w:id="75" w:name="_Toc36824564"/>
+      <w:r>
+        <w:t>Stateless workflow</w:t>
+      </w:r>
+      <w:bookmarkEnd w:id="75"/>
+    </w:p>
+    <w:p>
+      <w:pPr>
+        <w:pStyle w:val="BodyText"/>
+      </w:pPr>
+      <w:r>
+        <w:t>I need to read more about stateless workflows.  However, a thought is that the states of a workflow could be classes that are called.  The “State” class could be specialized for any activity.  Events may trigger behavior in the activitity or a transition to another “State”.  Some thing to think about.  Maybe another solution to this AR workflow system.</w:t>
+      </w:r>
+    </w:p>
+    <w:p>
+      <w:pPr>
+        <w:pStyle w:val="BodyText"/>
+      </w:pPr>
+    </w:p>
+    <w:p>
+      <w:pPr>
+        <w:pStyle w:val="Heading2"/>
+      </w:pPr>
+      <w:bookmarkStart w:id="76" w:name="_Toc36824565"/>
+      <w:r>
+        <w:t>Workflow State</w:t>
+      </w:r>
+      <w:bookmarkEnd w:id="76"/>
+    </w:p>
+    <w:p>
+      <w:pPr>
+        <w:pStyle w:val="BodyText"/>
+      </w:pPr>
+      <w:r>
+        <w:t>Currently I have some level of workflow state going to a workflow Task.  In this way the Task updates the state without having to persist the state itself.  This allows for the Task to be used/reused multiple times without having to create a new instant of a Task that is stateful.  However, I don’t do this with the WorkflowDescription.  Should I?  Currently the Workflow manages the activity and behavior.  Why do this?  Instead would it work for the WorkflowDescription to have the behavior to process the tasks?  As with Tasks the workflow state could be passed into the WorkflowDescription</w:t>
+      </w:r>
+      <w:r>
+        <w:t>.</w:t>
+      </w:r>
+    </w:p>
+    <w:p>
+      <w:pPr>
+        <w:pStyle w:val="BodyText"/>
+      </w:pPr>
+      <w:r>
+        <w:t>Strategy Pattern</w:t>
+      </w:r>
+    </w:p>
+    <w:p>
+      <w:pPr>
+        <w:pStyle w:val="BodyText"/>
+      </w:pPr>
+      <w:r>
+        <w:t>Investigate the Strategy Pattern as a way to handle different algorithms for processing data sets.  Can the WorkflowDescriptions use this pattern as the algorithm for data reduction may change over time.</w:t>
+      </w:r>
+    </w:p>
+    <w:p>
+      <w:pPr>
+        <w:pStyle w:val="BodyText"/>
+      </w:pPr>
     </w:p>
     <w:p>
       <w:pPr>
         <w:pStyle w:val="Heading1"/>
       </w:pPr>
-      <w:bookmarkStart w:id="75" w:name="_Toc36824563"/>
-      <w:r>
-        <w:t>Thoughts, Questions, Notes</w:t>
-      </w:r>
-      <w:bookmarkEnd w:id="75"/>
+      <w:bookmarkStart w:id="77" w:name="_Toc36824566"/>
+      <w:r>
+        <w:t>To Do</w:t>
+      </w:r>
+      <w:bookmarkEnd w:id="77"/>
     </w:p>
     <w:p>
       <w:pPr>
@@ -11787,26 +11876,126 @@
         <w:pStyle w:val="BodyText"/>
       </w:pPr>
       <w:r>
-        <w:t>&lt;primary text&gt;</w:t>
-      </w:r>
+        <w:t>This section contains a set of enhancements, improvements or just implementations to do at some point.</w:t>
+      </w:r>
+    </w:p>
+    <w:p>
+      <w:pPr>
+        <w:pStyle w:val="BodyText"/>
+      </w:pPr>
     </w:p>
     <w:p>
       <w:pPr>
         <w:pStyle w:val="Heading2"/>
       </w:pPr>
-      <w:bookmarkStart w:id="76" w:name="_Toc36824564"/>
-      <w:r>
-        <w:t>Stateless workflow</w:t>
-      </w:r>
-      <w:bookmarkEnd w:id="76"/>
-    </w:p>
-    <w:p>
-      <w:pPr>
-        <w:pStyle w:val="BodyText"/>
-      </w:pPr>
-      <w:r>
-        <w:t>I need to read more about stateless workflows.  However, a thought is that the states of a workflow could be classes that are called.  The “State” class could be specialized for any activity.  Events may trigger behavior in the activitity or a transition to another “State”.  Some thing to think about.  Maybe another solution to this AR workflow system.</w:t>
-      </w:r>
+      <w:r>
+        <w:t>Domain Knowledge</w:t>
+      </w:r>
+    </w:p>
+    <w:p>
+      <w:pPr>
+        <w:pStyle w:val="BodyText"/>
+      </w:pPr>
+      <w:r>
+        <w:t>This section captures specific gaps in domain knowledge.  These gaps will be important to understand and make decisions on in order to design and implement the solutions</w:t>
+      </w:r>
+    </w:p>
+    <w:p>
+      <w:pPr>
+        <w:pStyle w:val="Heading3"/>
+      </w:pPr>
+      <w:r>
+        <w:t>Data Set Workflow Description Matching</w:t>
+      </w:r>
+    </w:p>
+    <w:p>
+      <w:pPr>
+        <w:pStyle w:val="BodyText"/>
+      </w:pPr>
+      <w:r>
+        <w:t xml:space="preserve">Need to get more precise about how this mapping will work and make decisions on how we want it to work.  As referenced above, we can (are) create a key that matches the “full qualified” name of the data set. (Show this)  </w:t>
+      </w:r>
+      <w:r>
+        <w:t>The underlying premise is to be able to determine which workflow description to use based on the meta data.  However, how this should be done is not clear.  This is particularly true if/when a new/different workflow description is to be used to re-run the reduction.</w:t>
+      </w:r>
+    </w:p>
+    <w:p>
+      <w:pPr>
+        <w:pStyle w:val="BodyText"/>
+      </w:pPr>
+      <w:r>
+        <w:t>Currently there are two situations under which a new workflow description may be applied.  The first, and primary reason, will be a new version of the current workflow description is available.  It has been stated that the newest version of a workflow description should be used unless otherwise specified.  A primary question is how do we identify new versions of workflow descriptions vs different workflow descriptions.</w:t>
+      </w:r>
+    </w:p>
+    <w:p>
+      <w:pPr>
+        <w:pStyle w:val="BodyText"/>
+      </w:pPr>
+      <w:r>
+        <w:t xml:space="preserve">The second is simply that a scientist wants to use a different workflow description.  This workflow description may not be new, and may not be a new version of an existing workflow description, but currently exists and is to be applies to the current data set.  The question is how </w:t>
+      </w:r>
+      <w:r>
+        <w:t>can we identify that a different workflow description is to be used?  Is something going to be added to the meta data?  Or is there an external mechanism that will be used?</w:t>
+      </w:r>
+    </w:p>
+    <w:p>
+      <w:pPr>
+        <w:pStyle w:val="Heading3"/>
+      </w:pPr>
+      <w:r>
+        <w:lastRenderedPageBreak/>
+        <w:t>Post Processor Communication</w:t>
+      </w:r>
+    </w:p>
+    <w:p>
+      <w:pPr>
+        <w:pStyle w:val="BodyText"/>
+      </w:pPr>
+      <w:r>
+        <w:t>What does a message to a post processor (Reducer) contain?</w:t>
+      </w:r>
+    </w:p>
+    <w:p>
+      <w:pPr>
+        <w:pStyle w:val="BodyText"/>
+      </w:pPr>
+      <w:r>
+        <w:t>&lt;description&gt;</w:t>
+      </w:r>
+    </w:p>
+    <w:p>
+      <w:pPr>
+        <w:pStyle w:val="BodyText"/>
+      </w:pPr>
+    </w:p>
+    <w:p>
+      <w:pPr>
+        <w:pStyle w:val="Heading3"/>
+      </w:pPr>
+      <w:r>
+        <w:t>How Does Stitch Work?</w:t>
+      </w:r>
+    </w:p>
+    <w:p>
+      <w:pPr>
+        <w:pStyle w:val="BodyText"/>
+      </w:pPr>
+      <w:r>
+        <w:t>What does the message for a stitch message contain/work?  Need to understand this for both reduce &amp; stitch and reduce all then stitch.</w:t>
+      </w:r>
+    </w:p>
+    <w:p>
+      <w:pPr>
+        <w:pStyle w:val="BodyText"/>
+      </w:pPr>
+      <w:r>
+        <w:t>&lt;description&gt;</w:t>
+      </w:r>
+    </w:p>
+    <w:p>
+      <w:pPr>
+        <w:pStyle w:val="BodyText"/>
+      </w:pPr>
     </w:p>
     <w:p>
       <w:pPr>
@@ -11817,79 +12006,42 @@
       <w:pPr>
         <w:pStyle w:val="Heading2"/>
       </w:pPr>
-      <w:bookmarkStart w:id="77" w:name="_Toc36824565"/>
-      <w:r>
-        <w:t>Workflow State</w:t>
-      </w:r>
-      <w:bookmarkEnd w:id="77"/>
-    </w:p>
-    <w:p>
-      <w:pPr>
-        <w:pStyle w:val="BodyText"/>
-      </w:pPr>
-      <w:r>
-        <w:t>Currently I have some level of workflow state going to a workflow Task.  In this way the Task updates the state without having to persist the state itself.  This allows for the Task to be used/reused multiple times without having to create a new instant of a Task that is stateful.  However, I don’t do this with the WorkflowDescription.  Should I?  Currently the Workflow manages the activity and behavior.  Why do this?  Instead would it work for the WorkflowDescription to have the behavior to process the tasks?  As with Tasks the workflow state could be passed into the WorkflowDescription</w:t>
-      </w:r>
-      <w:r>
-        <w:t>.</w:t>
-      </w:r>
-    </w:p>
-    <w:p>
-      <w:pPr>
-        <w:pStyle w:val="BodyText"/>
-      </w:pPr>
-      <w:r>
-        <w:t>Strategy Pattern</w:t>
-      </w:r>
-    </w:p>
-    <w:p>
-      <w:pPr>
-        <w:pStyle w:val="BodyText"/>
-      </w:pPr>
-      <w:r>
-        <w:t>Investigate the Strategy Pattern as a way to handle different algorithms for processing data sets.  Can the WorkflowDescriptions use this pattern as the algorithm for data reduction may change over time.</w:t>
-      </w:r>
-    </w:p>
-    <w:p>
-      <w:pPr>
-        <w:pStyle w:val="BodyText"/>
-      </w:pPr>
-    </w:p>
-    <w:p>
-      <w:pPr>
-        <w:pStyle w:val="Heading1"/>
-      </w:pPr>
-      <w:bookmarkStart w:id="78" w:name="_Toc36824566"/>
-      <w:r>
-        <w:t>To Do</w:t>
+      <w:bookmarkStart w:id="78" w:name="_Toc36824567"/>
+      <w:r>
+        <w:t>Bring Post Processing System(s) (Reducer) Inside</w:t>
+      </w:r>
+    </w:p>
+    <w:p>
+      <w:pPr>
+        <w:pStyle w:val="BodyText"/>
+      </w:pPr>
+      <w:r>
+        <w:t xml:space="preserve">The current actor that is the post processing system needs to be brought inside the </w:t>
+      </w:r>
+      <w:fldSimple w:instr=" DOCPROPERTY  SUD  \* MERGEFORMAT ">
+        <w:r>
+          <w:t>AR Workflow System</w:t>
+        </w:r>
+      </w:fldSimple>
+      <w:r>
+        <w:t>.  Th “Auto Reduction Workflow System” is responsible for reducing</w:t>
+      </w:r>
+      <w:bookmarkStart w:id="79" w:name="_GoBack"/>
+      <w:bookmarkEnd w:id="79"/>
+    </w:p>
+    <w:p>
+      <w:pPr>
+        <w:pStyle w:val="BodyText"/>
+      </w:pPr>
+    </w:p>
+    <w:p>
+      <w:pPr>
+        <w:pStyle w:val="Heading2"/>
+      </w:pPr>
+      <w:r>
+        <w:t>Component Interfaces</w:t>
       </w:r>
       <w:bookmarkEnd w:id="78"/>
-    </w:p>
-    <w:p>
-      <w:pPr>
-        <w:pStyle w:val="InfoBlue"/>
-      </w:pPr>
-      <w:r>
-        <w:t>[This subsection is the start of the primary document content.  Note that bullet and number lists should be of text style Normal.  Normal is single spaced]  It is recommended to place the captions at the top of tables and graphics.</w:t>
-      </w:r>
-    </w:p>
-    <w:p>
-      <w:pPr>
-        <w:pStyle w:val="BodyText"/>
-      </w:pPr>
-      <w:r>
-        <w:t>This section contains a set of enhancements, improvements or just implementations to do at some point.</w:t>
-      </w:r>
-    </w:p>
-    <w:p>
-      <w:pPr>
-        <w:pStyle w:val="Heading2"/>
-      </w:pPr>
-      <w:bookmarkStart w:id="79" w:name="_Toc36824567"/>
-      <w:r>
-        <w:t>Component Interfaces</w:t>
-      </w:r>
-      <w:bookmarkEnd w:id="79"/>
     </w:p>
     <w:p>
       <w:pPr>
@@ -11951,11 +12103,7 @@
         </w:numPr>
       </w:pPr>
       <w:r>
-        <w:t xml:space="preserve">Workflow Descriptions – Where the information for creating workflow descriptions is not yet determined.  It may be from a flat file that a CSV or JSON file.  Ulitmately it may be prudent to put the workflow descriptions in database.  Creating a factory will allow the hiding of creating the workflow descriptions from the rest of the system.  This will allow for flexibility in chainging how </w:t>
-      </w:r>
-      <w:r>
-        <w:lastRenderedPageBreak/>
-        <w:t>and where the raw workflow description information is being stored.</w:t>
+        <w:t>Workflow Descriptions – Where the information for creating workflow descriptions is not yet determined.  It may be from a flat file that a CSV or JSON file.  Ulitmately it may be prudent to put the workflow descriptions in database.  Creating a factory will allow the hiding of creating the workflow descriptions from the rest of the system.  This will allow for flexibility in chainging how and where the raw workflow description information is being stored.</w:t>
       </w:r>
     </w:p>
     <w:p>
@@ -12006,7 +12154,11 @@
         </w:numPr>
       </w:pPr>
       <w:r>
-        <w:t>Any time a new data set is receive for processing and there is no existing experiment.  This systems should create a representation of the experiment in the system and also in the external store.</w:t>
+        <w:t xml:space="preserve">Any time a new data set is receive for processing and there is no existing experiment.  </w:t>
+      </w:r>
+      <w:r>
+        <w:lastRenderedPageBreak/>
+        <w:t>This systems should create a representation of the experiment in the system and also in the external store.</w:t>
       </w:r>
     </w:p>
     <w:p>
@@ -13161,7 +13313,7 @@
               <w:rPr>
                 <w:noProof/>
               </w:rPr>
-              <w:t>4/3/2020 3:55:00 PM</w:t>
+              <w:t>4/3/2020 4:41:00 PM</w:t>
             </w:r>
           </w:fldSimple>
         </w:p>
@@ -13225,7 +13377,7 @@
               </v:handles>
               <o:lock v:ext="edit" text="t" shapetype="t"/>
             </v:shapetype>
-            <v:shape id="PowerPlusWaterMarkObject357831064" o:spid="_x0000_s2050" type="#_x0000_t136" style="position:absolute;margin-left:0;margin-top:0;width:412.4pt;height:247.45pt;rotation:315;z-index:-251657216;mso-position-horizontal:center;mso-position-horizontal-relative:margin;mso-position-vertical:center;mso-position-vertical-relative:margin" o:allowincell="f" fillcolor="silver" stroked="f">
+            <v:shape id="PowerPlusWaterMarkObject357831064" o:spid="_x0000_s2050" type="#_x0000_t136" style="position:absolute;margin-left:0;margin-top:0;width:412.4pt;height:247.45pt;rotation:315;z-index:-251658752;mso-position-horizontal:center;mso-position-horizontal-relative:margin;mso-position-vertical:center;mso-position-vertical-relative:margin" o:allowincell="f" fillcolor="silver" stroked="f">
               <v:fill opacity=".5"/>
               <v:textpath style="font-family:&quot;Calibri&quot;;font-size:1pt" string="DRAFT"/>
               <w10:wrap anchorx="margin" anchory="margin"/>
@@ -16191,7 +16343,7 @@
     <w:charset w:val="00"/>
     <w:family w:val="roman"/>
     <w:pitch w:val="variable"/>
-    <w:sig w:usb0="E0002AFF" w:usb1="C0007843" w:usb2="00000009" w:usb3="00000000" w:csb0="000001FF" w:csb1="00000000"/>
+    <w:sig w:usb0="E0002EFF" w:usb1="C000785B" w:usb2="00000009" w:usb3="00000000" w:csb0="000001FF" w:csb1="00000000"/>
   </w:font>
   <w:font w:name="Courier New">
     <w:panose1 w:val="02070309020205020404"/>
@@ -16212,7 +16364,7 @@
     <w:charset w:val="00"/>
     <w:family w:val="swiss"/>
     <w:pitch w:val="variable"/>
-    <w:sig w:usb0="E0002AFF" w:usb1="C0007843" w:usb2="00000009" w:usb3="00000000" w:csb0="000001FF" w:csb1="00000000"/>
+    <w:sig w:usb0="E0002EFF" w:usb1="C000785B" w:usb2="00000009" w:usb3="00000000" w:csb0="000001FF" w:csb1="00000000"/>
   </w:font>
   <w:font w:name="Tahoma">
     <w:panose1 w:val="020B0604030504040204"/>
@@ -16247,7 +16399,7 @@
     <w:charset w:val="00"/>
     <w:family w:val="swiss"/>
     <w:pitch w:val="variable"/>
-    <w:sig w:usb0="E0002AFF" w:usb1="4000ACFF" w:usb2="00000001" w:usb3="00000000" w:csb0="000001FF" w:csb1="00000000"/>
+    <w:sig w:usb0="E4002EFF" w:usb1="C000247B" w:usb2="00000009" w:usb3="00000000" w:csb0="000001FF" w:csb1="00000000"/>
   </w:font>
   <w:font w:name="Cambria">
     <w:panose1 w:val="02040503050406030204"/>
@@ -16286,6 +16438,7 @@
     <w:rsid w:val="00471C9C"/>
     <w:rsid w:val="00506B45"/>
     <w:rsid w:val="00523A6D"/>
+    <w:rsid w:val="0071532D"/>
     <w:rsid w:val="007A7E75"/>
     <w:rsid w:val="009C33D5"/>
     <w:rsid w:val="00A33E6F"/>
@@ -17060,7 +17213,7 @@
 </file>
 
 <file path=customXml/itemProps1.xml><?xml version="1.0" encoding="utf-8"?>
-<ds:datastoreItem xmlns:ds="http://schemas.openxmlformats.org/officeDocument/2006/customXml" ds:itemID="{026AB56F-3417-4CAB-B1C5-2F39BD4E7CC2}">
+<ds:datastoreItem xmlns:ds="http://schemas.openxmlformats.org/officeDocument/2006/customXml" ds:itemID="{50CB2D09-6AFD-4DC0-B17A-369138C918F0}">
   <ds:schemaRefs>
     <ds:schemaRef ds:uri="http://schemas.openxmlformats.org/officeDocument/2006/bibliography"/>
   </ds:schemaRefs>

</xml_diff>